<commit_message>
Added and executed test plan to write up
</commit_message>
<xml_diff>
--- a/Documentation/Chata - Test Plan.docx
+++ b/Documentation/Chata - Test Plan.docx
@@ -1,6 +1,6 @@
 
 <file path=word/document.xml><?xml version="1.0" encoding="utf-8"?>
-<w:document xmlns:ve="http://schemas.openxmlformats.org/markup-compatibility/2006" xmlns:o="urn:schemas-microsoft-com:office:office" xmlns:r="http://schemas.openxmlformats.org/officeDocument/2006/relationships" xmlns:m="http://schemas.openxmlformats.org/officeDocument/2006/math" xmlns:v="urn:schemas-microsoft-com:vml" xmlns:wp="http://schemas.openxmlformats.org/drawingml/2006/wordprocessingDrawing" xmlns:w10="urn:schemas-microsoft-com:office:word" xmlns:w="http://schemas.openxmlformats.org/wordprocessingml/2006/main" xmlns:wne="http://schemas.microsoft.com/office/word/2006/wordml">
+<w:document xmlns:wpc="http://schemas.microsoft.com/office/word/2010/wordprocessingCanvas" xmlns:mo="http://schemas.microsoft.com/office/mac/office/2008/main" xmlns:mc="http://schemas.openxmlformats.org/markup-compatibility/2006" xmlns:mv="urn:schemas-microsoft-com:mac:vml" xmlns:o="urn:schemas-microsoft-com:office:office" xmlns:r="http://schemas.openxmlformats.org/officeDocument/2006/relationships" xmlns:m="http://schemas.openxmlformats.org/officeDocument/2006/math" xmlns:v="urn:schemas-microsoft-com:vml" xmlns:wp14="http://schemas.microsoft.com/office/word/2010/wordprocessingDrawing" xmlns:wp="http://schemas.openxmlformats.org/drawingml/2006/wordprocessingDrawing" xmlns:w10="urn:schemas-microsoft-com:office:word" xmlns:w="http://schemas.openxmlformats.org/wordprocessingml/2006/main" xmlns:w14="http://schemas.microsoft.com/office/word/2010/wordml" xmlns:w15="http://schemas.microsoft.com/office/word/2012/wordml" xmlns:wpg="http://schemas.microsoft.com/office/word/2010/wordprocessingGroup" xmlns:wpi="http://schemas.microsoft.com/office/word/2010/wordprocessingInk" xmlns:wne="http://schemas.microsoft.com/office/word/2006/wordml" xmlns:wps="http://schemas.microsoft.com/office/word/2010/wordprocessingShape" mc:Ignorable="w14 w15 wp14">
   <w:body>
     <w:p>
       <w:pPr>
@@ -39,16 +39,10 @@
         <w:jc w:val="both"/>
       </w:pPr>
       <w:r>
-        <w:t xml:space="preserve">This test plan is designed to fully test the functional and usability requirements of the </w:t>
+        <w:t>›</w:t>
       </w:r>
-      <w:proofErr w:type="spellStart"/>
-      <w:r>
-        <w:t>chata</w:t>
-      </w:r>
-      <w:proofErr w:type="spellEnd"/>
-      <w:r>
-        <w:t xml:space="preserve"> app.</w:t>
-      </w:r>
+      <w:bookmarkStart w:id="1" w:name="_GoBack"/>
+      <w:bookmarkEnd w:id="1"/>
     </w:p>
     <w:sdt>
       <w:sdtPr>
@@ -2060,17 +2054,17 @@
       <w:pPr>
         <w:pStyle w:val="Heading2"/>
       </w:pPr>
-      <w:bookmarkStart w:id="1" w:name="_Toc467088040"/>
+      <w:bookmarkStart w:id="2" w:name="_Toc467088040"/>
       <w:r>
         <w:t>Login Page</w:t>
       </w:r>
-      <w:bookmarkEnd w:id="1"/>
+      <w:bookmarkEnd w:id="2"/>
     </w:p>
     <w:tbl>
       <w:tblPr>
         <w:tblStyle w:val="TableGrid"/>
         <w:tblW w:w="10467" w:type="dxa"/>
-        <w:tblLook w:val="04A0"/>
+        <w:tblLook w:val="04A0" w:firstRow="1" w:lastRow="0" w:firstColumn="1" w:lastColumn="0" w:noHBand="0" w:noVBand="1"/>
       </w:tblPr>
       <w:tblGrid>
         <w:gridCol w:w="1576"/>
@@ -2202,7 +2196,7 @@
                 <w:highlight w:val="green"/>
               </w:rPr>
             </w:pPr>
-            <w:bookmarkStart w:id="2" w:name="_Toc467088041"/>
+            <w:bookmarkStart w:id="3" w:name="_Toc467088041"/>
             <w:r>
               <w:rPr>
                 <w:b/>
@@ -2238,7 +2232,7 @@
               </w:rPr>
               <w:t>Login</w:t>
             </w:r>
-            <w:bookmarkEnd w:id="2"/>
+            <w:bookmarkEnd w:id="3"/>
           </w:p>
         </w:tc>
         <w:tc>
@@ -2275,7 +2269,11 @@
           <w:tcPr>
             <w:tcW w:w="2392" w:type="dxa"/>
           </w:tcPr>
-          <w:p/>
+          <w:p>
+            <w:r>
+              <w:t>I am redirected to the chat page.</w:t>
+            </w:r>
+          </w:p>
         </w:tc>
       </w:tr>
     </w:tbl>
@@ -2284,7 +2282,7 @@
       <w:tblPr>
         <w:tblStyle w:val="TableGrid"/>
         <w:tblW w:w="10467" w:type="dxa"/>
-        <w:tblLook w:val="04A0"/>
+        <w:tblLook w:val="04A0" w:firstRow="1" w:lastRow="0" w:firstColumn="1" w:lastColumn="0" w:noHBand="0" w:noVBand="1"/>
       </w:tblPr>
       <w:tblGrid>
         <w:gridCol w:w="1576"/>
@@ -2416,7 +2414,7 @@
                 <w:highlight w:val="green"/>
               </w:rPr>
             </w:pPr>
-            <w:bookmarkStart w:id="3" w:name="_Toc467088042"/>
+            <w:bookmarkStart w:id="4" w:name="_Toc467088042"/>
             <w:r>
               <w:rPr>
                 <w:b/>
@@ -2424,7 +2422,7 @@
               </w:rPr>
               <w:t>Test Invalid Login</w:t>
             </w:r>
-            <w:bookmarkEnd w:id="3"/>
+            <w:bookmarkEnd w:id="4"/>
           </w:p>
         </w:tc>
         <w:tc>
@@ -2461,7 +2459,11 @@
           <w:tcPr>
             <w:tcW w:w="2392" w:type="dxa"/>
           </w:tcPr>
-          <w:p/>
+          <w:p>
+            <w:r>
+              <w:t>I receive an error message saying my username or password is wrong.</w:t>
+            </w:r>
+          </w:p>
         </w:tc>
       </w:tr>
     </w:tbl>
@@ -2470,7 +2472,7 @@
       <w:tblPr>
         <w:tblStyle w:val="TableGrid"/>
         <w:tblW w:w="10467" w:type="dxa"/>
-        <w:tblLook w:val="04A0"/>
+        <w:tblLook w:val="04A0" w:firstRow="1" w:lastRow="0" w:firstColumn="1" w:lastColumn="0" w:noHBand="0" w:noVBand="1"/>
       </w:tblPr>
       <w:tblGrid>
         <w:gridCol w:w="1555"/>
@@ -2602,7 +2604,7 @@
                 <w:highlight w:val="green"/>
               </w:rPr>
             </w:pPr>
-            <w:bookmarkStart w:id="4" w:name="_Toc467088043"/>
+            <w:bookmarkStart w:id="5" w:name="_Toc467088043"/>
             <w:r>
               <w:rPr>
                 <w:b/>
@@ -2610,7 +2612,7 @@
               </w:rPr>
               <w:t>Test Wrongly Formatted Email</w:t>
             </w:r>
-            <w:bookmarkEnd w:id="4"/>
+            <w:bookmarkEnd w:id="5"/>
           </w:p>
         </w:tc>
         <w:tc>
@@ -2650,7 +2652,17 @@
           <w:tcPr>
             <w:tcW w:w="2392" w:type="dxa"/>
           </w:tcPr>
-          <w:p/>
+          <w:p>
+            <w:r>
+              <w:t>I receive the message ‘</w:t>
+            </w:r>
+            <w:r>
+              <w:t>This is not a valid email.</w:t>
+            </w:r>
+            <w:r>
+              <w:t>’</w:t>
+            </w:r>
+          </w:p>
         </w:tc>
       </w:tr>
     </w:tbl>
@@ -2659,7 +2671,7 @@
       <w:tblPr>
         <w:tblStyle w:val="TableGrid"/>
         <w:tblW w:w="10467" w:type="dxa"/>
-        <w:tblLook w:val="04A0"/>
+        <w:tblLook w:val="04A0" w:firstRow="1" w:lastRow="0" w:firstColumn="1" w:lastColumn="0" w:noHBand="0" w:noVBand="1"/>
       </w:tblPr>
       <w:tblGrid>
         <w:gridCol w:w="1555"/>
@@ -2791,7 +2803,7 @@
                 <w:highlight w:val="green"/>
               </w:rPr>
             </w:pPr>
-            <w:bookmarkStart w:id="5" w:name="_Toc467088044"/>
+            <w:bookmarkStart w:id="6" w:name="_Toc467088044"/>
             <w:r>
               <w:rPr>
                 <w:b/>
@@ -2799,7 +2811,7 @@
               </w:rPr>
               <w:t>Test Register Link</w:t>
             </w:r>
-            <w:bookmarkEnd w:id="5"/>
+            <w:bookmarkEnd w:id="6"/>
           </w:p>
         </w:tc>
         <w:tc>
@@ -2836,7 +2848,11 @@
           <w:tcPr>
             <w:tcW w:w="2392" w:type="dxa"/>
           </w:tcPr>
-          <w:p/>
+          <w:p>
+            <w:r>
+              <w:t>The register page opens</w:t>
+            </w:r>
+          </w:p>
         </w:tc>
       </w:tr>
     </w:tbl>
@@ -2848,17 +2864,17 @@
       <w:pPr>
         <w:pStyle w:val="Heading2"/>
       </w:pPr>
-      <w:bookmarkStart w:id="6" w:name="_Toc467088045"/>
+      <w:bookmarkStart w:id="7" w:name="_Toc467088045"/>
       <w:r>
         <w:t>Register Page</w:t>
       </w:r>
-      <w:bookmarkEnd w:id="6"/>
+      <w:bookmarkEnd w:id="7"/>
     </w:p>
     <w:tbl>
       <w:tblPr>
         <w:tblStyle w:val="TableGrid"/>
         <w:tblW w:w="10467" w:type="dxa"/>
-        <w:tblLook w:val="04A0"/>
+        <w:tblLook w:val="04A0" w:firstRow="1" w:lastRow="0" w:firstColumn="1" w:lastColumn="0" w:noHBand="0" w:noVBand="1"/>
       </w:tblPr>
       <w:tblGrid>
         <w:gridCol w:w="1555"/>
@@ -3050,7 +3066,7 @@
                 <w:highlight w:val="green"/>
               </w:rPr>
             </w:pPr>
-            <w:bookmarkStart w:id="7" w:name="_Toc467088046"/>
+            <w:bookmarkStart w:id="8" w:name="_Toc467088046"/>
             <w:r>
               <w:rPr>
                 <w:b/>
@@ -3058,7 +3074,7 @@
               </w:rPr>
               <w:t>Test Wrongly Formatted Email</w:t>
             </w:r>
-            <w:bookmarkEnd w:id="7"/>
+            <w:bookmarkEnd w:id="8"/>
           </w:p>
         </w:tc>
         <w:tc>
@@ -3114,6 +3130,15 @@
             <w:pPr>
               <w:spacing w:after="160" w:line="259" w:lineRule="auto"/>
             </w:pPr>
+            <w:r>
+              <w:t>I receive the message ‘</w:t>
+            </w:r>
+            <w:r>
+              <w:t>This is not a valid email.</w:t>
+            </w:r>
+            <w:r>
+              <w:t>’</w:t>
+            </w:r>
           </w:p>
         </w:tc>
       </w:tr>
@@ -3123,7 +3148,7 @@
       <w:tblPr>
         <w:tblStyle w:val="TableGrid"/>
         <w:tblW w:w="10467" w:type="dxa"/>
-        <w:tblLook w:val="04A0"/>
+        <w:tblLook w:val="04A0" w:firstRow="1" w:lastRow="0" w:firstColumn="1" w:lastColumn="0" w:noHBand="0" w:noVBand="1"/>
       </w:tblPr>
       <w:tblGrid>
         <w:gridCol w:w="1555"/>
@@ -3315,7 +3340,7 @@
                 <w:highlight w:val="green"/>
               </w:rPr>
             </w:pPr>
-            <w:bookmarkStart w:id="8" w:name="_Toc467088047"/>
+            <w:bookmarkStart w:id="9" w:name="_Toc467088047"/>
             <w:r>
               <w:rPr>
                 <w:b/>
@@ -3323,7 +3348,7 @@
               </w:rPr>
               <w:t>Test non-matching passwords</w:t>
             </w:r>
-            <w:bookmarkEnd w:id="8"/>
+            <w:bookmarkEnd w:id="9"/>
           </w:p>
         </w:tc>
         <w:tc>
@@ -3376,6 +3401,15 @@
             <w:pPr>
               <w:spacing w:after="160" w:line="259" w:lineRule="auto"/>
             </w:pPr>
+            <w:r>
+              <w:t>I receive the message ‘</w:t>
+            </w:r>
+            <w:r>
+              <w:t>Passwords must match.</w:t>
+            </w:r>
+            <w:r>
+              <w:t xml:space="preserve">’ </w:t>
+            </w:r>
           </w:p>
         </w:tc>
       </w:tr>
@@ -3385,7 +3419,7 @@
       <w:tblPr>
         <w:tblStyle w:val="TableGrid"/>
         <w:tblW w:w="10467" w:type="dxa"/>
-        <w:tblLook w:val="04A0"/>
+        <w:tblLook w:val="04A0" w:firstRow="1" w:lastRow="0" w:firstColumn="1" w:lastColumn="0" w:noHBand="0" w:noVBand="1"/>
       </w:tblPr>
       <w:tblGrid>
         <w:gridCol w:w="1555"/>
@@ -3577,7 +3611,7 @@
                 <w:highlight w:val="green"/>
               </w:rPr>
             </w:pPr>
-            <w:bookmarkStart w:id="9" w:name="_Toc467088048"/>
+            <w:bookmarkStart w:id="10" w:name="_Toc467088048"/>
             <w:r>
               <w:rPr>
                 <w:b/>
@@ -3592,7 +3626,7 @@
               </w:rPr>
               <w:t>uploading profile picture</w:t>
             </w:r>
-            <w:bookmarkEnd w:id="9"/>
+            <w:bookmarkEnd w:id="10"/>
           </w:p>
         </w:tc>
         <w:tc>
@@ -3642,6 +3676,9 @@
             <w:pPr>
               <w:spacing w:after="160" w:line="259" w:lineRule="auto"/>
             </w:pPr>
+            <w:r>
+              <w:t>I can see the image I selected in the form and it becomes my profile picture.</w:t>
+            </w:r>
           </w:p>
         </w:tc>
       </w:tr>
@@ -3651,7 +3688,7 @@
       <w:tblPr>
         <w:tblStyle w:val="TableGrid"/>
         <w:tblW w:w="10467" w:type="dxa"/>
-        <w:tblLook w:val="04A0"/>
+        <w:tblLook w:val="04A0" w:firstRow="1" w:lastRow="0" w:firstColumn="1" w:lastColumn="0" w:noHBand="0" w:noVBand="1"/>
       </w:tblPr>
       <w:tblGrid>
         <w:gridCol w:w="1555"/>
@@ -3783,7 +3820,7 @@
                 <w:highlight w:val="green"/>
               </w:rPr>
             </w:pPr>
-            <w:bookmarkStart w:id="10" w:name="_Toc467088049"/>
+            <w:bookmarkStart w:id="11" w:name="_Toc467088049"/>
             <w:r>
               <w:rPr>
                 <w:b/>
@@ -3791,7 +3828,7 @@
               </w:rPr>
               <w:t>Test Login Link</w:t>
             </w:r>
-            <w:bookmarkEnd w:id="10"/>
+            <w:bookmarkEnd w:id="11"/>
           </w:p>
         </w:tc>
         <w:tc>
@@ -3828,7 +3865,11 @@
           <w:tcPr>
             <w:tcW w:w="2392" w:type="dxa"/>
           </w:tcPr>
-          <w:p/>
+          <w:p>
+            <w:r>
+              <w:t>The login page opens</w:t>
+            </w:r>
+          </w:p>
         </w:tc>
       </w:tr>
     </w:tbl>
@@ -3836,11 +3877,21 @@
     <w:p/>
     <w:p/>
     <w:p/>
+    <w:p>
+      <w:pPr>
+        <w:pStyle w:val="Heading2"/>
+      </w:pPr>
+      <w:bookmarkStart w:id="12" w:name="_Toc467088051"/>
+      <w:r>
+        <w:t>Profile Page</w:t>
+      </w:r>
+      <w:bookmarkEnd w:id="12"/>
+    </w:p>
     <w:tbl>
       <w:tblPr>
         <w:tblStyle w:val="TableGrid"/>
         <w:tblW w:w="10467" w:type="dxa"/>
-        <w:tblLook w:val="04A0"/>
+        <w:tblLook w:val="04A0" w:firstRow="1" w:lastRow="0" w:firstColumn="1" w:lastColumn="0" w:noHBand="0" w:noVBand="1"/>
       </w:tblPr>
       <w:tblGrid>
         <w:gridCol w:w="1555"/>
@@ -3859,15 +3910,27 @@
           </w:tcPr>
           <w:p>
             <w:pPr>
-              <w:pStyle w:val="Heading3"/>
-              <w:outlineLvl w:val="2"/>
-              <w:rPr>
-                <w:rStyle w:val="Strong"/>
-              </w:rPr>
-            </w:pPr>
-            <w:r>
-              <w:rPr>
-                <w:rStyle w:val="Strong"/>
+              <w:keepNext/>
+              <w:keepLines/>
+              <w:spacing w:before="40" w:line="259" w:lineRule="auto"/>
+              <w:outlineLvl w:val="2"/>
+              <w:rPr>
+                <w:rFonts w:asciiTheme="majorHAnsi" w:eastAsiaTheme="majorEastAsia" w:hAnsiTheme="majorHAnsi" w:cstheme="majorBidi"/>
+                <w:b/>
+                <w:bCs/>
+                <w:color w:val="1F4D78" w:themeColor="accent1" w:themeShade="7F"/>
+                <w:sz w:val="24"/>
+                <w:szCs w:val="24"/>
+              </w:rPr>
+            </w:pPr>
+            <w:r>
+              <w:rPr>
+                <w:rFonts w:asciiTheme="majorHAnsi" w:eastAsiaTheme="majorEastAsia" w:hAnsiTheme="majorHAnsi" w:cstheme="majorBidi"/>
+                <w:b/>
+                <w:bCs/>
+                <w:color w:val="1F4D78" w:themeColor="accent1" w:themeShade="7F"/>
+                <w:sz w:val="24"/>
+                <w:szCs w:val="24"/>
               </w:rPr>
               <w:t>Test Case Name</w:t>
             </w:r>
@@ -3879,15 +3942,27 @@
           </w:tcPr>
           <w:p>
             <w:pPr>
-              <w:pStyle w:val="Heading3"/>
-              <w:outlineLvl w:val="2"/>
-              <w:rPr>
-                <w:rStyle w:val="Strong"/>
-              </w:rPr>
-            </w:pPr>
-            <w:r>
-              <w:rPr>
-                <w:rStyle w:val="Strong"/>
+              <w:keepNext/>
+              <w:keepLines/>
+              <w:spacing w:before="40" w:line="259" w:lineRule="auto"/>
+              <w:outlineLvl w:val="2"/>
+              <w:rPr>
+                <w:rFonts w:asciiTheme="majorHAnsi" w:eastAsiaTheme="majorEastAsia" w:hAnsiTheme="majorHAnsi" w:cstheme="majorBidi"/>
+                <w:b/>
+                <w:bCs/>
+                <w:color w:val="1F4D78" w:themeColor="accent1" w:themeShade="7F"/>
+                <w:sz w:val="24"/>
+                <w:szCs w:val="24"/>
+              </w:rPr>
+            </w:pPr>
+            <w:r>
+              <w:rPr>
+                <w:rFonts w:asciiTheme="majorHAnsi" w:eastAsiaTheme="majorEastAsia" w:hAnsiTheme="majorHAnsi" w:cstheme="majorBidi"/>
+                <w:b/>
+                <w:bCs/>
+                <w:color w:val="1F4D78" w:themeColor="accent1" w:themeShade="7F"/>
+                <w:sz w:val="24"/>
+                <w:szCs w:val="24"/>
               </w:rPr>
               <w:t>Description</w:t>
             </w:r>
@@ -3899,15 +3974,27 @@
           </w:tcPr>
           <w:p>
             <w:pPr>
-              <w:pStyle w:val="Heading3"/>
-              <w:outlineLvl w:val="2"/>
-              <w:rPr>
-                <w:rStyle w:val="Strong"/>
-              </w:rPr>
-            </w:pPr>
-            <w:r>
-              <w:rPr>
-                <w:rStyle w:val="Strong"/>
+              <w:keepNext/>
+              <w:keepLines/>
+              <w:spacing w:before="40" w:line="259" w:lineRule="auto"/>
+              <w:outlineLvl w:val="2"/>
+              <w:rPr>
+                <w:rFonts w:asciiTheme="majorHAnsi" w:eastAsiaTheme="majorEastAsia" w:hAnsiTheme="majorHAnsi" w:cstheme="majorBidi"/>
+                <w:b/>
+                <w:bCs/>
+                <w:color w:val="1F4D78" w:themeColor="accent1" w:themeShade="7F"/>
+                <w:sz w:val="24"/>
+                <w:szCs w:val="24"/>
+              </w:rPr>
+            </w:pPr>
+            <w:r>
+              <w:rPr>
+                <w:rFonts w:asciiTheme="majorHAnsi" w:eastAsiaTheme="majorEastAsia" w:hAnsiTheme="majorHAnsi" w:cstheme="majorBidi"/>
+                <w:b/>
+                <w:bCs/>
+                <w:color w:val="1F4D78" w:themeColor="accent1" w:themeShade="7F"/>
+                <w:sz w:val="24"/>
+                <w:szCs w:val="24"/>
               </w:rPr>
               <w:t>Steps</w:t>
             </w:r>
@@ -3919,15 +4006,27 @@
           </w:tcPr>
           <w:p>
             <w:pPr>
-              <w:pStyle w:val="Heading3"/>
-              <w:outlineLvl w:val="2"/>
-              <w:rPr>
-                <w:rStyle w:val="Strong"/>
-              </w:rPr>
-            </w:pPr>
-            <w:r>
-              <w:rPr>
-                <w:rStyle w:val="Strong"/>
+              <w:keepNext/>
+              <w:keepLines/>
+              <w:spacing w:before="40" w:line="259" w:lineRule="auto"/>
+              <w:outlineLvl w:val="2"/>
+              <w:rPr>
+                <w:rFonts w:asciiTheme="majorHAnsi" w:eastAsiaTheme="majorEastAsia" w:hAnsiTheme="majorHAnsi" w:cstheme="majorBidi"/>
+                <w:b/>
+                <w:bCs/>
+                <w:color w:val="1F4D78" w:themeColor="accent1" w:themeShade="7F"/>
+                <w:sz w:val="24"/>
+                <w:szCs w:val="24"/>
+              </w:rPr>
+            </w:pPr>
+            <w:r>
+              <w:rPr>
+                <w:rFonts w:asciiTheme="majorHAnsi" w:eastAsiaTheme="majorEastAsia" w:hAnsiTheme="majorHAnsi" w:cstheme="majorBidi"/>
+                <w:b/>
+                <w:bCs/>
+                <w:color w:val="1F4D78" w:themeColor="accent1" w:themeShade="7F"/>
+                <w:sz w:val="24"/>
+                <w:szCs w:val="24"/>
               </w:rPr>
               <w:t>Expected Result</w:t>
             </w:r>
@@ -3939,15 +4038,27 @@
           </w:tcPr>
           <w:p>
             <w:pPr>
-              <w:pStyle w:val="Heading3"/>
-              <w:outlineLvl w:val="2"/>
-              <w:rPr>
-                <w:rStyle w:val="Strong"/>
-              </w:rPr>
-            </w:pPr>
-            <w:r>
-              <w:rPr>
-                <w:rStyle w:val="Strong"/>
+              <w:keepNext/>
+              <w:keepLines/>
+              <w:spacing w:before="40" w:line="259" w:lineRule="auto"/>
+              <w:outlineLvl w:val="2"/>
+              <w:rPr>
+                <w:rFonts w:asciiTheme="majorHAnsi" w:eastAsiaTheme="majorEastAsia" w:hAnsiTheme="majorHAnsi" w:cstheme="majorBidi"/>
+                <w:b/>
+                <w:bCs/>
+                <w:color w:val="1F4D78" w:themeColor="accent1" w:themeShade="7F"/>
+                <w:sz w:val="24"/>
+                <w:szCs w:val="24"/>
+              </w:rPr>
+            </w:pPr>
+            <w:r>
+              <w:rPr>
+                <w:rFonts w:asciiTheme="majorHAnsi" w:eastAsiaTheme="majorEastAsia" w:hAnsiTheme="majorHAnsi" w:cstheme="majorBidi"/>
+                <w:b/>
+                <w:bCs/>
+                <w:color w:val="1F4D78" w:themeColor="accent1" w:themeShade="7F"/>
+                <w:sz w:val="24"/>
+                <w:szCs w:val="24"/>
               </w:rPr>
               <w:t>Actual Result</w:t>
             </w:r>
@@ -3972,15 +4083,22 @@
                 <w:highlight w:val="green"/>
               </w:rPr>
             </w:pPr>
-            <w:bookmarkStart w:id="11" w:name="_Toc467088050"/>
+            <w:bookmarkStart w:id="13" w:name="_Toc467088052"/>
             <w:r>
               <w:rPr>
                 <w:b/>
                 <w:i w:val="0"/>
               </w:rPr>
-              <w:t>Test Taken Username</w:t>
-            </w:r>
-            <w:bookmarkEnd w:id="11"/>
+              <w:t xml:space="preserve">Test </w:t>
+            </w:r>
+            <w:r>
+              <w:rPr>
+                <w:b/>
+                <w:i w:val="0"/>
+              </w:rPr>
+              <w:t>uploading profile picture</w:t>
+            </w:r>
+            <w:bookmarkEnd w:id="13"/>
           </w:p>
         </w:tc>
         <w:tc>
@@ -3988,8 +4106,11 @@
             <w:tcW w:w="2268" w:type="dxa"/>
           </w:tcPr>
           <w:p>
-            <w:r>
-              <w:t>Username is already in use</w:t>
+            <w:pPr>
+              <w:spacing w:after="160" w:line="259" w:lineRule="auto"/>
+            </w:pPr>
+            <w:r>
+              <w:t>Test image preview and upload</w:t>
             </w:r>
           </w:p>
         </w:tc>
@@ -3998,8 +4119,11 @@
             <w:tcW w:w="2126" w:type="dxa"/>
           </w:tcPr>
           <w:p>
-            <w:r>
-              <w:t>Submit the form with correct credentials but an already taken username</w:t>
+            <w:pPr>
+              <w:spacing w:after="160" w:line="259" w:lineRule="auto"/>
+            </w:pPr>
+            <w:r>
+              <w:t>Select an image using the upload file button and submit the form</w:t>
             </w:r>
           </w:p>
         </w:tc>
@@ -4008,8 +4132,11 @@
             <w:tcW w:w="2126" w:type="dxa"/>
           </w:tcPr>
           <w:p>
-            <w:r>
-              <w:t>The user is prompted that the username is taken and to choose another one</w:t>
+            <w:pPr>
+              <w:spacing w:after="160" w:line="259" w:lineRule="auto"/>
+            </w:pPr>
+            <w:r>
+              <w:t>The image is previewed in the window and on submit the image is added to the user profile.</w:t>
             </w:r>
           </w:p>
         </w:tc>
@@ -4017,28 +4144,24 @@
           <w:tcPr>
             <w:tcW w:w="2392" w:type="dxa"/>
           </w:tcPr>
-          <w:p/>
+          <w:p>
+            <w:pPr>
+              <w:spacing w:after="160" w:line="259" w:lineRule="auto"/>
+            </w:pPr>
+            <w:r>
+              <w:t>I can see the image I selected in the form and it becomes my profile picture.</w:t>
+            </w:r>
+          </w:p>
         </w:tc>
       </w:tr>
     </w:tbl>
     <w:p/>
-    <w:p>
-      <w:pPr>
-        <w:pStyle w:val="Heading2"/>
-      </w:pPr>
-      <w:bookmarkStart w:id="12" w:name="_Toc467088051"/>
-      <w:r>
-        <w:t>Profile Page</w:t>
-      </w:r>
-      <w:bookmarkStart w:id="13" w:name="_GoBack"/>
-      <w:bookmarkEnd w:id="12"/>
-      <w:bookmarkEnd w:id="13"/>
-    </w:p>
+    <w:p/>
     <w:tbl>
       <w:tblPr>
         <w:tblStyle w:val="TableGrid"/>
         <w:tblW w:w="10467" w:type="dxa"/>
-        <w:tblLook w:val="04A0"/>
+        <w:tblLook w:val="04A0" w:firstRow="1" w:lastRow="0" w:firstColumn="1" w:lastColumn="0" w:noHBand="0" w:noVBand="1"/>
       </w:tblPr>
       <w:tblGrid>
         <w:gridCol w:w="1555"/>
@@ -4057,27 +4180,15 @@
           </w:tcPr>
           <w:p>
             <w:pPr>
-              <w:keepNext/>
-              <w:keepLines/>
-              <w:spacing w:before="40" w:line="259" w:lineRule="auto"/>
-              <w:outlineLvl w:val="2"/>
-              <w:rPr>
-                <w:rFonts w:asciiTheme="majorHAnsi" w:eastAsiaTheme="majorEastAsia" w:hAnsiTheme="majorHAnsi" w:cstheme="majorBidi"/>
-                <w:b/>
-                <w:bCs/>
-                <w:color w:val="1F4D78" w:themeColor="accent1" w:themeShade="7F"/>
-                <w:sz w:val="24"/>
-                <w:szCs w:val="24"/>
-              </w:rPr>
-            </w:pPr>
-            <w:r>
-              <w:rPr>
-                <w:rFonts w:asciiTheme="majorHAnsi" w:eastAsiaTheme="majorEastAsia" w:hAnsiTheme="majorHAnsi" w:cstheme="majorBidi"/>
-                <w:b/>
-                <w:bCs/>
-                <w:color w:val="1F4D78" w:themeColor="accent1" w:themeShade="7F"/>
-                <w:sz w:val="24"/>
-                <w:szCs w:val="24"/>
+              <w:pStyle w:val="Heading3"/>
+              <w:outlineLvl w:val="2"/>
+              <w:rPr>
+                <w:rStyle w:val="Strong"/>
+              </w:rPr>
+            </w:pPr>
+            <w:r>
+              <w:rPr>
+                <w:rStyle w:val="Strong"/>
               </w:rPr>
               <w:t>Test Case Name</w:t>
             </w:r>
@@ -4089,27 +4200,15 @@
           </w:tcPr>
           <w:p>
             <w:pPr>
-              <w:keepNext/>
-              <w:keepLines/>
-              <w:spacing w:before="40" w:line="259" w:lineRule="auto"/>
-              <w:outlineLvl w:val="2"/>
-              <w:rPr>
-                <w:rFonts w:asciiTheme="majorHAnsi" w:eastAsiaTheme="majorEastAsia" w:hAnsiTheme="majorHAnsi" w:cstheme="majorBidi"/>
-                <w:b/>
-                <w:bCs/>
-                <w:color w:val="1F4D78" w:themeColor="accent1" w:themeShade="7F"/>
-                <w:sz w:val="24"/>
-                <w:szCs w:val="24"/>
-              </w:rPr>
-            </w:pPr>
-            <w:r>
-              <w:rPr>
-                <w:rFonts w:asciiTheme="majorHAnsi" w:eastAsiaTheme="majorEastAsia" w:hAnsiTheme="majorHAnsi" w:cstheme="majorBidi"/>
-                <w:b/>
-                <w:bCs/>
-                <w:color w:val="1F4D78" w:themeColor="accent1" w:themeShade="7F"/>
-                <w:sz w:val="24"/>
-                <w:szCs w:val="24"/>
+              <w:pStyle w:val="Heading3"/>
+              <w:outlineLvl w:val="2"/>
+              <w:rPr>
+                <w:rStyle w:val="Strong"/>
+              </w:rPr>
+            </w:pPr>
+            <w:r>
+              <w:rPr>
+                <w:rStyle w:val="Strong"/>
               </w:rPr>
               <w:t>Description</w:t>
             </w:r>
@@ -4121,27 +4220,15 @@
           </w:tcPr>
           <w:p>
             <w:pPr>
-              <w:keepNext/>
-              <w:keepLines/>
-              <w:spacing w:before="40" w:line="259" w:lineRule="auto"/>
-              <w:outlineLvl w:val="2"/>
-              <w:rPr>
-                <w:rFonts w:asciiTheme="majorHAnsi" w:eastAsiaTheme="majorEastAsia" w:hAnsiTheme="majorHAnsi" w:cstheme="majorBidi"/>
-                <w:b/>
-                <w:bCs/>
-                <w:color w:val="1F4D78" w:themeColor="accent1" w:themeShade="7F"/>
-                <w:sz w:val="24"/>
-                <w:szCs w:val="24"/>
-              </w:rPr>
-            </w:pPr>
-            <w:r>
-              <w:rPr>
-                <w:rFonts w:asciiTheme="majorHAnsi" w:eastAsiaTheme="majorEastAsia" w:hAnsiTheme="majorHAnsi" w:cstheme="majorBidi"/>
-                <w:b/>
-                <w:bCs/>
-                <w:color w:val="1F4D78" w:themeColor="accent1" w:themeShade="7F"/>
-                <w:sz w:val="24"/>
-                <w:szCs w:val="24"/>
+              <w:pStyle w:val="Heading3"/>
+              <w:outlineLvl w:val="2"/>
+              <w:rPr>
+                <w:rStyle w:val="Strong"/>
+              </w:rPr>
+            </w:pPr>
+            <w:r>
+              <w:rPr>
+                <w:rStyle w:val="Strong"/>
               </w:rPr>
               <w:t>Steps</w:t>
             </w:r>
@@ -4153,27 +4240,15 @@
           </w:tcPr>
           <w:p>
             <w:pPr>
-              <w:keepNext/>
-              <w:keepLines/>
-              <w:spacing w:before="40" w:line="259" w:lineRule="auto"/>
-              <w:outlineLvl w:val="2"/>
-              <w:rPr>
-                <w:rFonts w:asciiTheme="majorHAnsi" w:eastAsiaTheme="majorEastAsia" w:hAnsiTheme="majorHAnsi" w:cstheme="majorBidi"/>
-                <w:b/>
-                <w:bCs/>
-                <w:color w:val="1F4D78" w:themeColor="accent1" w:themeShade="7F"/>
-                <w:sz w:val="24"/>
-                <w:szCs w:val="24"/>
-              </w:rPr>
-            </w:pPr>
-            <w:r>
-              <w:rPr>
-                <w:rFonts w:asciiTheme="majorHAnsi" w:eastAsiaTheme="majorEastAsia" w:hAnsiTheme="majorHAnsi" w:cstheme="majorBidi"/>
-                <w:b/>
-                <w:bCs/>
-                <w:color w:val="1F4D78" w:themeColor="accent1" w:themeShade="7F"/>
-                <w:sz w:val="24"/>
-                <w:szCs w:val="24"/>
+              <w:pStyle w:val="Heading3"/>
+              <w:outlineLvl w:val="2"/>
+              <w:rPr>
+                <w:rStyle w:val="Strong"/>
+              </w:rPr>
+            </w:pPr>
+            <w:r>
+              <w:rPr>
+                <w:rStyle w:val="Strong"/>
               </w:rPr>
               <w:t>Expected Result</w:t>
             </w:r>
@@ -4185,27 +4260,15 @@
           </w:tcPr>
           <w:p>
             <w:pPr>
-              <w:keepNext/>
-              <w:keepLines/>
-              <w:spacing w:before="40" w:line="259" w:lineRule="auto"/>
-              <w:outlineLvl w:val="2"/>
-              <w:rPr>
-                <w:rFonts w:asciiTheme="majorHAnsi" w:eastAsiaTheme="majorEastAsia" w:hAnsiTheme="majorHAnsi" w:cstheme="majorBidi"/>
-                <w:b/>
-                <w:bCs/>
-                <w:color w:val="1F4D78" w:themeColor="accent1" w:themeShade="7F"/>
-                <w:sz w:val="24"/>
-                <w:szCs w:val="24"/>
-              </w:rPr>
-            </w:pPr>
-            <w:r>
-              <w:rPr>
-                <w:rFonts w:asciiTheme="majorHAnsi" w:eastAsiaTheme="majorEastAsia" w:hAnsiTheme="majorHAnsi" w:cstheme="majorBidi"/>
-                <w:b/>
-                <w:bCs/>
-                <w:color w:val="1F4D78" w:themeColor="accent1" w:themeShade="7F"/>
-                <w:sz w:val="24"/>
-                <w:szCs w:val="24"/>
+              <w:pStyle w:val="Heading3"/>
+              <w:outlineLvl w:val="2"/>
+              <w:rPr>
+                <w:rStyle w:val="Strong"/>
+              </w:rPr>
+            </w:pPr>
+            <w:r>
+              <w:rPr>
+                <w:rStyle w:val="Strong"/>
               </w:rPr>
               <w:t>Actual Result</w:t>
             </w:r>
@@ -4230,20 +4293,13 @@
                 <w:highlight w:val="green"/>
               </w:rPr>
             </w:pPr>
-            <w:bookmarkStart w:id="14" w:name="_Toc467088052"/>
+            <w:bookmarkStart w:id="14" w:name="_Toc467088054"/>
             <w:r>
               <w:rPr>
                 <w:b/>
                 <w:i w:val="0"/>
               </w:rPr>
-              <w:t xml:space="preserve">Test </w:t>
-            </w:r>
-            <w:r>
-              <w:rPr>
-                <w:b/>
-                <w:i w:val="0"/>
-              </w:rPr>
-              <w:t>uploading profile picture</w:t>
+              <w:t>Test Changing Email Success</w:t>
             </w:r>
             <w:bookmarkEnd w:id="14"/>
           </w:p>
@@ -4253,11 +4309,8 @@
             <w:tcW w:w="2268" w:type="dxa"/>
           </w:tcPr>
           <w:p>
-            <w:pPr>
-              <w:spacing w:after="160" w:line="259" w:lineRule="auto"/>
-            </w:pPr>
-            <w:r>
-              <w:t>Test image preview and upload</w:t>
+            <w:r>
+              <w:t>Changing Email</w:t>
             </w:r>
           </w:p>
         </w:tc>
@@ -4266,11 +4319,8 @@
             <w:tcW w:w="2126" w:type="dxa"/>
           </w:tcPr>
           <w:p>
-            <w:pPr>
-              <w:spacing w:after="160" w:line="259" w:lineRule="auto"/>
-            </w:pPr>
-            <w:r>
-              <w:t>Select an image using the upload file button and submit the form</w:t>
+            <w:r>
+              <w:t>Submit the form with an altered email address</w:t>
             </w:r>
           </w:p>
         </w:tc>
@@ -4279,11 +4329,8 @@
             <w:tcW w:w="2126" w:type="dxa"/>
           </w:tcPr>
           <w:p>
-            <w:pPr>
-              <w:spacing w:after="160" w:line="259" w:lineRule="auto"/>
-            </w:pPr>
-            <w:r>
-              <w:t>The image is previewed in the window and on submit the image is added to the user profile.</w:t>
+            <w:r>
+              <w:t>The email address is updated on the user profile and in the database</w:t>
             </w:r>
           </w:p>
         </w:tc>
@@ -4292,9 +4339,9 @@
             <w:tcW w:w="2392" w:type="dxa"/>
           </w:tcPr>
           <w:p>
-            <w:pPr>
-              <w:spacing w:after="160" w:line="259" w:lineRule="auto"/>
-            </w:pPr>
+            <w:r>
+              <w:t>I can see a ‘Done! Email change succeeded’ message</w:t>
+            </w:r>
           </w:p>
         </w:tc>
       </w:tr>
@@ -4304,7 +4351,7 @@
       <w:tblPr>
         <w:tblStyle w:val="TableGrid"/>
         <w:tblW w:w="10467" w:type="dxa"/>
-        <w:tblLook w:val="04A0"/>
+        <w:tblLook w:val="04A0" w:firstRow="1" w:lastRow="0" w:firstColumn="1" w:lastColumn="0" w:noHBand="0" w:noVBand="1"/>
       </w:tblPr>
       <w:tblGrid>
         <w:gridCol w:w="1555"/>
@@ -4436,13 +4483,13 @@
                 <w:highlight w:val="green"/>
               </w:rPr>
             </w:pPr>
-            <w:bookmarkStart w:id="15" w:name="_Toc467088053"/>
+            <w:bookmarkStart w:id="15" w:name="_Toc467088055"/>
             <w:r>
               <w:rPr>
                 <w:b/>
                 <w:i w:val="0"/>
               </w:rPr>
-              <w:t>Test Taken Username</w:t>
+              <w:t>Test Changing Password Success</w:t>
             </w:r>
             <w:bookmarkEnd w:id="15"/>
           </w:p>
@@ -4453,7 +4500,7 @@
           </w:tcPr>
           <w:p>
             <w:r>
-              <w:t>Username is already in use</w:t>
+              <w:t>Changing Password</w:t>
             </w:r>
           </w:p>
         </w:tc>
@@ -4463,7 +4510,7 @@
           </w:tcPr>
           <w:p>
             <w:r>
-              <w:t>Submit the form with correct credentials but an already taken username</w:t>
+              <w:t>Submit the form with an altered password value</w:t>
             </w:r>
           </w:p>
         </w:tc>
@@ -4473,7 +4520,7 @@
           </w:tcPr>
           <w:p>
             <w:r>
-              <w:t>The user is prompted that the username is taken and to choose another one</w:t>
+              <w:t>The password is updated on the database and the hashed value on the page is the same character length as the new password</w:t>
             </w:r>
           </w:p>
         </w:tc>
@@ -4481,7 +4528,17 @@
           <w:tcPr>
             <w:tcW w:w="2392" w:type="dxa"/>
           </w:tcPr>
-          <w:p/>
+          <w:p>
+            <w:r>
+              <w:t>I see a ‘</w:t>
+            </w:r>
+            <w:r>
+              <w:t>Done! Password changed successfully</w:t>
+            </w:r>
+            <w:r>
+              <w:t>’ message and the panel closes.</w:t>
+            </w:r>
+          </w:p>
         </w:tc>
       </w:tr>
     </w:tbl>
@@ -4490,7 +4547,7 @@
       <w:tblPr>
         <w:tblStyle w:val="TableGrid"/>
         <w:tblW w:w="10467" w:type="dxa"/>
-        <w:tblLook w:val="04A0"/>
+        <w:tblLook w:val="04A0" w:firstRow="1" w:lastRow="0" w:firstColumn="1" w:lastColumn="0" w:noHBand="0" w:noVBand="1"/>
       </w:tblPr>
       <w:tblGrid>
         <w:gridCol w:w="1555"/>
@@ -4509,15 +4566,27 @@
           </w:tcPr>
           <w:p>
             <w:pPr>
-              <w:pStyle w:val="Heading3"/>
-              <w:outlineLvl w:val="2"/>
-              <w:rPr>
-                <w:rStyle w:val="Strong"/>
-              </w:rPr>
-            </w:pPr>
-            <w:r>
-              <w:rPr>
-                <w:rStyle w:val="Strong"/>
+              <w:keepNext/>
+              <w:keepLines/>
+              <w:spacing w:before="40" w:line="259" w:lineRule="auto"/>
+              <w:outlineLvl w:val="2"/>
+              <w:rPr>
+                <w:rFonts w:asciiTheme="majorHAnsi" w:eastAsiaTheme="majorEastAsia" w:hAnsiTheme="majorHAnsi" w:cstheme="majorBidi"/>
+                <w:b/>
+                <w:bCs/>
+                <w:color w:val="1F4D78" w:themeColor="accent1" w:themeShade="7F"/>
+                <w:sz w:val="24"/>
+                <w:szCs w:val="24"/>
+              </w:rPr>
+            </w:pPr>
+            <w:r>
+              <w:rPr>
+                <w:rFonts w:asciiTheme="majorHAnsi" w:eastAsiaTheme="majorEastAsia" w:hAnsiTheme="majorHAnsi" w:cstheme="majorBidi"/>
+                <w:b/>
+                <w:bCs/>
+                <w:color w:val="1F4D78" w:themeColor="accent1" w:themeShade="7F"/>
+                <w:sz w:val="24"/>
+                <w:szCs w:val="24"/>
               </w:rPr>
               <w:lastRenderedPageBreak/>
               <w:t>Test Case Name</w:t>
@@ -4530,15 +4599,27 @@
           </w:tcPr>
           <w:p>
             <w:pPr>
-              <w:pStyle w:val="Heading3"/>
-              <w:outlineLvl w:val="2"/>
-              <w:rPr>
-                <w:rStyle w:val="Strong"/>
-              </w:rPr>
-            </w:pPr>
-            <w:r>
-              <w:rPr>
-                <w:rStyle w:val="Strong"/>
+              <w:keepNext/>
+              <w:keepLines/>
+              <w:spacing w:before="40" w:line="259" w:lineRule="auto"/>
+              <w:outlineLvl w:val="2"/>
+              <w:rPr>
+                <w:rFonts w:asciiTheme="majorHAnsi" w:eastAsiaTheme="majorEastAsia" w:hAnsiTheme="majorHAnsi" w:cstheme="majorBidi"/>
+                <w:b/>
+                <w:bCs/>
+                <w:color w:val="1F4D78" w:themeColor="accent1" w:themeShade="7F"/>
+                <w:sz w:val="24"/>
+                <w:szCs w:val="24"/>
+              </w:rPr>
+            </w:pPr>
+            <w:r>
+              <w:rPr>
+                <w:rFonts w:asciiTheme="majorHAnsi" w:eastAsiaTheme="majorEastAsia" w:hAnsiTheme="majorHAnsi" w:cstheme="majorBidi"/>
+                <w:b/>
+                <w:bCs/>
+                <w:color w:val="1F4D78" w:themeColor="accent1" w:themeShade="7F"/>
+                <w:sz w:val="24"/>
+                <w:szCs w:val="24"/>
               </w:rPr>
               <w:t>Description</w:t>
             </w:r>
@@ -4550,15 +4631,27 @@
           </w:tcPr>
           <w:p>
             <w:pPr>
-              <w:pStyle w:val="Heading3"/>
-              <w:outlineLvl w:val="2"/>
-              <w:rPr>
-                <w:rStyle w:val="Strong"/>
-              </w:rPr>
-            </w:pPr>
-            <w:r>
-              <w:rPr>
-                <w:rStyle w:val="Strong"/>
+              <w:keepNext/>
+              <w:keepLines/>
+              <w:spacing w:before="40" w:line="259" w:lineRule="auto"/>
+              <w:outlineLvl w:val="2"/>
+              <w:rPr>
+                <w:rFonts w:asciiTheme="majorHAnsi" w:eastAsiaTheme="majorEastAsia" w:hAnsiTheme="majorHAnsi" w:cstheme="majorBidi"/>
+                <w:b/>
+                <w:bCs/>
+                <w:color w:val="1F4D78" w:themeColor="accent1" w:themeShade="7F"/>
+                <w:sz w:val="24"/>
+                <w:szCs w:val="24"/>
+              </w:rPr>
+            </w:pPr>
+            <w:r>
+              <w:rPr>
+                <w:rFonts w:asciiTheme="majorHAnsi" w:eastAsiaTheme="majorEastAsia" w:hAnsiTheme="majorHAnsi" w:cstheme="majorBidi"/>
+                <w:b/>
+                <w:bCs/>
+                <w:color w:val="1F4D78" w:themeColor="accent1" w:themeShade="7F"/>
+                <w:sz w:val="24"/>
+                <w:szCs w:val="24"/>
               </w:rPr>
               <w:t>Steps</w:t>
             </w:r>
@@ -4570,15 +4663,27 @@
           </w:tcPr>
           <w:p>
             <w:pPr>
-              <w:pStyle w:val="Heading3"/>
-              <w:outlineLvl w:val="2"/>
-              <w:rPr>
-                <w:rStyle w:val="Strong"/>
-              </w:rPr>
-            </w:pPr>
-            <w:r>
-              <w:rPr>
-                <w:rStyle w:val="Strong"/>
+              <w:keepNext/>
+              <w:keepLines/>
+              <w:spacing w:before="40" w:line="259" w:lineRule="auto"/>
+              <w:outlineLvl w:val="2"/>
+              <w:rPr>
+                <w:rFonts w:asciiTheme="majorHAnsi" w:eastAsiaTheme="majorEastAsia" w:hAnsiTheme="majorHAnsi" w:cstheme="majorBidi"/>
+                <w:b/>
+                <w:bCs/>
+                <w:color w:val="1F4D78" w:themeColor="accent1" w:themeShade="7F"/>
+                <w:sz w:val="24"/>
+                <w:szCs w:val="24"/>
+              </w:rPr>
+            </w:pPr>
+            <w:r>
+              <w:rPr>
+                <w:rFonts w:asciiTheme="majorHAnsi" w:eastAsiaTheme="majorEastAsia" w:hAnsiTheme="majorHAnsi" w:cstheme="majorBidi"/>
+                <w:b/>
+                <w:bCs/>
+                <w:color w:val="1F4D78" w:themeColor="accent1" w:themeShade="7F"/>
+                <w:sz w:val="24"/>
+                <w:szCs w:val="24"/>
               </w:rPr>
               <w:t>Expected Result</w:t>
             </w:r>
@@ -4590,15 +4695,27 @@
           </w:tcPr>
           <w:p>
             <w:pPr>
-              <w:pStyle w:val="Heading3"/>
-              <w:outlineLvl w:val="2"/>
-              <w:rPr>
-                <w:rStyle w:val="Strong"/>
-              </w:rPr>
-            </w:pPr>
-            <w:r>
-              <w:rPr>
-                <w:rStyle w:val="Strong"/>
+              <w:keepNext/>
+              <w:keepLines/>
+              <w:spacing w:before="40" w:line="259" w:lineRule="auto"/>
+              <w:outlineLvl w:val="2"/>
+              <w:rPr>
+                <w:rFonts w:asciiTheme="majorHAnsi" w:eastAsiaTheme="majorEastAsia" w:hAnsiTheme="majorHAnsi" w:cstheme="majorBidi"/>
+                <w:b/>
+                <w:bCs/>
+                <w:color w:val="1F4D78" w:themeColor="accent1" w:themeShade="7F"/>
+                <w:sz w:val="24"/>
+                <w:szCs w:val="24"/>
+              </w:rPr>
+            </w:pPr>
+            <w:r>
+              <w:rPr>
+                <w:rFonts w:asciiTheme="majorHAnsi" w:eastAsiaTheme="majorEastAsia" w:hAnsiTheme="majorHAnsi" w:cstheme="majorBidi"/>
+                <w:b/>
+                <w:bCs/>
+                <w:color w:val="1F4D78" w:themeColor="accent1" w:themeShade="7F"/>
+                <w:sz w:val="24"/>
+                <w:szCs w:val="24"/>
               </w:rPr>
               <w:t>Actual Result</w:t>
             </w:r>
@@ -4623,13 +4740,13 @@
                 <w:highlight w:val="green"/>
               </w:rPr>
             </w:pPr>
-            <w:bookmarkStart w:id="16" w:name="_Toc467088054"/>
+            <w:bookmarkStart w:id="16" w:name="_Toc467088056"/>
             <w:r>
               <w:rPr>
                 <w:b/>
                 <w:i w:val="0"/>
               </w:rPr>
-              <w:t>Test Changing Email Success</w:t>
+              <w:t>Test Wrongly Formatted Email</w:t>
             </w:r>
             <w:bookmarkEnd w:id="16"/>
           </w:p>
@@ -4639,8 +4756,17 @@
             <w:tcW w:w="2268" w:type="dxa"/>
           </w:tcPr>
           <w:p>
-            <w:r>
-              <w:t>Changing Email</w:t>
+            <w:pPr>
+              <w:spacing w:after="160" w:line="259" w:lineRule="auto"/>
+            </w:pPr>
+            <w:r>
+              <w:t>Incorrectly formatted email on the</w:t>
+            </w:r>
+            <w:r>
+              <w:t xml:space="preserve"> profile </w:t>
+            </w:r>
+            <w:r>
+              <w:t>page.</w:t>
             </w:r>
           </w:p>
         </w:tc>
@@ -4649,8 +4775,11 @@
             <w:tcW w:w="2126" w:type="dxa"/>
           </w:tcPr>
           <w:p>
-            <w:r>
-              <w:t>Submit the form with an altered email address</w:t>
+            <w:pPr>
+              <w:spacing w:after="160" w:line="259" w:lineRule="auto"/>
+            </w:pPr>
+            <w:r>
+              <w:t>Enter an invalid and incorrectly formatted email into the email field and submit the form. EG test</w:t>
             </w:r>
           </w:p>
         </w:tc>
@@ -4659,8 +4788,11 @@
             <w:tcW w:w="2126" w:type="dxa"/>
           </w:tcPr>
           <w:p>
-            <w:r>
-              <w:t>The email address is updated on the user profile and in the database</w:t>
+            <w:pPr>
+              <w:spacing w:after="160" w:line="259" w:lineRule="auto"/>
+            </w:pPr>
+            <w:r>
+              <w:t>An error is returned prompting the user that the email is not a valid email address.</w:t>
             </w:r>
           </w:p>
         </w:tc>
@@ -4668,7 +4800,14 @@
           <w:tcPr>
             <w:tcW w:w="2392" w:type="dxa"/>
           </w:tcPr>
-          <w:p/>
+          <w:p>
+            <w:pPr>
+              <w:spacing w:after="160" w:line="259" w:lineRule="auto"/>
+            </w:pPr>
+            <w:r>
+              <w:t>I see a ‘This is not a valid email’ message</w:t>
+            </w:r>
+          </w:p>
         </w:tc>
       </w:tr>
     </w:tbl>
@@ -4677,7 +4816,7 @@
       <w:tblPr>
         <w:tblStyle w:val="TableGrid"/>
         <w:tblW w:w="10467" w:type="dxa"/>
-        <w:tblLook w:val="04A0"/>
+        <w:tblLook w:val="04A0" w:firstRow="1" w:lastRow="0" w:firstColumn="1" w:lastColumn="0" w:noHBand="0" w:noVBand="1"/>
       </w:tblPr>
       <w:tblGrid>
         <w:gridCol w:w="1555"/>
@@ -4696,15 +4835,27 @@
           </w:tcPr>
           <w:p>
             <w:pPr>
-              <w:pStyle w:val="Heading3"/>
-              <w:outlineLvl w:val="2"/>
-              <w:rPr>
-                <w:rStyle w:val="Strong"/>
-              </w:rPr>
-            </w:pPr>
-            <w:r>
-              <w:rPr>
-                <w:rStyle w:val="Strong"/>
+              <w:keepNext/>
+              <w:keepLines/>
+              <w:spacing w:before="40" w:line="259" w:lineRule="auto"/>
+              <w:outlineLvl w:val="2"/>
+              <w:rPr>
+                <w:rFonts w:asciiTheme="majorHAnsi" w:eastAsiaTheme="majorEastAsia" w:hAnsiTheme="majorHAnsi" w:cstheme="majorBidi"/>
+                <w:b/>
+                <w:bCs/>
+                <w:color w:val="1F4D78" w:themeColor="accent1" w:themeShade="7F"/>
+                <w:sz w:val="24"/>
+                <w:szCs w:val="24"/>
+              </w:rPr>
+            </w:pPr>
+            <w:r>
+              <w:rPr>
+                <w:rFonts w:asciiTheme="majorHAnsi" w:eastAsiaTheme="majorEastAsia" w:hAnsiTheme="majorHAnsi" w:cstheme="majorBidi"/>
+                <w:b/>
+                <w:bCs/>
+                <w:color w:val="1F4D78" w:themeColor="accent1" w:themeShade="7F"/>
+                <w:sz w:val="24"/>
+                <w:szCs w:val="24"/>
               </w:rPr>
               <w:t>Test Case Name</w:t>
             </w:r>
@@ -4716,15 +4867,27 @@
           </w:tcPr>
           <w:p>
             <w:pPr>
-              <w:pStyle w:val="Heading3"/>
-              <w:outlineLvl w:val="2"/>
-              <w:rPr>
-                <w:rStyle w:val="Strong"/>
-              </w:rPr>
-            </w:pPr>
-            <w:r>
-              <w:rPr>
-                <w:rStyle w:val="Strong"/>
+              <w:keepNext/>
+              <w:keepLines/>
+              <w:spacing w:before="40" w:line="259" w:lineRule="auto"/>
+              <w:outlineLvl w:val="2"/>
+              <w:rPr>
+                <w:rFonts w:asciiTheme="majorHAnsi" w:eastAsiaTheme="majorEastAsia" w:hAnsiTheme="majorHAnsi" w:cstheme="majorBidi"/>
+                <w:b/>
+                <w:bCs/>
+                <w:color w:val="1F4D78" w:themeColor="accent1" w:themeShade="7F"/>
+                <w:sz w:val="24"/>
+                <w:szCs w:val="24"/>
+              </w:rPr>
+            </w:pPr>
+            <w:r>
+              <w:rPr>
+                <w:rFonts w:asciiTheme="majorHAnsi" w:eastAsiaTheme="majorEastAsia" w:hAnsiTheme="majorHAnsi" w:cstheme="majorBidi"/>
+                <w:b/>
+                <w:bCs/>
+                <w:color w:val="1F4D78" w:themeColor="accent1" w:themeShade="7F"/>
+                <w:sz w:val="24"/>
+                <w:szCs w:val="24"/>
               </w:rPr>
               <w:t>Description</w:t>
             </w:r>
@@ -4736,15 +4899,27 @@
           </w:tcPr>
           <w:p>
             <w:pPr>
-              <w:pStyle w:val="Heading3"/>
-              <w:outlineLvl w:val="2"/>
-              <w:rPr>
-                <w:rStyle w:val="Strong"/>
-              </w:rPr>
-            </w:pPr>
-            <w:r>
-              <w:rPr>
-                <w:rStyle w:val="Strong"/>
+              <w:keepNext/>
+              <w:keepLines/>
+              <w:spacing w:before="40" w:line="259" w:lineRule="auto"/>
+              <w:outlineLvl w:val="2"/>
+              <w:rPr>
+                <w:rFonts w:asciiTheme="majorHAnsi" w:eastAsiaTheme="majorEastAsia" w:hAnsiTheme="majorHAnsi" w:cstheme="majorBidi"/>
+                <w:b/>
+                <w:bCs/>
+                <w:color w:val="1F4D78" w:themeColor="accent1" w:themeShade="7F"/>
+                <w:sz w:val="24"/>
+                <w:szCs w:val="24"/>
+              </w:rPr>
+            </w:pPr>
+            <w:r>
+              <w:rPr>
+                <w:rFonts w:asciiTheme="majorHAnsi" w:eastAsiaTheme="majorEastAsia" w:hAnsiTheme="majorHAnsi" w:cstheme="majorBidi"/>
+                <w:b/>
+                <w:bCs/>
+                <w:color w:val="1F4D78" w:themeColor="accent1" w:themeShade="7F"/>
+                <w:sz w:val="24"/>
+                <w:szCs w:val="24"/>
               </w:rPr>
               <w:t>Steps</w:t>
             </w:r>
@@ -4756,15 +4931,27 @@
           </w:tcPr>
           <w:p>
             <w:pPr>
-              <w:pStyle w:val="Heading3"/>
-              <w:outlineLvl w:val="2"/>
-              <w:rPr>
-                <w:rStyle w:val="Strong"/>
-              </w:rPr>
-            </w:pPr>
-            <w:r>
-              <w:rPr>
-                <w:rStyle w:val="Strong"/>
+              <w:keepNext/>
+              <w:keepLines/>
+              <w:spacing w:before="40" w:line="259" w:lineRule="auto"/>
+              <w:outlineLvl w:val="2"/>
+              <w:rPr>
+                <w:rFonts w:asciiTheme="majorHAnsi" w:eastAsiaTheme="majorEastAsia" w:hAnsiTheme="majorHAnsi" w:cstheme="majorBidi"/>
+                <w:b/>
+                <w:bCs/>
+                <w:color w:val="1F4D78" w:themeColor="accent1" w:themeShade="7F"/>
+                <w:sz w:val="24"/>
+                <w:szCs w:val="24"/>
+              </w:rPr>
+            </w:pPr>
+            <w:r>
+              <w:rPr>
+                <w:rFonts w:asciiTheme="majorHAnsi" w:eastAsiaTheme="majorEastAsia" w:hAnsiTheme="majorHAnsi" w:cstheme="majorBidi"/>
+                <w:b/>
+                <w:bCs/>
+                <w:color w:val="1F4D78" w:themeColor="accent1" w:themeShade="7F"/>
+                <w:sz w:val="24"/>
+                <w:szCs w:val="24"/>
               </w:rPr>
               <w:t>Expected Result</w:t>
             </w:r>
@@ -4776,15 +4963,27 @@
           </w:tcPr>
           <w:p>
             <w:pPr>
-              <w:pStyle w:val="Heading3"/>
-              <w:outlineLvl w:val="2"/>
-              <w:rPr>
-                <w:rStyle w:val="Strong"/>
-              </w:rPr>
-            </w:pPr>
-            <w:r>
-              <w:rPr>
-                <w:rStyle w:val="Strong"/>
+              <w:keepNext/>
+              <w:keepLines/>
+              <w:spacing w:before="40" w:line="259" w:lineRule="auto"/>
+              <w:outlineLvl w:val="2"/>
+              <w:rPr>
+                <w:rFonts w:asciiTheme="majorHAnsi" w:eastAsiaTheme="majorEastAsia" w:hAnsiTheme="majorHAnsi" w:cstheme="majorBidi"/>
+                <w:b/>
+                <w:bCs/>
+                <w:color w:val="1F4D78" w:themeColor="accent1" w:themeShade="7F"/>
+                <w:sz w:val="24"/>
+                <w:szCs w:val="24"/>
+              </w:rPr>
+            </w:pPr>
+            <w:r>
+              <w:rPr>
+                <w:rFonts w:asciiTheme="majorHAnsi" w:eastAsiaTheme="majorEastAsia" w:hAnsiTheme="majorHAnsi" w:cstheme="majorBidi"/>
+                <w:b/>
+                <w:bCs/>
+                <w:color w:val="1F4D78" w:themeColor="accent1" w:themeShade="7F"/>
+                <w:sz w:val="24"/>
+                <w:szCs w:val="24"/>
               </w:rPr>
               <w:t>Actual Result</w:t>
             </w:r>
@@ -4809,13 +5008,13 @@
                 <w:highlight w:val="green"/>
               </w:rPr>
             </w:pPr>
-            <w:bookmarkStart w:id="17" w:name="_Toc467088055"/>
+            <w:bookmarkStart w:id="17" w:name="_Toc467088058"/>
             <w:r>
               <w:rPr>
                 <w:b/>
                 <w:i w:val="0"/>
               </w:rPr>
-              <w:t>Test Changing Password Success</w:t>
+              <w:t>Test non-matching passwords</w:t>
             </w:r>
             <w:bookmarkEnd w:id="17"/>
           </w:p>
@@ -4825,8 +5024,11 @@
             <w:tcW w:w="2268" w:type="dxa"/>
           </w:tcPr>
           <w:p>
-            <w:r>
-              <w:t>Changing Password</w:t>
+            <w:pPr>
+              <w:spacing w:after="160" w:line="259" w:lineRule="auto"/>
+            </w:pPr>
+            <w:r>
+              <w:t>Passwords do not match</w:t>
             </w:r>
           </w:p>
         </w:tc>
@@ -4835,8 +5037,14 @@
             <w:tcW w:w="2126" w:type="dxa"/>
           </w:tcPr>
           <w:p>
-            <w:r>
-              <w:t>Submit the form with an altered password value</w:t>
+            <w:pPr>
+              <w:spacing w:after="160" w:line="259" w:lineRule="auto"/>
+            </w:pPr>
+            <w:r>
+              <w:t xml:space="preserve">Enter </w:t>
+            </w:r>
+            <w:r>
+              <w:t>two different strings into each of the password fields and submit the form</w:t>
             </w:r>
           </w:p>
         </w:tc>
@@ -4845,8 +5053,11 @@
             <w:tcW w:w="2126" w:type="dxa"/>
           </w:tcPr>
           <w:p>
-            <w:r>
-              <w:t>The password is updated on the database and the hashed value on the page is the same character length as the new password</w:t>
+            <w:pPr>
+              <w:spacing w:after="160" w:line="259" w:lineRule="auto"/>
+            </w:pPr>
+            <w:r>
+              <w:t>User is informed that the passwords do not match</w:t>
             </w:r>
           </w:p>
         </w:tc>
@@ -4854,7 +5065,14 @@
           <w:tcPr>
             <w:tcW w:w="2392" w:type="dxa"/>
           </w:tcPr>
-          <w:p/>
+          <w:p>
+            <w:pPr>
+              <w:spacing w:after="160" w:line="259" w:lineRule="auto"/>
+            </w:pPr>
+            <w:r>
+              <w:t>I see a ‘Passwords must match’ message</w:t>
+            </w:r>
+          </w:p>
         </w:tc>
       </w:tr>
     </w:tbl>
@@ -4863,7 +5081,197 @@
       <w:tblPr>
         <w:tblStyle w:val="TableGrid"/>
         <w:tblW w:w="10467" w:type="dxa"/>
-        <w:tblLook w:val="04A0"/>
+        <w:tblLook w:val="04A0" w:firstRow="1" w:lastRow="0" w:firstColumn="1" w:lastColumn="0" w:noHBand="0" w:noVBand="1"/>
+      </w:tblPr>
+      <w:tblGrid>
+        <w:gridCol w:w="1576"/>
+        <w:gridCol w:w="2188"/>
+        <w:gridCol w:w="2065"/>
+        <w:gridCol w:w="2246"/>
+        <w:gridCol w:w="2392"/>
+      </w:tblGrid>
+      <w:tr>
+        <w:trPr>
+          <w:trHeight w:val="507"/>
+        </w:trPr>
+        <w:tc>
+          <w:tcPr>
+            <w:tcW w:w="1576" w:type="dxa"/>
+          </w:tcPr>
+          <w:p>
+            <w:pPr>
+              <w:pStyle w:val="Heading3"/>
+              <w:outlineLvl w:val="2"/>
+              <w:rPr>
+                <w:rStyle w:val="Strong"/>
+              </w:rPr>
+            </w:pPr>
+            <w:r>
+              <w:rPr>
+                <w:rStyle w:val="Strong"/>
+              </w:rPr>
+              <w:t>Test Case Name</w:t>
+            </w:r>
+          </w:p>
+        </w:tc>
+        <w:tc>
+          <w:tcPr>
+            <w:tcW w:w="2188" w:type="dxa"/>
+          </w:tcPr>
+          <w:p>
+            <w:pPr>
+              <w:pStyle w:val="Heading3"/>
+              <w:outlineLvl w:val="2"/>
+              <w:rPr>
+                <w:rStyle w:val="Strong"/>
+              </w:rPr>
+            </w:pPr>
+            <w:r>
+              <w:rPr>
+                <w:rStyle w:val="Strong"/>
+              </w:rPr>
+              <w:t>Description</w:t>
+            </w:r>
+          </w:p>
+        </w:tc>
+        <w:tc>
+          <w:tcPr>
+            <w:tcW w:w="2065" w:type="dxa"/>
+          </w:tcPr>
+          <w:p>
+            <w:pPr>
+              <w:pStyle w:val="Heading3"/>
+              <w:outlineLvl w:val="2"/>
+              <w:rPr>
+                <w:rStyle w:val="Strong"/>
+              </w:rPr>
+            </w:pPr>
+            <w:r>
+              <w:rPr>
+                <w:rStyle w:val="Strong"/>
+              </w:rPr>
+              <w:t>Steps</w:t>
+            </w:r>
+          </w:p>
+        </w:tc>
+        <w:tc>
+          <w:tcPr>
+            <w:tcW w:w="2246" w:type="dxa"/>
+          </w:tcPr>
+          <w:p>
+            <w:pPr>
+              <w:pStyle w:val="Heading3"/>
+              <w:outlineLvl w:val="2"/>
+              <w:rPr>
+                <w:rStyle w:val="Strong"/>
+              </w:rPr>
+            </w:pPr>
+            <w:r>
+              <w:rPr>
+                <w:rStyle w:val="Strong"/>
+              </w:rPr>
+              <w:t>Expected Result</w:t>
+            </w:r>
+          </w:p>
+        </w:tc>
+        <w:tc>
+          <w:tcPr>
+            <w:tcW w:w="2392" w:type="dxa"/>
+          </w:tcPr>
+          <w:p>
+            <w:pPr>
+              <w:pStyle w:val="Heading3"/>
+              <w:outlineLvl w:val="2"/>
+              <w:rPr>
+                <w:rStyle w:val="Strong"/>
+              </w:rPr>
+            </w:pPr>
+            <w:r>
+              <w:rPr>
+                <w:rStyle w:val="Strong"/>
+              </w:rPr>
+              <w:t>Actual Result</w:t>
+            </w:r>
+          </w:p>
+        </w:tc>
+      </w:tr>
+      <w:tr>
+        <w:trPr>
+          <w:trHeight w:val="1706"/>
+        </w:trPr>
+        <w:tc>
+          <w:tcPr>
+            <w:tcW w:w="1576" w:type="dxa"/>
+          </w:tcPr>
+          <w:p>
+            <w:pPr>
+              <w:pStyle w:val="Heading4"/>
+              <w:outlineLvl w:val="3"/>
+              <w:rPr>
+                <w:b/>
+                <w:i w:val="0"/>
+                <w:highlight w:val="green"/>
+              </w:rPr>
+            </w:pPr>
+            <w:bookmarkStart w:id="18" w:name="_Toc467088059"/>
+            <w:r>
+              <w:rPr>
+                <w:b/>
+                <w:i w:val="0"/>
+              </w:rPr>
+              <w:t>Test Invalid Old Password Value</w:t>
+            </w:r>
+            <w:bookmarkEnd w:id="18"/>
+          </w:p>
+        </w:tc>
+        <w:tc>
+          <w:tcPr>
+            <w:tcW w:w="2188" w:type="dxa"/>
+          </w:tcPr>
+          <w:p>
+            <w:r>
+              <w:t>Password change invalid old password</w:t>
+            </w:r>
+          </w:p>
+        </w:tc>
+        <w:tc>
+          <w:tcPr>
+            <w:tcW w:w="2065" w:type="dxa"/>
+          </w:tcPr>
+          <w:p>
+            <w:r>
+              <w:t>Enter an invalid old password and valid new passwords</w:t>
+            </w:r>
+          </w:p>
+        </w:tc>
+        <w:tc>
+          <w:tcPr>
+            <w:tcW w:w="2246" w:type="dxa"/>
+          </w:tcPr>
+          <w:p>
+            <w:r>
+              <w:t>An error is returned stating that the old password is incorrect.</w:t>
+            </w:r>
+          </w:p>
+        </w:tc>
+        <w:tc>
+          <w:tcPr>
+            <w:tcW w:w="2392" w:type="dxa"/>
+          </w:tcPr>
+          <w:p>
+            <w:r>
+              <w:t>This field is not present in the application.</w:t>
+            </w:r>
+          </w:p>
+        </w:tc>
+      </w:tr>
+    </w:tbl>
+    <w:p/>
+    <w:tbl>
+      <w:tblPr>
+        <w:tblStyle w:val="TableGrid"/>
+        <w:tblW w:w="10467" w:type="dxa"/>
+        <w:tblLook w:val="04A0" w:firstRow="1" w:lastRow="0" w:firstColumn="1" w:lastColumn="0" w:noHBand="0" w:noVBand="1"/>
       </w:tblPr>
       <w:tblGrid>
         <w:gridCol w:w="1555"/>
@@ -5055,15 +5463,22 @@
                 <w:highlight w:val="green"/>
               </w:rPr>
             </w:pPr>
-            <w:bookmarkStart w:id="18" w:name="_Toc467088056"/>
+            <w:bookmarkStart w:id="19" w:name="_Toc467088060"/>
             <w:r>
               <w:rPr>
                 <w:b/>
                 <w:i w:val="0"/>
               </w:rPr>
-              <w:t>Test Wrongly Formatted Email</w:t>
-            </w:r>
-            <w:bookmarkEnd w:id="18"/>
+              <w:t xml:space="preserve">Test </w:t>
+            </w:r>
+            <w:r>
+              <w:rPr>
+                <w:b/>
+                <w:i w:val="0"/>
+              </w:rPr>
+              <w:t>uploading profile picture</w:t>
+            </w:r>
+            <w:bookmarkEnd w:id="19"/>
           </w:p>
         </w:tc>
         <w:tc>
@@ -5075,13 +5490,7 @@
               <w:spacing w:after="160" w:line="259" w:lineRule="auto"/>
             </w:pPr>
             <w:r>
-              <w:t>Incorrectly formatted email on the</w:t>
-            </w:r>
-            <w:r>
-              <w:t xml:space="preserve"> profile </w:t>
-            </w:r>
-            <w:r>
-              <w:t>page.</w:t>
+              <w:t>Test image preview and upload</w:t>
             </w:r>
           </w:p>
         </w:tc>
@@ -5094,7 +5503,7 @@
               <w:spacing w:after="160" w:line="259" w:lineRule="auto"/>
             </w:pPr>
             <w:r>
-              <w:t>Enter an invalid and incorrectly formatted email into the email field and submit the form. EG test</w:t>
+              <w:t>Select an image using the upload file button and submit the form</w:t>
             </w:r>
           </w:p>
         </w:tc>
@@ -5107,7 +5516,7 @@
               <w:spacing w:after="160" w:line="259" w:lineRule="auto"/>
             </w:pPr>
             <w:r>
-              <w:t>An error is returned prompting the user that the email is not a valid email address.</w:t>
+              <w:t>The image is previewed in the window and on submit the image is added to the user profile.</w:t>
             </w:r>
           </w:p>
         </w:tc>
@@ -5119,16 +5528,40 @@
             <w:pPr>
               <w:spacing w:after="160" w:line="259" w:lineRule="auto"/>
             </w:pPr>
+            <w:r>
+              <w:t>I can see the image I selected in the form and it becomes my profile picture.</w:t>
+            </w:r>
           </w:p>
         </w:tc>
       </w:tr>
     </w:tbl>
+    <w:p/>
+    <w:p>
+      <w:pPr>
+        <w:pStyle w:val="Heading2"/>
+      </w:pPr>
+      <w:bookmarkStart w:id="20" w:name="_Toc467088061"/>
+    </w:p>
+    <w:p>
+      <w:pPr>
+        <w:pStyle w:val="Heading2"/>
+      </w:pPr>
+    </w:p>
+    <w:p>
+      <w:pPr>
+        <w:pStyle w:val="Heading2"/>
+      </w:pPr>
+      <w:r>
+        <w:t>Chat Page</w:t>
+      </w:r>
+      <w:bookmarkEnd w:id="20"/>
+    </w:p>
     <w:p/>
     <w:tbl>
       <w:tblPr>
         <w:tblStyle w:val="TableGrid"/>
         <w:tblW w:w="10467" w:type="dxa"/>
-        <w:tblLook w:val="04A0"/>
+        <w:tblLook w:val="04A0" w:firstRow="1" w:lastRow="0" w:firstColumn="1" w:lastColumn="0" w:noHBand="0" w:noVBand="1"/>
       </w:tblPr>
       <w:tblGrid>
         <w:gridCol w:w="1555"/>
@@ -5260,15 +5693,15 @@
                 <w:highlight w:val="green"/>
               </w:rPr>
             </w:pPr>
-            <w:bookmarkStart w:id="19" w:name="_Toc467088057"/>
+            <w:bookmarkStart w:id="21" w:name="_Toc467088062"/>
             <w:r>
               <w:rPr>
                 <w:b/>
                 <w:i w:val="0"/>
               </w:rPr>
-              <w:t>Test Taken Username</w:t>
-            </w:r>
-            <w:bookmarkEnd w:id="19"/>
+              <w:t>Test sending message</w:t>
+            </w:r>
+            <w:bookmarkEnd w:id="21"/>
           </w:p>
         </w:tc>
         <w:tc>
@@ -5277,7 +5710,7 @@
           </w:tcPr>
           <w:p>
             <w:r>
-              <w:t>Username is already in use</w:t>
+              <w:t>Sending chat message</w:t>
             </w:r>
           </w:p>
         </w:tc>
@@ -5287,7 +5720,7 @@
           </w:tcPr>
           <w:p>
             <w:r>
-              <w:t>Submit the form with correct credentials but an already taken username</w:t>
+              <w:t>Enter a message into the text box and press the send button</w:t>
             </w:r>
           </w:p>
         </w:tc>
@@ -5297,7 +5730,7 @@
           </w:tcPr>
           <w:p>
             <w:r>
-              <w:t>The user is prompted that the username is taken and to choose another one</w:t>
+              <w:t>The message appears on the chat with your username, profile picture and timestamp of post</w:t>
             </w:r>
           </w:p>
         </w:tc>
@@ -5305,7 +5738,14 @@
           <w:tcPr>
             <w:tcW w:w="2392" w:type="dxa"/>
           </w:tcPr>
-          <w:p/>
+          <w:p>
+            <w:r>
+              <w:t xml:space="preserve">The message appears with </w:t>
+            </w:r>
+            <w:r>
+              <w:t>the message, username, profile picture. But there is not timestamp.</w:t>
+            </w:r>
+          </w:p>
         </w:tc>
       </w:tr>
     </w:tbl>
@@ -5314,7 +5754,7 @@
       <w:tblPr>
         <w:tblStyle w:val="TableGrid"/>
         <w:tblW w:w="10467" w:type="dxa"/>
-        <w:tblLook w:val="04A0"/>
+        <w:tblLook w:val="04A0" w:firstRow="1" w:lastRow="0" w:firstColumn="1" w:lastColumn="0" w:noHBand="0" w:noVBand="1"/>
       </w:tblPr>
       <w:tblGrid>
         <w:gridCol w:w="1555"/>
@@ -5333,29 +5773,16 @@
           </w:tcPr>
           <w:p>
             <w:pPr>
-              <w:keepNext/>
-              <w:keepLines/>
-              <w:spacing w:before="40" w:line="259" w:lineRule="auto"/>
-              <w:outlineLvl w:val="2"/>
-              <w:rPr>
-                <w:rFonts w:asciiTheme="majorHAnsi" w:eastAsiaTheme="majorEastAsia" w:hAnsiTheme="majorHAnsi" w:cstheme="majorBidi"/>
-                <w:b/>
-                <w:bCs/>
-                <w:color w:val="1F4D78" w:themeColor="accent1" w:themeShade="7F"/>
-                <w:sz w:val="24"/>
-                <w:szCs w:val="24"/>
-              </w:rPr>
-            </w:pPr>
-            <w:r>
-              <w:rPr>
-                <w:rFonts w:asciiTheme="majorHAnsi" w:eastAsiaTheme="majorEastAsia" w:hAnsiTheme="majorHAnsi" w:cstheme="majorBidi"/>
-                <w:b/>
-                <w:bCs/>
-                <w:color w:val="1F4D78" w:themeColor="accent1" w:themeShade="7F"/>
-                <w:sz w:val="24"/>
-                <w:szCs w:val="24"/>
-              </w:rPr>
-              <w:lastRenderedPageBreak/>
+              <w:pStyle w:val="Heading3"/>
+              <w:outlineLvl w:val="2"/>
+              <w:rPr>
+                <w:rStyle w:val="Strong"/>
+              </w:rPr>
+            </w:pPr>
+            <w:r>
+              <w:rPr>
+                <w:rStyle w:val="Strong"/>
+              </w:rPr>
               <w:t>Test Case Name</w:t>
             </w:r>
           </w:p>
@@ -5366,27 +5793,15 @@
           </w:tcPr>
           <w:p>
             <w:pPr>
-              <w:keepNext/>
-              <w:keepLines/>
-              <w:spacing w:before="40" w:line="259" w:lineRule="auto"/>
-              <w:outlineLvl w:val="2"/>
-              <w:rPr>
-                <w:rFonts w:asciiTheme="majorHAnsi" w:eastAsiaTheme="majorEastAsia" w:hAnsiTheme="majorHAnsi" w:cstheme="majorBidi"/>
-                <w:b/>
-                <w:bCs/>
-                <w:color w:val="1F4D78" w:themeColor="accent1" w:themeShade="7F"/>
-                <w:sz w:val="24"/>
-                <w:szCs w:val="24"/>
-              </w:rPr>
-            </w:pPr>
-            <w:r>
-              <w:rPr>
-                <w:rFonts w:asciiTheme="majorHAnsi" w:eastAsiaTheme="majorEastAsia" w:hAnsiTheme="majorHAnsi" w:cstheme="majorBidi"/>
-                <w:b/>
-                <w:bCs/>
-                <w:color w:val="1F4D78" w:themeColor="accent1" w:themeShade="7F"/>
-                <w:sz w:val="24"/>
-                <w:szCs w:val="24"/>
+              <w:pStyle w:val="Heading3"/>
+              <w:outlineLvl w:val="2"/>
+              <w:rPr>
+                <w:rStyle w:val="Strong"/>
+              </w:rPr>
+            </w:pPr>
+            <w:r>
+              <w:rPr>
+                <w:rStyle w:val="Strong"/>
               </w:rPr>
               <w:t>Description</w:t>
             </w:r>
@@ -5398,27 +5813,15 @@
           </w:tcPr>
           <w:p>
             <w:pPr>
-              <w:keepNext/>
-              <w:keepLines/>
-              <w:spacing w:before="40" w:line="259" w:lineRule="auto"/>
-              <w:outlineLvl w:val="2"/>
-              <w:rPr>
-                <w:rFonts w:asciiTheme="majorHAnsi" w:eastAsiaTheme="majorEastAsia" w:hAnsiTheme="majorHAnsi" w:cstheme="majorBidi"/>
-                <w:b/>
-                <w:bCs/>
-                <w:color w:val="1F4D78" w:themeColor="accent1" w:themeShade="7F"/>
-                <w:sz w:val="24"/>
-                <w:szCs w:val="24"/>
-              </w:rPr>
-            </w:pPr>
-            <w:r>
-              <w:rPr>
-                <w:rFonts w:asciiTheme="majorHAnsi" w:eastAsiaTheme="majorEastAsia" w:hAnsiTheme="majorHAnsi" w:cstheme="majorBidi"/>
-                <w:b/>
-                <w:bCs/>
-                <w:color w:val="1F4D78" w:themeColor="accent1" w:themeShade="7F"/>
-                <w:sz w:val="24"/>
-                <w:szCs w:val="24"/>
+              <w:pStyle w:val="Heading3"/>
+              <w:outlineLvl w:val="2"/>
+              <w:rPr>
+                <w:rStyle w:val="Strong"/>
+              </w:rPr>
+            </w:pPr>
+            <w:r>
+              <w:rPr>
+                <w:rStyle w:val="Strong"/>
               </w:rPr>
               <w:t>Steps</w:t>
             </w:r>
@@ -5430,27 +5833,15 @@
           </w:tcPr>
           <w:p>
             <w:pPr>
-              <w:keepNext/>
-              <w:keepLines/>
-              <w:spacing w:before="40" w:line="259" w:lineRule="auto"/>
-              <w:outlineLvl w:val="2"/>
-              <w:rPr>
-                <w:rFonts w:asciiTheme="majorHAnsi" w:eastAsiaTheme="majorEastAsia" w:hAnsiTheme="majorHAnsi" w:cstheme="majorBidi"/>
-                <w:b/>
-                <w:bCs/>
-                <w:color w:val="1F4D78" w:themeColor="accent1" w:themeShade="7F"/>
-                <w:sz w:val="24"/>
-                <w:szCs w:val="24"/>
-              </w:rPr>
-            </w:pPr>
-            <w:r>
-              <w:rPr>
-                <w:rFonts w:asciiTheme="majorHAnsi" w:eastAsiaTheme="majorEastAsia" w:hAnsiTheme="majorHAnsi" w:cstheme="majorBidi"/>
-                <w:b/>
-                <w:bCs/>
-                <w:color w:val="1F4D78" w:themeColor="accent1" w:themeShade="7F"/>
-                <w:sz w:val="24"/>
-                <w:szCs w:val="24"/>
+              <w:pStyle w:val="Heading3"/>
+              <w:outlineLvl w:val="2"/>
+              <w:rPr>
+                <w:rStyle w:val="Strong"/>
+              </w:rPr>
+            </w:pPr>
+            <w:r>
+              <w:rPr>
+                <w:rStyle w:val="Strong"/>
               </w:rPr>
               <w:t>Expected Result</w:t>
             </w:r>
@@ -5462,27 +5853,15 @@
           </w:tcPr>
           <w:p>
             <w:pPr>
-              <w:keepNext/>
-              <w:keepLines/>
-              <w:spacing w:before="40" w:line="259" w:lineRule="auto"/>
-              <w:outlineLvl w:val="2"/>
-              <w:rPr>
-                <w:rFonts w:asciiTheme="majorHAnsi" w:eastAsiaTheme="majorEastAsia" w:hAnsiTheme="majorHAnsi" w:cstheme="majorBidi"/>
-                <w:b/>
-                <w:bCs/>
-                <w:color w:val="1F4D78" w:themeColor="accent1" w:themeShade="7F"/>
-                <w:sz w:val="24"/>
-                <w:szCs w:val="24"/>
-              </w:rPr>
-            </w:pPr>
-            <w:r>
-              <w:rPr>
-                <w:rFonts w:asciiTheme="majorHAnsi" w:eastAsiaTheme="majorEastAsia" w:hAnsiTheme="majorHAnsi" w:cstheme="majorBidi"/>
-                <w:b/>
-                <w:bCs/>
-                <w:color w:val="1F4D78" w:themeColor="accent1" w:themeShade="7F"/>
-                <w:sz w:val="24"/>
-                <w:szCs w:val="24"/>
+              <w:pStyle w:val="Heading3"/>
+              <w:outlineLvl w:val="2"/>
+              <w:rPr>
+                <w:rStyle w:val="Strong"/>
+              </w:rPr>
+            </w:pPr>
+            <w:r>
+              <w:rPr>
+                <w:rStyle w:val="Strong"/>
               </w:rPr>
               <w:t>Actual Result</w:t>
             </w:r>
@@ -5507,15 +5886,15 @@
                 <w:highlight w:val="green"/>
               </w:rPr>
             </w:pPr>
-            <w:bookmarkStart w:id="20" w:name="_Toc467088058"/>
+            <w:bookmarkStart w:id="22" w:name="_Toc467088063"/>
             <w:r>
               <w:rPr>
                 <w:b/>
                 <w:i w:val="0"/>
               </w:rPr>
-              <w:t>Test non-matching passwords</w:t>
-            </w:r>
-            <w:bookmarkEnd w:id="20"/>
+              <w:t>Test sending message (without mouse)</w:t>
+            </w:r>
+            <w:bookmarkEnd w:id="22"/>
           </w:p>
         </w:tc>
         <w:tc>
@@ -5523,11 +5902,8 @@
             <w:tcW w:w="2268" w:type="dxa"/>
           </w:tcPr>
           <w:p>
-            <w:pPr>
-              <w:spacing w:after="160" w:line="259" w:lineRule="auto"/>
-            </w:pPr>
-            <w:r>
-              <w:t>Passwords do not match</w:t>
+            <w:r>
+              <w:t>Sending chat message with enter key</w:t>
             </w:r>
           </w:p>
         </w:tc>
@@ -5536,14 +5912,8 @@
             <w:tcW w:w="2126" w:type="dxa"/>
           </w:tcPr>
           <w:p>
-            <w:pPr>
-              <w:spacing w:after="160" w:line="259" w:lineRule="auto"/>
-            </w:pPr>
-            <w:r>
-              <w:t xml:space="preserve">Enter </w:t>
-            </w:r>
-            <w:r>
-              <w:t>two different strings into each of the password fields and submit the form</w:t>
+            <w:r>
+              <w:t>Enter a message into the text box and press the enter key</w:t>
             </w:r>
           </w:p>
         </w:tc>
@@ -5552,11 +5922,8 @@
             <w:tcW w:w="2126" w:type="dxa"/>
           </w:tcPr>
           <w:p>
-            <w:pPr>
-              <w:spacing w:after="160" w:line="259" w:lineRule="auto"/>
-            </w:pPr>
-            <w:r>
-              <w:t>User is informed that the passwords do not match</w:t>
+            <w:r>
+              <w:t>The message appears on the chat with your username, profile picture and timestamp of post</w:t>
             </w:r>
           </w:p>
         </w:tc>
@@ -5565,9 +5932,9 @@
             <w:tcW w:w="2392" w:type="dxa"/>
           </w:tcPr>
           <w:p>
-            <w:pPr>
-              <w:spacing w:after="160" w:line="259" w:lineRule="auto"/>
-            </w:pPr>
+            <w:r>
+              <w:t>The message appears with the message, username, profile picture. But there is not timestamp.</w:t>
+            </w:r>
           </w:p>
         </w:tc>
       </w:tr>
@@ -5577,193 +5944,7 @@
       <w:tblPr>
         <w:tblStyle w:val="TableGrid"/>
         <w:tblW w:w="10467" w:type="dxa"/>
-        <w:tblLook w:val="04A0"/>
-      </w:tblPr>
-      <w:tblGrid>
-        <w:gridCol w:w="1576"/>
-        <w:gridCol w:w="2188"/>
-        <w:gridCol w:w="2065"/>
-        <w:gridCol w:w="2246"/>
-        <w:gridCol w:w="2392"/>
-      </w:tblGrid>
-      <w:tr>
-        <w:trPr>
-          <w:trHeight w:val="507"/>
-        </w:trPr>
-        <w:tc>
-          <w:tcPr>
-            <w:tcW w:w="1576" w:type="dxa"/>
-          </w:tcPr>
-          <w:p>
-            <w:pPr>
-              <w:pStyle w:val="Heading3"/>
-              <w:outlineLvl w:val="2"/>
-              <w:rPr>
-                <w:rStyle w:val="Strong"/>
-              </w:rPr>
-            </w:pPr>
-            <w:r>
-              <w:rPr>
-                <w:rStyle w:val="Strong"/>
-              </w:rPr>
-              <w:t>Test Case Name</w:t>
-            </w:r>
-          </w:p>
-        </w:tc>
-        <w:tc>
-          <w:tcPr>
-            <w:tcW w:w="2188" w:type="dxa"/>
-          </w:tcPr>
-          <w:p>
-            <w:pPr>
-              <w:pStyle w:val="Heading3"/>
-              <w:outlineLvl w:val="2"/>
-              <w:rPr>
-                <w:rStyle w:val="Strong"/>
-              </w:rPr>
-            </w:pPr>
-            <w:r>
-              <w:rPr>
-                <w:rStyle w:val="Strong"/>
-              </w:rPr>
-              <w:t>Description</w:t>
-            </w:r>
-          </w:p>
-        </w:tc>
-        <w:tc>
-          <w:tcPr>
-            <w:tcW w:w="2065" w:type="dxa"/>
-          </w:tcPr>
-          <w:p>
-            <w:pPr>
-              <w:pStyle w:val="Heading3"/>
-              <w:outlineLvl w:val="2"/>
-              <w:rPr>
-                <w:rStyle w:val="Strong"/>
-              </w:rPr>
-            </w:pPr>
-            <w:r>
-              <w:rPr>
-                <w:rStyle w:val="Strong"/>
-              </w:rPr>
-              <w:t>Steps</w:t>
-            </w:r>
-          </w:p>
-        </w:tc>
-        <w:tc>
-          <w:tcPr>
-            <w:tcW w:w="2246" w:type="dxa"/>
-          </w:tcPr>
-          <w:p>
-            <w:pPr>
-              <w:pStyle w:val="Heading3"/>
-              <w:outlineLvl w:val="2"/>
-              <w:rPr>
-                <w:rStyle w:val="Strong"/>
-              </w:rPr>
-            </w:pPr>
-            <w:r>
-              <w:rPr>
-                <w:rStyle w:val="Strong"/>
-              </w:rPr>
-              <w:t>Expected Result</w:t>
-            </w:r>
-          </w:p>
-        </w:tc>
-        <w:tc>
-          <w:tcPr>
-            <w:tcW w:w="2392" w:type="dxa"/>
-          </w:tcPr>
-          <w:p>
-            <w:pPr>
-              <w:pStyle w:val="Heading3"/>
-              <w:outlineLvl w:val="2"/>
-              <w:rPr>
-                <w:rStyle w:val="Strong"/>
-              </w:rPr>
-            </w:pPr>
-            <w:r>
-              <w:rPr>
-                <w:rStyle w:val="Strong"/>
-              </w:rPr>
-              <w:t>Actual Result</w:t>
-            </w:r>
-          </w:p>
-        </w:tc>
-      </w:tr>
-      <w:tr>
-        <w:trPr>
-          <w:trHeight w:val="1706"/>
-        </w:trPr>
-        <w:tc>
-          <w:tcPr>
-            <w:tcW w:w="1576" w:type="dxa"/>
-          </w:tcPr>
-          <w:p>
-            <w:pPr>
-              <w:pStyle w:val="Heading4"/>
-              <w:outlineLvl w:val="3"/>
-              <w:rPr>
-                <w:b/>
-                <w:i w:val="0"/>
-                <w:highlight w:val="green"/>
-              </w:rPr>
-            </w:pPr>
-            <w:bookmarkStart w:id="21" w:name="_Toc467088059"/>
-            <w:r>
-              <w:rPr>
-                <w:b/>
-                <w:i w:val="0"/>
-              </w:rPr>
-              <w:t>Test Invalid Old Password Value</w:t>
-            </w:r>
-            <w:bookmarkEnd w:id="21"/>
-          </w:p>
-        </w:tc>
-        <w:tc>
-          <w:tcPr>
-            <w:tcW w:w="2188" w:type="dxa"/>
-          </w:tcPr>
-          <w:p>
-            <w:r>
-              <w:t>Password change invalid old password</w:t>
-            </w:r>
-          </w:p>
-        </w:tc>
-        <w:tc>
-          <w:tcPr>
-            <w:tcW w:w="2065" w:type="dxa"/>
-          </w:tcPr>
-          <w:p>
-            <w:r>
-              <w:t>Enter an invalid old password and valid new passwords</w:t>
-            </w:r>
-          </w:p>
-        </w:tc>
-        <w:tc>
-          <w:tcPr>
-            <w:tcW w:w="2246" w:type="dxa"/>
-          </w:tcPr>
-          <w:p>
-            <w:r>
-              <w:t>An error is returned stating that the old password is incorrect.</w:t>
-            </w:r>
-          </w:p>
-        </w:tc>
-        <w:tc>
-          <w:tcPr>
-            <w:tcW w:w="2392" w:type="dxa"/>
-          </w:tcPr>
-          <w:p/>
-        </w:tc>
-      </w:tr>
-    </w:tbl>
-    <w:p/>
-    <w:tbl>
-      <w:tblPr>
-        <w:tblStyle w:val="TableGrid"/>
-        <w:tblW w:w="10467" w:type="dxa"/>
-        <w:tblLook w:val="04A0"/>
+        <w:tblLook w:val="04A0" w:firstRow="1" w:lastRow="0" w:firstColumn="1" w:lastColumn="0" w:noHBand="0" w:noVBand="1"/>
       </w:tblPr>
       <w:tblGrid>
         <w:gridCol w:w="1555"/>
@@ -5782,27 +5963,15 @@
           </w:tcPr>
           <w:p>
             <w:pPr>
-              <w:keepNext/>
-              <w:keepLines/>
-              <w:spacing w:before="40" w:line="259" w:lineRule="auto"/>
-              <w:outlineLvl w:val="2"/>
-              <w:rPr>
-                <w:rFonts w:asciiTheme="majorHAnsi" w:eastAsiaTheme="majorEastAsia" w:hAnsiTheme="majorHAnsi" w:cstheme="majorBidi"/>
-                <w:b/>
-                <w:bCs/>
-                <w:color w:val="1F4D78" w:themeColor="accent1" w:themeShade="7F"/>
-                <w:sz w:val="24"/>
-                <w:szCs w:val="24"/>
-              </w:rPr>
-            </w:pPr>
-            <w:r>
-              <w:rPr>
-                <w:rFonts w:asciiTheme="majorHAnsi" w:eastAsiaTheme="majorEastAsia" w:hAnsiTheme="majorHAnsi" w:cstheme="majorBidi"/>
-                <w:b/>
-                <w:bCs/>
-                <w:color w:val="1F4D78" w:themeColor="accent1" w:themeShade="7F"/>
-                <w:sz w:val="24"/>
-                <w:szCs w:val="24"/>
+              <w:pStyle w:val="Heading3"/>
+              <w:outlineLvl w:val="2"/>
+              <w:rPr>
+                <w:rStyle w:val="Strong"/>
+              </w:rPr>
+            </w:pPr>
+            <w:r>
+              <w:rPr>
+                <w:rStyle w:val="Strong"/>
               </w:rPr>
               <w:t>Test Case Name</w:t>
             </w:r>
@@ -5814,27 +5983,15 @@
           </w:tcPr>
           <w:p>
             <w:pPr>
-              <w:keepNext/>
-              <w:keepLines/>
-              <w:spacing w:before="40" w:line="259" w:lineRule="auto"/>
-              <w:outlineLvl w:val="2"/>
-              <w:rPr>
-                <w:rFonts w:asciiTheme="majorHAnsi" w:eastAsiaTheme="majorEastAsia" w:hAnsiTheme="majorHAnsi" w:cstheme="majorBidi"/>
-                <w:b/>
-                <w:bCs/>
-                <w:color w:val="1F4D78" w:themeColor="accent1" w:themeShade="7F"/>
-                <w:sz w:val="24"/>
-                <w:szCs w:val="24"/>
-              </w:rPr>
-            </w:pPr>
-            <w:r>
-              <w:rPr>
-                <w:rFonts w:asciiTheme="majorHAnsi" w:eastAsiaTheme="majorEastAsia" w:hAnsiTheme="majorHAnsi" w:cstheme="majorBidi"/>
-                <w:b/>
-                <w:bCs/>
-                <w:color w:val="1F4D78" w:themeColor="accent1" w:themeShade="7F"/>
-                <w:sz w:val="24"/>
-                <w:szCs w:val="24"/>
+              <w:pStyle w:val="Heading3"/>
+              <w:outlineLvl w:val="2"/>
+              <w:rPr>
+                <w:rStyle w:val="Strong"/>
+              </w:rPr>
+            </w:pPr>
+            <w:r>
+              <w:rPr>
+                <w:rStyle w:val="Strong"/>
               </w:rPr>
               <w:t>Description</w:t>
             </w:r>
@@ -5846,27 +6003,15 @@
           </w:tcPr>
           <w:p>
             <w:pPr>
-              <w:keepNext/>
-              <w:keepLines/>
-              <w:spacing w:before="40" w:line="259" w:lineRule="auto"/>
-              <w:outlineLvl w:val="2"/>
-              <w:rPr>
-                <w:rFonts w:asciiTheme="majorHAnsi" w:eastAsiaTheme="majorEastAsia" w:hAnsiTheme="majorHAnsi" w:cstheme="majorBidi"/>
-                <w:b/>
-                <w:bCs/>
-                <w:color w:val="1F4D78" w:themeColor="accent1" w:themeShade="7F"/>
-                <w:sz w:val="24"/>
-                <w:szCs w:val="24"/>
-              </w:rPr>
-            </w:pPr>
-            <w:r>
-              <w:rPr>
-                <w:rFonts w:asciiTheme="majorHAnsi" w:eastAsiaTheme="majorEastAsia" w:hAnsiTheme="majorHAnsi" w:cstheme="majorBidi"/>
-                <w:b/>
-                <w:bCs/>
-                <w:color w:val="1F4D78" w:themeColor="accent1" w:themeShade="7F"/>
-                <w:sz w:val="24"/>
-                <w:szCs w:val="24"/>
+              <w:pStyle w:val="Heading3"/>
+              <w:outlineLvl w:val="2"/>
+              <w:rPr>
+                <w:rStyle w:val="Strong"/>
+              </w:rPr>
+            </w:pPr>
+            <w:r>
+              <w:rPr>
+                <w:rStyle w:val="Strong"/>
               </w:rPr>
               <w:t>Steps</w:t>
             </w:r>
@@ -5878,27 +6023,15 @@
           </w:tcPr>
           <w:p>
             <w:pPr>
-              <w:keepNext/>
-              <w:keepLines/>
-              <w:spacing w:before="40" w:line="259" w:lineRule="auto"/>
-              <w:outlineLvl w:val="2"/>
-              <w:rPr>
-                <w:rFonts w:asciiTheme="majorHAnsi" w:eastAsiaTheme="majorEastAsia" w:hAnsiTheme="majorHAnsi" w:cstheme="majorBidi"/>
-                <w:b/>
-                <w:bCs/>
-                <w:color w:val="1F4D78" w:themeColor="accent1" w:themeShade="7F"/>
-                <w:sz w:val="24"/>
-                <w:szCs w:val="24"/>
-              </w:rPr>
-            </w:pPr>
-            <w:r>
-              <w:rPr>
-                <w:rFonts w:asciiTheme="majorHAnsi" w:eastAsiaTheme="majorEastAsia" w:hAnsiTheme="majorHAnsi" w:cstheme="majorBidi"/>
-                <w:b/>
-                <w:bCs/>
-                <w:color w:val="1F4D78" w:themeColor="accent1" w:themeShade="7F"/>
-                <w:sz w:val="24"/>
-                <w:szCs w:val="24"/>
+              <w:pStyle w:val="Heading3"/>
+              <w:outlineLvl w:val="2"/>
+              <w:rPr>
+                <w:rStyle w:val="Strong"/>
+              </w:rPr>
+            </w:pPr>
+            <w:r>
+              <w:rPr>
+                <w:rStyle w:val="Strong"/>
               </w:rPr>
               <w:t>Expected Result</w:t>
             </w:r>
@@ -5910,27 +6043,15 @@
           </w:tcPr>
           <w:p>
             <w:pPr>
-              <w:keepNext/>
-              <w:keepLines/>
-              <w:spacing w:before="40" w:line="259" w:lineRule="auto"/>
-              <w:outlineLvl w:val="2"/>
-              <w:rPr>
-                <w:rFonts w:asciiTheme="majorHAnsi" w:eastAsiaTheme="majorEastAsia" w:hAnsiTheme="majorHAnsi" w:cstheme="majorBidi"/>
-                <w:b/>
-                <w:bCs/>
-                <w:color w:val="1F4D78" w:themeColor="accent1" w:themeShade="7F"/>
-                <w:sz w:val="24"/>
-                <w:szCs w:val="24"/>
-              </w:rPr>
-            </w:pPr>
-            <w:r>
-              <w:rPr>
-                <w:rFonts w:asciiTheme="majorHAnsi" w:eastAsiaTheme="majorEastAsia" w:hAnsiTheme="majorHAnsi" w:cstheme="majorBidi"/>
-                <w:b/>
-                <w:bCs/>
-                <w:color w:val="1F4D78" w:themeColor="accent1" w:themeShade="7F"/>
-                <w:sz w:val="24"/>
-                <w:szCs w:val="24"/>
+              <w:pStyle w:val="Heading3"/>
+              <w:outlineLvl w:val="2"/>
+              <w:rPr>
+                <w:rStyle w:val="Strong"/>
+              </w:rPr>
+            </w:pPr>
+            <w:r>
+              <w:rPr>
+                <w:rStyle w:val="Strong"/>
               </w:rPr>
               <w:t>Actual Result</w:t>
             </w:r>
@@ -5955,22 +6076,15 @@
                 <w:highlight w:val="green"/>
               </w:rPr>
             </w:pPr>
-            <w:bookmarkStart w:id="22" w:name="_Toc467088060"/>
+            <w:bookmarkStart w:id="23" w:name="_Toc467088064"/>
             <w:r>
               <w:rPr>
                 <w:b/>
                 <w:i w:val="0"/>
               </w:rPr>
-              <w:t xml:space="preserve">Test </w:t>
-            </w:r>
-            <w:r>
-              <w:rPr>
-                <w:b/>
-                <w:i w:val="0"/>
-              </w:rPr>
-              <w:t>uploading profile picture</w:t>
-            </w:r>
-            <w:bookmarkEnd w:id="22"/>
+              <w:t>Test receiving message</w:t>
+            </w:r>
+            <w:bookmarkEnd w:id="23"/>
           </w:p>
         </w:tc>
         <w:tc>
@@ -5978,11 +6092,8 @@
             <w:tcW w:w="2268" w:type="dxa"/>
           </w:tcPr>
           <w:p>
-            <w:pPr>
-              <w:spacing w:after="160" w:line="259" w:lineRule="auto"/>
-            </w:pPr>
-            <w:r>
-              <w:t>Test image preview and upload</w:t>
+            <w:r>
+              <w:t>Receiving chat messages from other users</w:t>
             </w:r>
           </w:p>
         </w:tc>
@@ -5991,11 +6102,8 @@
             <w:tcW w:w="2126" w:type="dxa"/>
           </w:tcPr>
           <w:p>
-            <w:pPr>
-              <w:spacing w:after="160" w:line="259" w:lineRule="auto"/>
-            </w:pPr>
-            <w:r>
-              <w:t>Select an image using the upload file button and submit the form</w:t>
+            <w:r>
+              <w:t>Log into the application on 2 different accounts, send a message from one account, check the chat on the other account</w:t>
             </w:r>
           </w:p>
         </w:tc>
@@ -6004,11 +6112,8 @@
             <w:tcW w:w="2126" w:type="dxa"/>
           </w:tcPr>
           <w:p>
-            <w:pPr>
-              <w:spacing w:after="160" w:line="259" w:lineRule="auto"/>
-            </w:pPr>
-            <w:r>
-              <w:t>The image is previewed in the window and on submit the image is added to the user profile.</w:t>
+            <w:r>
+              <w:t>The message appears on the chat with the other user's name, profile picture and time stamp of the message</w:t>
             </w:r>
           </w:p>
         </w:tc>
@@ -6017,30 +6122,19 @@
             <w:tcW w:w="2392" w:type="dxa"/>
           </w:tcPr>
           <w:p>
-            <w:pPr>
-              <w:spacing w:after="160" w:line="259" w:lineRule="auto"/>
-            </w:pPr>
+            <w:r>
+              <w:t>The message appears with the message, username, profile picture. But there is not timestamp.</w:t>
+            </w:r>
           </w:p>
         </w:tc>
       </w:tr>
     </w:tbl>
-    <w:p/>
-    <w:p>
-      <w:pPr>
-        <w:pStyle w:val="Heading2"/>
-      </w:pPr>
-      <w:bookmarkStart w:id="23" w:name="_Toc467088061"/>
-      <w:r>
-        <w:t>Chat Page</w:t>
-      </w:r>
-      <w:bookmarkEnd w:id="23"/>
-    </w:p>
     <w:p/>
     <w:tbl>
       <w:tblPr>
         <w:tblStyle w:val="TableGrid"/>
         <w:tblW w:w="10467" w:type="dxa"/>
-        <w:tblLook w:val="04A0"/>
+        <w:tblLook w:val="04A0" w:firstRow="1" w:lastRow="0" w:firstColumn="1" w:lastColumn="0" w:noHBand="0" w:noVBand="1"/>
       </w:tblPr>
       <w:tblGrid>
         <w:gridCol w:w="1555"/>
@@ -6172,13 +6266,13 @@
                 <w:highlight w:val="green"/>
               </w:rPr>
             </w:pPr>
-            <w:bookmarkStart w:id="24" w:name="_Toc467088062"/>
+            <w:bookmarkStart w:id="24" w:name="_Toc467088065"/>
             <w:r>
               <w:rPr>
                 <w:b/>
                 <w:i w:val="0"/>
               </w:rPr>
-              <w:t>Test sending message</w:t>
+              <w:t>Test Logout Link</w:t>
             </w:r>
             <w:bookmarkEnd w:id="24"/>
           </w:p>
@@ -6189,7 +6283,7 @@
           </w:tcPr>
           <w:p>
             <w:r>
-              <w:t>Sending chat message</w:t>
+              <w:t>Test the logout link</w:t>
             </w:r>
           </w:p>
         </w:tc>
@@ -6199,7 +6293,7 @@
           </w:tcPr>
           <w:p>
             <w:r>
-              <w:t>Enter a message into the text box and press the send button</w:t>
+              <w:t>Click the logout link</w:t>
             </w:r>
           </w:p>
         </w:tc>
@@ -6209,7 +6303,7 @@
           </w:tcPr>
           <w:p>
             <w:r>
-              <w:t>The message appears on the chat with your username, profile picture and timestamp of post</w:t>
+              <w:t>The user is returned to the login screen and is unable to access the chat page again without re-entering credentials</w:t>
             </w:r>
           </w:p>
         </w:tc>
@@ -6217,7 +6311,11 @@
           <w:tcPr>
             <w:tcW w:w="2392" w:type="dxa"/>
           </w:tcPr>
-          <w:p/>
+          <w:p>
+            <w:r>
+              <w:t>I am taken to the login screen and I cannot get back to the chat page.</w:t>
+            </w:r>
+          </w:p>
         </w:tc>
       </w:tr>
     </w:tbl>
@@ -6226,7 +6324,7 @@
       <w:tblPr>
         <w:tblStyle w:val="TableGrid"/>
         <w:tblW w:w="10467" w:type="dxa"/>
-        <w:tblLook w:val="04A0"/>
+        <w:tblLook w:val="04A0" w:firstRow="1" w:lastRow="0" w:firstColumn="1" w:lastColumn="0" w:noHBand="0" w:noVBand="1"/>
       </w:tblPr>
       <w:tblGrid>
         <w:gridCol w:w="1555"/>
@@ -6359,13 +6457,13 @@
                 <w:highlight w:val="green"/>
               </w:rPr>
             </w:pPr>
-            <w:bookmarkStart w:id="25" w:name="_Toc467088063"/>
+            <w:bookmarkStart w:id="25" w:name="_Toc467088066"/>
             <w:r>
               <w:rPr>
                 <w:b/>
                 <w:i w:val="0"/>
               </w:rPr>
-              <w:t>Test sending message (without mouse)</w:t>
+              <w:t>Test Profile Link</w:t>
             </w:r>
             <w:bookmarkEnd w:id="25"/>
           </w:p>
@@ -6376,7 +6474,7 @@
           </w:tcPr>
           <w:p>
             <w:r>
-              <w:t>Sending chat message with enter key</w:t>
+              <w:t>Connectivity between chat and profile page.</w:t>
             </w:r>
           </w:p>
         </w:tc>
@@ -6386,7 +6484,7 @@
           </w:tcPr>
           <w:p>
             <w:r>
-              <w:t>Enter a message into the text box and press the enter key</w:t>
+              <w:t>Click the profile link on the chat page.</w:t>
             </w:r>
           </w:p>
         </w:tc>
@@ -6396,7 +6494,7 @@
           </w:tcPr>
           <w:p>
             <w:r>
-              <w:t>The message appears on the chat with your username, profile picture and timestamp of post</w:t>
+              <w:t>The profile page opens showing information on the user's account.</w:t>
             </w:r>
           </w:p>
         </w:tc>
@@ -6404,596 +6502,11 @@
           <w:tcPr>
             <w:tcW w:w="2392" w:type="dxa"/>
           </w:tcPr>
-          <w:p/>
-        </w:tc>
-      </w:tr>
-    </w:tbl>
-    <w:p/>
-    <w:tbl>
-      <w:tblPr>
-        <w:tblStyle w:val="TableGrid"/>
-        <w:tblW w:w="10467" w:type="dxa"/>
-        <w:tblLook w:val="04A0"/>
-      </w:tblPr>
-      <w:tblGrid>
-        <w:gridCol w:w="1555"/>
-        <w:gridCol w:w="2268"/>
-        <w:gridCol w:w="2126"/>
-        <w:gridCol w:w="2126"/>
-        <w:gridCol w:w="2392"/>
-      </w:tblGrid>
-      <w:tr>
-        <w:trPr>
-          <w:trHeight w:val="507"/>
-        </w:trPr>
-        <w:tc>
-          <w:tcPr>
-            <w:tcW w:w="1555" w:type="dxa"/>
-          </w:tcPr>
-          <w:p>
-            <w:pPr>
-              <w:pStyle w:val="Heading3"/>
-              <w:outlineLvl w:val="2"/>
-              <w:rPr>
-                <w:rStyle w:val="Strong"/>
-              </w:rPr>
-            </w:pPr>
-            <w:r>
-              <w:rPr>
-                <w:rStyle w:val="Strong"/>
-              </w:rPr>
-              <w:t>Test Case Name</w:t>
-            </w:r>
-          </w:p>
-        </w:tc>
-        <w:tc>
-          <w:tcPr>
-            <w:tcW w:w="2268" w:type="dxa"/>
-          </w:tcPr>
-          <w:p>
-            <w:pPr>
-              <w:pStyle w:val="Heading3"/>
-              <w:outlineLvl w:val="2"/>
-              <w:rPr>
-                <w:rStyle w:val="Strong"/>
-              </w:rPr>
-            </w:pPr>
-            <w:r>
-              <w:rPr>
-                <w:rStyle w:val="Strong"/>
-              </w:rPr>
-              <w:t>Description</w:t>
-            </w:r>
-          </w:p>
-        </w:tc>
-        <w:tc>
-          <w:tcPr>
-            <w:tcW w:w="2126" w:type="dxa"/>
-          </w:tcPr>
-          <w:p>
-            <w:pPr>
-              <w:pStyle w:val="Heading3"/>
-              <w:outlineLvl w:val="2"/>
-              <w:rPr>
-                <w:rStyle w:val="Strong"/>
-              </w:rPr>
-            </w:pPr>
-            <w:r>
-              <w:rPr>
-                <w:rStyle w:val="Strong"/>
-              </w:rPr>
-              <w:t>Steps</w:t>
-            </w:r>
-          </w:p>
-        </w:tc>
-        <w:tc>
-          <w:tcPr>
-            <w:tcW w:w="2126" w:type="dxa"/>
-          </w:tcPr>
-          <w:p>
-            <w:pPr>
-              <w:pStyle w:val="Heading3"/>
-              <w:outlineLvl w:val="2"/>
-              <w:rPr>
-                <w:rStyle w:val="Strong"/>
-              </w:rPr>
-            </w:pPr>
-            <w:r>
-              <w:rPr>
-                <w:rStyle w:val="Strong"/>
-              </w:rPr>
-              <w:t>Expected Result</w:t>
-            </w:r>
-          </w:p>
-        </w:tc>
-        <w:tc>
-          <w:tcPr>
-            <w:tcW w:w="2392" w:type="dxa"/>
-          </w:tcPr>
-          <w:p>
-            <w:pPr>
-              <w:pStyle w:val="Heading3"/>
-              <w:outlineLvl w:val="2"/>
-              <w:rPr>
-                <w:rStyle w:val="Strong"/>
-              </w:rPr>
-            </w:pPr>
-            <w:r>
-              <w:rPr>
-                <w:rStyle w:val="Strong"/>
-              </w:rPr>
-              <w:t>Actual Result</w:t>
-            </w:r>
-          </w:p>
-        </w:tc>
-      </w:tr>
-      <w:tr>
-        <w:trPr>
-          <w:trHeight w:val="1706"/>
-        </w:trPr>
-        <w:tc>
-          <w:tcPr>
-            <w:tcW w:w="1555" w:type="dxa"/>
-          </w:tcPr>
-          <w:p>
-            <w:pPr>
-              <w:pStyle w:val="Heading4"/>
-              <w:outlineLvl w:val="3"/>
-              <w:rPr>
-                <w:b/>
-                <w:i w:val="0"/>
-                <w:highlight w:val="green"/>
-              </w:rPr>
-            </w:pPr>
-            <w:bookmarkStart w:id="26" w:name="_Toc467088064"/>
-            <w:r>
-              <w:rPr>
-                <w:b/>
-                <w:i w:val="0"/>
-              </w:rPr>
-              <w:t>Test receiving message</w:t>
-            </w:r>
-            <w:bookmarkEnd w:id="26"/>
-          </w:p>
-        </w:tc>
-        <w:tc>
-          <w:tcPr>
-            <w:tcW w:w="2268" w:type="dxa"/>
-          </w:tcPr>
-          <w:p>
-            <w:r>
-              <w:t>Receiving chat messages from other users</w:t>
-            </w:r>
-          </w:p>
-        </w:tc>
-        <w:tc>
-          <w:tcPr>
-            <w:tcW w:w="2126" w:type="dxa"/>
-          </w:tcPr>
-          <w:p>
-            <w:r>
-              <w:t>Log into the application on 2 different accounts, send a message from one account, check the chat on the other account</w:t>
-            </w:r>
-          </w:p>
-        </w:tc>
-        <w:tc>
-          <w:tcPr>
-            <w:tcW w:w="2126" w:type="dxa"/>
-          </w:tcPr>
-          <w:p>
-            <w:r>
-              <w:t>The message appears on the chat with the other user's name, profile picture and time stamp of the message</w:t>
-            </w:r>
-          </w:p>
-        </w:tc>
-        <w:tc>
-          <w:tcPr>
-            <w:tcW w:w="2392" w:type="dxa"/>
-          </w:tcPr>
-          <w:p/>
-        </w:tc>
-      </w:tr>
-    </w:tbl>
-    <w:p/>
-    <w:tbl>
-      <w:tblPr>
-        <w:tblStyle w:val="TableGrid"/>
-        <w:tblW w:w="10467" w:type="dxa"/>
-        <w:tblLook w:val="04A0"/>
-      </w:tblPr>
-      <w:tblGrid>
-        <w:gridCol w:w="1555"/>
-        <w:gridCol w:w="2268"/>
-        <w:gridCol w:w="2126"/>
-        <w:gridCol w:w="2126"/>
-        <w:gridCol w:w="2392"/>
-      </w:tblGrid>
-      <w:tr>
-        <w:trPr>
-          <w:trHeight w:val="507"/>
-        </w:trPr>
-        <w:tc>
-          <w:tcPr>
-            <w:tcW w:w="1555" w:type="dxa"/>
-          </w:tcPr>
-          <w:p>
-            <w:pPr>
-              <w:pStyle w:val="Heading3"/>
-              <w:outlineLvl w:val="2"/>
-              <w:rPr>
-                <w:rStyle w:val="Strong"/>
-              </w:rPr>
-            </w:pPr>
-            <w:r>
-              <w:rPr>
-                <w:rStyle w:val="Strong"/>
-              </w:rPr>
-              <w:t>Test Case Name</w:t>
-            </w:r>
-          </w:p>
-        </w:tc>
-        <w:tc>
-          <w:tcPr>
-            <w:tcW w:w="2268" w:type="dxa"/>
-          </w:tcPr>
-          <w:p>
-            <w:pPr>
-              <w:pStyle w:val="Heading3"/>
-              <w:outlineLvl w:val="2"/>
-              <w:rPr>
-                <w:rStyle w:val="Strong"/>
-              </w:rPr>
-            </w:pPr>
-            <w:r>
-              <w:rPr>
-                <w:rStyle w:val="Strong"/>
-              </w:rPr>
-              <w:t>Description</w:t>
-            </w:r>
-          </w:p>
-        </w:tc>
-        <w:tc>
-          <w:tcPr>
-            <w:tcW w:w="2126" w:type="dxa"/>
-          </w:tcPr>
-          <w:p>
-            <w:pPr>
-              <w:pStyle w:val="Heading3"/>
-              <w:outlineLvl w:val="2"/>
-              <w:rPr>
-                <w:rStyle w:val="Strong"/>
-              </w:rPr>
-            </w:pPr>
-            <w:r>
-              <w:rPr>
-                <w:rStyle w:val="Strong"/>
-              </w:rPr>
-              <w:t>Steps</w:t>
-            </w:r>
-          </w:p>
-        </w:tc>
-        <w:tc>
-          <w:tcPr>
-            <w:tcW w:w="2126" w:type="dxa"/>
-          </w:tcPr>
-          <w:p>
-            <w:pPr>
-              <w:pStyle w:val="Heading3"/>
-              <w:outlineLvl w:val="2"/>
-              <w:rPr>
-                <w:rStyle w:val="Strong"/>
-              </w:rPr>
-            </w:pPr>
-            <w:r>
-              <w:rPr>
-                <w:rStyle w:val="Strong"/>
-              </w:rPr>
-              <w:t>Expected Result</w:t>
-            </w:r>
-          </w:p>
-        </w:tc>
-        <w:tc>
-          <w:tcPr>
-            <w:tcW w:w="2392" w:type="dxa"/>
-          </w:tcPr>
-          <w:p>
-            <w:pPr>
-              <w:pStyle w:val="Heading3"/>
-              <w:outlineLvl w:val="2"/>
-              <w:rPr>
-                <w:rStyle w:val="Strong"/>
-              </w:rPr>
-            </w:pPr>
-            <w:r>
-              <w:rPr>
-                <w:rStyle w:val="Strong"/>
-              </w:rPr>
-              <w:t>Actual Result</w:t>
-            </w:r>
-          </w:p>
-        </w:tc>
-      </w:tr>
-      <w:tr>
-        <w:trPr>
-          <w:trHeight w:val="1706"/>
-        </w:trPr>
-        <w:tc>
-          <w:tcPr>
-            <w:tcW w:w="1555" w:type="dxa"/>
-          </w:tcPr>
-          <w:p>
-            <w:pPr>
-              <w:pStyle w:val="Heading4"/>
-              <w:outlineLvl w:val="3"/>
-              <w:rPr>
-                <w:b/>
-                <w:i w:val="0"/>
-                <w:highlight w:val="green"/>
-              </w:rPr>
-            </w:pPr>
-            <w:bookmarkStart w:id="27" w:name="_Toc467088065"/>
-            <w:r>
-              <w:rPr>
-                <w:b/>
-                <w:i w:val="0"/>
-              </w:rPr>
-              <w:t>Test Logout Link</w:t>
-            </w:r>
-            <w:bookmarkEnd w:id="27"/>
-          </w:p>
-        </w:tc>
-        <w:tc>
-          <w:tcPr>
-            <w:tcW w:w="2268" w:type="dxa"/>
-          </w:tcPr>
-          <w:p>
-            <w:r>
-              <w:t>Test the logout link</w:t>
-            </w:r>
-          </w:p>
-        </w:tc>
-        <w:tc>
-          <w:tcPr>
-            <w:tcW w:w="2126" w:type="dxa"/>
-          </w:tcPr>
-          <w:p>
-            <w:r>
-              <w:t>Click the logout link</w:t>
-            </w:r>
-          </w:p>
-        </w:tc>
-        <w:tc>
-          <w:tcPr>
-            <w:tcW w:w="2126" w:type="dxa"/>
-          </w:tcPr>
-          <w:p>
-            <w:r>
-              <w:t>The user is returned to the login screen and is unable to access the chat page again without re-entering credentials</w:t>
-            </w:r>
-          </w:p>
-        </w:tc>
-        <w:tc>
-          <w:tcPr>
-            <w:tcW w:w="2392" w:type="dxa"/>
-          </w:tcPr>
-          <w:p/>
-        </w:tc>
-      </w:tr>
-    </w:tbl>
-    <w:p/>
-    <w:tbl>
-      <w:tblPr>
-        <w:tblStyle w:val="TableGrid"/>
-        <w:tblW w:w="10467" w:type="dxa"/>
-        <w:tblLook w:val="04A0"/>
-      </w:tblPr>
-      <w:tblGrid>
-        <w:gridCol w:w="1555"/>
-        <w:gridCol w:w="2268"/>
-        <w:gridCol w:w="2126"/>
-        <w:gridCol w:w="2126"/>
-        <w:gridCol w:w="2392"/>
-      </w:tblGrid>
-      <w:tr>
-        <w:trPr>
-          <w:trHeight w:val="507"/>
-        </w:trPr>
-        <w:tc>
-          <w:tcPr>
-            <w:tcW w:w="1555" w:type="dxa"/>
-          </w:tcPr>
-          <w:p>
-            <w:pPr>
-              <w:pStyle w:val="Heading3"/>
-              <w:outlineLvl w:val="2"/>
-              <w:rPr>
-                <w:rStyle w:val="Strong"/>
-              </w:rPr>
-            </w:pPr>
-            <w:r>
-              <w:rPr>
-                <w:rStyle w:val="Strong"/>
-              </w:rPr>
-              <w:t>Test Case Name</w:t>
-            </w:r>
-          </w:p>
-        </w:tc>
-        <w:tc>
-          <w:tcPr>
-            <w:tcW w:w="2268" w:type="dxa"/>
-          </w:tcPr>
-          <w:p>
-            <w:pPr>
-              <w:pStyle w:val="Heading3"/>
-              <w:outlineLvl w:val="2"/>
-              <w:rPr>
-                <w:rStyle w:val="Strong"/>
-              </w:rPr>
-            </w:pPr>
-            <w:r>
-              <w:rPr>
-                <w:rStyle w:val="Strong"/>
-              </w:rPr>
-              <w:t>Description</w:t>
-            </w:r>
-          </w:p>
-        </w:tc>
-        <w:tc>
-          <w:tcPr>
-            <w:tcW w:w="2126" w:type="dxa"/>
-          </w:tcPr>
-          <w:p>
-            <w:pPr>
-              <w:pStyle w:val="Heading3"/>
-              <w:outlineLvl w:val="2"/>
-              <w:rPr>
-                <w:rStyle w:val="Strong"/>
-              </w:rPr>
-            </w:pPr>
-            <w:r>
-              <w:rPr>
-                <w:rStyle w:val="Strong"/>
-              </w:rPr>
-              <w:t>Steps</w:t>
-            </w:r>
-          </w:p>
-        </w:tc>
-        <w:tc>
-          <w:tcPr>
-            <w:tcW w:w="2126" w:type="dxa"/>
-          </w:tcPr>
-          <w:p>
-            <w:pPr>
-              <w:pStyle w:val="Heading3"/>
-              <w:outlineLvl w:val="2"/>
-              <w:rPr>
-                <w:rStyle w:val="Strong"/>
-              </w:rPr>
-            </w:pPr>
-            <w:r>
-              <w:rPr>
-                <w:rStyle w:val="Strong"/>
-              </w:rPr>
-              <w:t>Expected Result</w:t>
-            </w:r>
-          </w:p>
-        </w:tc>
-        <w:tc>
-          <w:tcPr>
-            <w:tcW w:w="2392" w:type="dxa"/>
-          </w:tcPr>
-          <w:p>
-            <w:pPr>
-              <w:pStyle w:val="Heading3"/>
-              <w:outlineLvl w:val="2"/>
-              <w:rPr>
-                <w:rStyle w:val="Strong"/>
-              </w:rPr>
-            </w:pPr>
-            <w:r>
-              <w:rPr>
-                <w:rStyle w:val="Strong"/>
-              </w:rPr>
-              <w:t>Actual Result</w:t>
-            </w:r>
-          </w:p>
-        </w:tc>
-      </w:tr>
-      <w:tr>
-        <w:trPr>
-          <w:trHeight w:val="1706"/>
-        </w:trPr>
-        <w:tc>
-          <w:tcPr>
-            <w:tcW w:w="1555" w:type="dxa"/>
-          </w:tcPr>
-          <w:p>
-            <w:pPr>
-              <w:pStyle w:val="Heading4"/>
-              <w:outlineLvl w:val="3"/>
-              <w:rPr>
-                <w:b/>
-                <w:i w:val="0"/>
-                <w:highlight w:val="green"/>
-              </w:rPr>
-            </w:pPr>
-            <w:bookmarkStart w:id="28" w:name="_Toc467088066"/>
-            <w:r>
-              <w:rPr>
-                <w:b/>
-                <w:i w:val="0"/>
-              </w:rPr>
-              <w:t>Test Profile</w:t>
-            </w:r>
-            <w:r>
-              <w:rPr>
-                <w:b/>
-                <w:i w:val="0"/>
-              </w:rPr>
-              <w:t xml:space="preserve"> Link</w:t>
-            </w:r>
-            <w:bookmarkEnd w:id="28"/>
-          </w:p>
-        </w:tc>
-        <w:tc>
-          <w:tcPr>
-            <w:tcW w:w="2268" w:type="dxa"/>
-          </w:tcPr>
-          <w:p>
-            <w:r>
-              <w:t xml:space="preserve">Connectivity between </w:t>
-            </w:r>
-            <w:r>
-              <w:t>chat and profile</w:t>
-            </w:r>
-            <w:r>
-              <w:t xml:space="preserve"> page.</w:t>
-            </w:r>
-          </w:p>
-        </w:tc>
-        <w:tc>
-          <w:tcPr>
-            <w:tcW w:w="2126" w:type="dxa"/>
-          </w:tcPr>
-          <w:p>
-            <w:r>
-              <w:t xml:space="preserve">Click the </w:t>
-            </w:r>
-            <w:r>
-              <w:t xml:space="preserve">profile </w:t>
-            </w:r>
-            <w:r>
-              <w:t xml:space="preserve">link on the </w:t>
-            </w:r>
-            <w:r>
-              <w:t>chat</w:t>
-            </w:r>
-            <w:r>
-              <w:t xml:space="preserve"> page.</w:t>
-            </w:r>
-          </w:p>
-        </w:tc>
-        <w:tc>
-          <w:tcPr>
-            <w:tcW w:w="2126" w:type="dxa"/>
-          </w:tcPr>
-          <w:p>
-            <w:r>
-              <w:t xml:space="preserve">The profile </w:t>
-            </w:r>
-            <w:r>
-              <w:t>page opens</w:t>
-            </w:r>
-            <w:r>
-              <w:t xml:space="preserve"> showing information on the user's account.</w:t>
-            </w:r>
-          </w:p>
-        </w:tc>
-        <w:tc>
-          <w:tcPr>
-            <w:tcW w:w="2392" w:type="dxa"/>
-          </w:tcPr>
-          <w:p/>
+          <w:p>
+            <w:r>
+              <w:t xml:space="preserve">I can access the profile page. </w:t>
+            </w:r>
+          </w:p>
         </w:tc>
       </w:tr>
     </w:tbl>
@@ -7011,7 +6524,7 @@
 </file>
 
 <file path=word/endnotes.xml><?xml version="1.0" encoding="utf-8"?>
-<w:endnotes xmlns:ve="http://schemas.openxmlformats.org/markup-compatibility/2006" xmlns:o="urn:schemas-microsoft-com:office:office" xmlns:r="http://schemas.openxmlformats.org/officeDocument/2006/relationships" xmlns:m="http://schemas.openxmlformats.org/officeDocument/2006/math" xmlns:v="urn:schemas-microsoft-com:vml" xmlns:wp="http://schemas.openxmlformats.org/drawingml/2006/wordprocessingDrawing" xmlns:w10="urn:schemas-microsoft-com:office:word" xmlns:w="http://schemas.openxmlformats.org/wordprocessingml/2006/main" xmlns:wne="http://schemas.microsoft.com/office/word/2006/wordml">
+<w:endnotes xmlns:wpc="http://schemas.microsoft.com/office/word/2010/wordprocessingCanvas" xmlns:mo="http://schemas.microsoft.com/office/mac/office/2008/main" xmlns:mc="http://schemas.openxmlformats.org/markup-compatibility/2006" xmlns:mv="urn:schemas-microsoft-com:mac:vml" xmlns:o="urn:schemas-microsoft-com:office:office" xmlns:r="http://schemas.openxmlformats.org/officeDocument/2006/relationships" xmlns:m="http://schemas.openxmlformats.org/officeDocument/2006/math" xmlns:v="urn:schemas-microsoft-com:vml" xmlns:wp14="http://schemas.microsoft.com/office/word/2010/wordprocessingDrawing" xmlns:wp="http://schemas.openxmlformats.org/drawingml/2006/wordprocessingDrawing" xmlns:w10="urn:schemas-microsoft-com:office:word" xmlns:w="http://schemas.openxmlformats.org/wordprocessingml/2006/main" xmlns:w14="http://schemas.microsoft.com/office/word/2010/wordml" xmlns:w15="http://schemas.microsoft.com/office/word/2012/wordml" xmlns:wpg="http://schemas.microsoft.com/office/word/2010/wordprocessingGroup" xmlns:wpi="http://schemas.microsoft.com/office/word/2010/wordprocessingInk" xmlns:wne="http://schemas.microsoft.com/office/word/2006/wordml" xmlns:wps="http://schemas.microsoft.com/office/word/2010/wordprocessingShape" mc:Ignorable="w14 w15 wp14">
   <w:endnote w:type="separator" w:id="-1">
     <w:p>
       <w:pPr>
@@ -7036,7 +6549,7 @@
 </file>
 
 <file path=word/footer1.xml><?xml version="1.0" encoding="utf-8"?>
-<w:ftr xmlns:ve="http://schemas.openxmlformats.org/markup-compatibility/2006" xmlns:o="urn:schemas-microsoft-com:office:office" xmlns:r="http://schemas.openxmlformats.org/officeDocument/2006/relationships" xmlns:m="http://schemas.openxmlformats.org/officeDocument/2006/math" xmlns:v="urn:schemas-microsoft-com:vml" xmlns:wp="http://schemas.openxmlformats.org/drawingml/2006/wordprocessingDrawing" xmlns:w10="urn:schemas-microsoft-com:office:word" xmlns:w="http://schemas.openxmlformats.org/wordprocessingml/2006/main" xmlns:wne="http://schemas.microsoft.com/office/word/2006/wordml">
+<w:ftr xmlns:wpc="http://schemas.microsoft.com/office/word/2010/wordprocessingCanvas" xmlns:mo="http://schemas.microsoft.com/office/mac/office/2008/main" xmlns:mc="http://schemas.openxmlformats.org/markup-compatibility/2006" xmlns:mv="urn:schemas-microsoft-com:mac:vml" xmlns:o="urn:schemas-microsoft-com:office:office" xmlns:r="http://schemas.openxmlformats.org/officeDocument/2006/relationships" xmlns:m="http://schemas.openxmlformats.org/officeDocument/2006/math" xmlns:v="urn:schemas-microsoft-com:vml" xmlns:wp14="http://schemas.microsoft.com/office/word/2010/wordprocessingDrawing" xmlns:wp="http://schemas.openxmlformats.org/drawingml/2006/wordprocessingDrawing" xmlns:w10="urn:schemas-microsoft-com:office:word" xmlns:w="http://schemas.openxmlformats.org/wordprocessingml/2006/main" xmlns:w14="http://schemas.microsoft.com/office/word/2010/wordml" xmlns:w15="http://schemas.microsoft.com/office/word/2012/wordml" xmlns:wpg="http://schemas.microsoft.com/office/word/2010/wordprocessingGroup" xmlns:wpi="http://schemas.microsoft.com/office/word/2010/wordprocessingInk" xmlns:wne="http://schemas.microsoft.com/office/word/2006/wordml" xmlns:wps="http://schemas.microsoft.com/office/word/2010/wordprocessingShape" mc:Ignorable="w14 w15 wp14">
   <w:sdt>
     <w:sdtPr>
       <w:id w:val="142944968"/>
@@ -7056,14 +6569,27 @@
           <w:pStyle w:val="Footer"/>
           <w:jc w:val="right"/>
         </w:pPr>
-        <w:fldSimple w:instr=" PAGE   \* MERGEFORMAT ">
-          <w:r>
-            <w:rPr>
-              <w:noProof/>
-            </w:rPr>
-            <w:t>1</w:t>
-          </w:r>
-        </w:fldSimple>
+        <w:r>
+          <w:fldChar w:fldCharType="begin"/>
+        </w:r>
+        <w:r>
+          <w:instrText xml:space="preserve"> PAGE   \* MERGEFORMAT </w:instrText>
+        </w:r>
+        <w:r>
+          <w:fldChar w:fldCharType="separate"/>
+        </w:r>
+        <w:r>
+          <w:rPr>
+            <w:noProof/>
+          </w:rPr>
+          <w:t>1</w:t>
+        </w:r>
+        <w:r>
+          <w:rPr>
+            <w:noProof/>
+          </w:rPr>
+          <w:fldChar w:fldCharType="end"/>
+        </w:r>
       </w:p>
     </w:sdtContent>
   </w:sdt>
@@ -7093,7 +6619,7 @@
 </file>
 
 <file path=word/footnotes.xml><?xml version="1.0" encoding="utf-8"?>
-<w:footnotes xmlns:ve="http://schemas.openxmlformats.org/markup-compatibility/2006" xmlns:o="urn:schemas-microsoft-com:office:office" xmlns:r="http://schemas.openxmlformats.org/officeDocument/2006/relationships" xmlns:m="http://schemas.openxmlformats.org/officeDocument/2006/math" xmlns:v="urn:schemas-microsoft-com:vml" xmlns:wp="http://schemas.openxmlformats.org/drawingml/2006/wordprocessingDrawing" xmlns:w10="urn:schemas-microsoft-com:office:word" xmlns:w="http://schemas.openxmlformats.org/wordprocessingml/2006/main" xmlns:wne="http://schemas.microsoft.com/office/word/2006/wordml">
+<w:footnotes xmlns:wpc="http://schemas.microsoft.com/office/word/2010/wordprocessingCanvas" xmlns:mo="http://schemas.microsoft.com/office/mac/office/2008/main" xmlns:mc="http://schemas.openxmlformats.org/markup-compatibility/2006" xmlns:mv="urn:schemas-microsoft-com:mac:vml" xmlns:o="urn:schemas-microsoft-com:office:office" xmlns:r="http://schemas.openxmlformats.org/officeDocument/2006/relationships" xmlns:m="http://schemas.openxmlformats.org/officeDocument/2006/math" xmlns:v="urn:schemas-microsoft-com:vml" xmlns:wp14="http://schemas.microsoft.com/office/word/2010/wordprocessingDrawing" xmlns:wp="http://schemas.openxmlformats.org/drawingml/2006/wordprocessingDrawing" xmlns:w10="urn:schemas-microsoft-com:office:word" xmlns:w="http://schemas.openxmlformats.org/wordprocessingml/2006/main" xmlns:w14="http://schemas.microsoft.com/office/word/2010/wordml" xmlns:w15="http://schemas.microsoft.com/office/word/2012/wordml" xmlns:wpg="http://schemas.microsoft.com/office/word/2010/wordprocessingGroup" xmlns:wpi="http://schemas.microsoft.com/office/word/2010/wordprocessingInk" xmlns:wne="http://schemas.microsoft.com/office/word/2006/wordml" xmlns:wps="http://schemas.microsoft.com/office/word/2010/wordprocessingShape" mc:Ignorable="w14 w15 wp14">
   <w:footnote w:type="separator" w:id="-1">
     <w:p>
       <w:pPr>
@@ -7118,7 +6644,7 @@
 </file>
 
 <file path=word/header1.xml><?xml version="1.0" encoding="utf-8"?>
-<w:hdr xmlns:ve="http://schemas.openxmlformats.org/markup-compatibility/2006" xmlns:o="urn:schemas-microsoft-com:office:office" xmlns:r="http://schemas.openxmlformats.org/officeDocument/2006/relationships" xmlns:m="http://schemas.openxmlformats.org/officeDocument/2006/math" xmlns:v="urn:schemas-microsoft-com:vml" xmlns:wp="http://schemas.openxmlformats.org/drawingml/2006/wordprocessingDrawing" xmlns:w10="urn:schemas-microsoft-com:office:word" xmlns:w="http://schemas.openxmlformats.org/wordprocessingml/2006/main" xmlns:wne="http://schemas.microsoft.com/office/word/2006/wordml">
+<w:hdr xmlns:wpc="http://schemas.microsoft.com/office/word/2010/wordprocessingCanvas" xmlns:mo="http://schemas.microsoft.com/office/mac/office/2008/main" xmlns:mc="http://schemas.openxmlformats.org/markup-compatibility/2006" xmlns:mv="urn:schemas-microsoft-com:mac:vml" xmlns:o="urn:schemas-microsoft-com:office:office" xmlns:r="http://schemas.openxmlformats.org/officeDocument/2006/relationships" xmlns:m="http://schemas.openxmlformats.org/officeDocument/2006/math" xmlns:v="urn:schemas-microsoft-com:vml" xmlns:wp14="http://schemas.microsoft.com/office/word/2010/wordprocessingDrawing" xmlns:wp="http://schemas.openxmlformats.org/drawingml/2006/wordprocessingDrawing" xmlns:w10="urn:schemas-microsoft-com:office:word" xmlns:w="http://schemas.openxmlformats.org/wordprocessingml/2006/main" xmlns:w14="http://schemas.microsoft.com/office/word/2010/wordml" xmlns:w15="http://schemas.microsoft.com/office/word/2012/wordml" xmlns:wpg="http://schemas.microsoft.com/office/word/2010/wordprocessingGroup" xmlns:wpi="http://schemas.microsoft.com/office/word/2010/wordprocessingInk" xmlns:wne="http://schemas.microsoft.com/office/word/2006/wordml" xmlns:wps="http://schemas.microsoft.com/office/word/2010/wordprocessingShape" mc:Ignorable="w14 w15 wp14">
   <w:p>
     <w:pPr>
       <w:pStyle w:val="Header"/>
@@ -7134,7 +6660,7 @@
 </file>
 
 <file path=word/numbering.xml><?xml version="1.0" encoding="utf-8"?>
-<w:numbering xmlns:ve="http://schemas.openxmlformats.org/markup-compatibility/2006" xmlns:o="urn:schemas-microsoft-com:office:office" xmlns:r="http://schemas.openxmlformats.org/officeDocument/2006/relationships" xmlns:m="http://schemas.openxmlformats.org/officeDocument/2006/math" xmlns:v="urn:schemas-microsoft-com:vml" xmlns:wp="http://schemas.openxmlformats.org/drawingml/2006/wordprocessingDrawing" xmlns:w10="urn:schemas-microsoft-com:office:word" xmlns:w="http://schemas.openxmlformats.org/wordprocessingml/2006/main" xmlns:wne="http://schemas.microsoft.com/office/word/2006/wordml">
+<w:numbering xmlns:wpc="http://schemas.microsoft.com/office/word/2010/wordprocessingCanvas" xmlns:mo="http://schemas.microsoft.com/office/mac/office/2008/main" xmlns:mc="http://schemas.openxmlformats.org/markup-compatibility/2006" xmlns:mv="urn:schemas-microsoft-com:mac:vml" xmlns:o="urn:schemas-microsoft-com:office:office" xmlns:r="http://schemas.openxmlformats.org/officeDocument/2006/relationships" xmlns:m="http://schemas.openxmlformats.org/officeDocument/2006/math" xmlns:v="urn:schemas-microsoft-com:vml" xmlns:wp14="http://schemas.microsoft.com/office/word/2010/wordprocessingDrawing" xmlns:wp="http://schemas.openxmlformats.org/drawingml/2006/wordprocessingDrawing" xmlns:w10="urn:schemas-microsoft-com:office:word" xmlns:w="http://schemas.openxmlformats.org/wordprocessingml/2006/main" xmlns:w14="http://schemas.microsoft.com/office/word/2010/wordml" xmlns:w15="http://schemas.microsoft.com/office/word/2012/wordml" xmlns:wpg="http://schemas.microsoft.com/office/word/2010/wordprocessingGroup" xmlns:wpi="http://schemas.microsoft.com/office/word/2010/wordprocessingInk" xmlns:wne="http://schemas.microsoft.com/office/word/2006/wordml" xmlns:wps="http://schemas.microsoft.com/office/word/2010/wordprocessingShape" mc:Ignorable="w14 w15 wp14">
   <w:abstractNum w:abstractNumId="0">
     <w:nsid w:val="133761C2"/>
     <w:multiLevelType w:val="hybridMultilevel"/>
@@ -7575,7 +7101,7 @@
 </file>
 
 <file path=word/styles.xml><?xml version="1.0" encoding="utf-8"?>
-<w:styles xmlns:r="http://schemas.openxmlformats.org/officeDocument/2006/relationships" xmlns:w="http://schemas.openxmlformats.org/wordprocessingml/2006/main">
+<w:styles xmlns:mc="http://schemas.openxmlformats.org/markup-compatibility/2006" xmlns:r="http://schemas.openxmlformats.org/officeDocument/2006/relationships" xmlns:w="http://schemas.openxmlformats.org/wordprocessingml/2006/main" xmlns:w14="http://schemas.microsoft.com/office/word/2010/wordml" xmlns:w15="http://schemas.microsoft.com/office/word/2012/wordml" mc:Ignorable="w14 w15">
   <w:docDefaults>
     <w:rPrDefault>
       <w:rPr>
@@ -7591,147 +7117,389 @@
       </w:pPr>
     </w:pPrDefault>
   </w:docDefaults>
-  <w:latentStyles w:defLockedState="0" w:defUIPriority="99" w:defSemiHidden="1" w:defUnhideWhenUsed="1" w:defQFormat="0" w:count="267">
-    <w:lsdException w:name="Normal" w:semiHidden="0" w:uiPriority="0" w:unhideWhenUsed="0" w:qFormat="1"/>
-    <w:lsdException w:name="heading 1" w:semiHidden="0" w:uiPriority="9" w:unhideWhenUsed="0" w:qFormat="1"/>
-    <w:lsdException w:name="heading 2" w:uiPriority="9" w:qFormat="1"/>
-    <w:lsdException w:name="heading 3" w:uiPriority="9" w:qFormat="1"/>
-    <w:lsdException w:name="heading 4" w:uiPriority="9" w:qFormat="1"/>
-    <w:lsdException w:name="heading 5" w:uiPriority="9" w:qFormat="1"/>
-    <w:lsdException w:name="heading 6" w:uiPriority="9" w:qFormat="1"/>
-    <w:lsdException w:name="heading 7" w:uiPriority="9" w:qFormat="1"/>
-    <w:lsdException w:name="heading 8" w:uiPriority="9" w:qFormat="1"/>
-    <w:lsdException w:name="heading 9" w:uiPriority="9" w:qFormat="1"/>
-    <w:lsdException w:name="toc 1" w:uiPriority="39"/>
-    <w:lsdException w:name="toc 2" w:uiPriority="39"/>
-    <w:lsdException w:name="toc 3" w:uiPriority="39"/>
-    <w:lsdException w:name="toc 4" w:uiPriority="39"/>
-    <w:lsdException w:name="toc 5" w:uiPriority="39"/>
-    <w:lsdException w:name="toc 6" w:uiPriority="39"/>
-    <w:lsdException w:name="toc 7" w:uiPriority="39"/>
-    <w:lsdException w:name="toc 8" w:uiPriority="39"/>
-    <w:lsdException w:name="toc 9" w:uiPriority="39"/>
-    <w:lsdException w:name="caption" w:uiPriority="35" w:qFormat="1"/>
-    <w:lsdException w:name="Title" w:semiHidden="0" w:uiPriority="10" w:unhideWhenUsed="0" w:qFormat="1"/>
-    <w:lsdException w:name="Default Paragraph Font" w:uiPriority="1"/>
-    <w:lsdException w:name="Subtitle" w:semiHidden="0" w:uiPriority="11" w:unhideWhenUsed="0" w:qFormat="1"/>
-    <w:lsdException w:name="Strong" w:semiHidden="0" w:uiPriority="22" w:unhideWhenUsed="0" w:qFormat="1"/>
-    <w:lsdException w:name="Emphasis" w:semiHidden="0" w:uiPriority="20" w:unhideWhenUsed="0" w:qFormat="1"/>
-    <w:lsdException w:name="Normal Table" w:semiHidden="0" w:unhideWhenUsed="0"/>
-    <w:lsdException w:name="Table Web 2" w:semiHidden="0" w:unhideWhenUsed="0"/>
-    <w:lsdException w:name="Table Grid" w:semiHidden="0" w:uiPriority="39" w:unhideWhenUsed="0"/>
-    <w:lsdException w:name="Table Theme" w:semiHidden="0" w:unhideWhenUsed="0"/>
-    <w:lsdException w:name="Placeholder Text" w:unhideWhenUsed="0"/>
-    <w:lsdException w:name="No Spacing" w:semiHidden="0" w:uiPriority="1" w:unhideWhenUsed="0" w:qFormat="1"/>
-    <w:lsdException w:name="Light Shading" w:semiHidden="0" w:uiPriority="60" w:unhideWhenUsed="0"/>
-    <w:lsdException w:name="Light List" w:semiHidden="0" w:uiPriority="61" w:unhideWhenUsed="0"/>
-    <w:lsdException w:name="Light Grid" w:semiHidden="0" w:uiPriority="62" w:unhideWhenUsed="0"/>
-    <w:lsdException w:name="Medium Shading 1" w:semiHidden="0" w:uiPriority="63" w:unhideWhenUsed="0"/>
-    <w:lsdException w:name="Medium Shading 2" w:semiHidden="0" w:uiPriority="64" w:unhideWhenUsed="0"/>
-    <w:lsdException w:name="Medium List 1" w:semiHidden="0" w:uiPriority="65" w:unhideWhenUsed="0"/>
-    <w:lsdException w:name="Medium List 2" w:semiHidden="0" w:uiPriority="66" w:unhideWhenUsed="0"/>
-    <w:lsdException w:name="Medium Grid 1" w:semiHidden="0" w:uiPriority="67" w:unhideWhenUsed="0"/>
-    <w:lsdException w:name="Medium Grid 2" w:semiHidden="0" w:uiPriority="68" w:unhideWhenUsed="0"/>
-    <w:lsdException w:name="Medium Grid 3" w:semiHidden="0" w:uiPriority="69" w:unhideWhenUsed="0"/>
-    <w:lsdException w:name="Dark List" w:semiHidden="0" w:uiPriority="70" w:unhideWhenUsed="0"/>
-    <w:lsdException w:name="Colorful Shading" w:semiHidden="0" w:uiPriority="71" w:unhideWhenUsed="0"/>
-    <w:lsdException w:name="Colorful List" w:semiHidden="0" w:uiPriority="72" w:unhideWhenUsed="0"/>
-    <w:lsdException w:name="Colorful Grid" w:semiHidden="0" w:uiPriority="73" w:unhideWhenUsed="0"/>
-    <w:lsdException w:name="Light Shading Accent 1" w:semiHidden="0" w:uiPriority="60" w:unhideWhenUsed="0"/>
-    <w:lsdException w:name="Light List Accent 1" w:semiHidden="0" w:uiPriority="61" w:unhideWhenUsed="0"/>
-    <w:lsdException w:name="Light Grid Accent 1" w:semiHidden="0" w:uiPriority="62" w:unhideWhenUsed="0"/>
-    <w:lsdException w:name="Medium Shading 1 Accent 1" w:semiHidden="0" w:uiPriority="63" w:unhideWhenUsed="0"/>
-    <w:lsdException w:name="Medium Shading 2 Accent 1" w:semiHidden="0" w:uiPriority="64" w:unhideWhenUsed="0"/>
-    <w:lsdException w:name="Medium List 1 Accent 1" w:semiHidden="0" w:uiPriority="65" w:unhideWhenUsed="0"/>
-    <w:lsdException w:name="Revision" w:unhideWhenUsed="0"/>
-    <w:lsdException w:name="List Paragraph" w:semiHidden="0" w:uiPriority="34" w:unhideWhenUsed="0" w:qFormat="1"/>
-    <w:lsdException w:name="Quote" w:semiHidden="0" w:uiPriority="29" w:unhideWhenUsed="0" w:qFormat="1"/>
-    <w:lsdException w:name="Intense Quote" w:semiHidden="0" w:uiPriority="30" w:unhideWhenUsed="0" w:qFormat="1"/>
-    <w:lsdException w:name="Medium List 2 Accent 1" w:semiHidden="0" w:uiPriority="66" w:unhideWhenUsed="0"/>
-    <w:lsdException w:name="Medium Grid 1 Accent 1" w:semiHidden="0" w:uiPriority="67" w:unhideWhenUsed="0"/>
-    <w:lsdException w:name="Medium Grid 2 Accent 1" w:semiHidden="0" w:uiPriority="68" w:unhideWhenUsed="0"/>
-    <w:lsdException w:name="Medium Grid 3 Accent 1" w:semiHidden="0" w:uiPriority="69" w:unhideWhenUsed="0"/>
-    <w:lsdException w:name="Dark List Accent 1" w:semiHidden="0" w:uiPriority="70" w:unhideWhenUsed="0"/>
-    <w:lsdException w:name="Colorful Shading Accent 1" w:semiHidden="0" w:uiPriority="71" w:unhideWhenUsed="0"/>
-    <w:lsdException w:name="Colorful List Accent 1" w:semiHidden="0" w:uiPriority="72" w:unhideWhenUsed="0"/>
-    <w:lsdException w:name="Colorful Grid Accent 1" w:semiHidden="0" w:uiPriority="73" w:unhideWhenUsed="0"/>
-    <w:lsdException w:name="Light Shading Accent 2" w:semiHidden="0" w:uiPriority="60" w:unhideWhenUsed="0"/>
-    <w:lsdException w:name="Light List Accent 2" w:semiHidden="0" w:uiPriority="61" w:unhideWhenUsed="0"/>
-    <w:lsdException w:name="Light Grid Accent 2" w:semiHidden="0" w:uiPriority="62" w:unhideWhenUsed="0"/>
-    <w:lsdException w:name="Medium Shading 1 Accent 2" w:semiHidden="0" w:uiPriority="63" w:unhideWhenUsed="0"/>
-    <w:lsdException w:name="Medium Shading 2 Accent 2" w:semiHidden="0" w:uiPriority="64" w:unhideWhenUsed="0"/>
-    <w:lsdException w:name="Medium List 1 Accent 2" w:semiHidden="0" w:uiPriority="65" w:unhideWhenUsed="0"/>
-    <w:lsdException w:name="Medium List 2 Accent 2" w:semiHidden="0" w:uiPriority="66" w:unhideWhenUsed="0"/>
-    <w:lsdException w:name="Medium Grid 1 Accent 2" w:semiHidden="0" w:uiPriority="67" w:unhideWhenUsed="0"/>
-    <w:lsdException w:name="Medium Grid 2 Accent 2" w:semiHidden="0" w:uiPriority="68" w:unhideWhenUsed="0"/>
-    <w:lsdException w:name="Medium Grid 3 Accent 2" w:semiHidden="0" w:uiPriority="69" w:unhideWhenUsed="0"/>
-    <w:lsdException w:name="Dark List Accent 2" w:semiHidden="0" w:uiPriority="70" w:unhideWhenUsed="0"/>
-    <w:lsdException w:name="Colorful Shading Accent 2" w:semiHidden="0" w:uiPriority="71" w:unhideWhenUsed="0"/>
-    <w:lsdException w:name="Colorful List Accent 2" w:semiHidden="0" w:uiPriority="72" w:unhideWhenUsed="0"/>
-    <w:lsdException w:name="Colorful Grid Accent 2" w:semiHidden="0" w:uiPriority="73" w:unhideWhenUsed="0"/>
-    <w:lsdException w:name="Light Shading Accent 3" w:semiHidden="0" w:uiPriority="60" w:unhideWhenUsed="0"/>
-    <w:lsdException w:name="Light List Accent 3" w:semiHidden="0" w:uiPriority="61" w:unhideWhenUsed="0"/>
-    <w:lsdException w:name="Light Grid Accent 3" w:semiHidden="0" w:uiPriority="62" w:unhideWhenUsed="0"/>
-    <w:lsdException w:name="Medium Shading 1 Accent 3" w:semiHidden="0" w:uiPriority="63" w:unhideWhenUsed="0"/>
-    <w:lsdException w:name="Medium Shading 2 Accent 3" w:semiHidden="0" w:uiPriority="64" w:unhideWhenUsed="0"/>
-    <w:lsdException w:name="Medium List 1 Accent 3" w:semiHidden="0" w:uiPriority="65" w:unhideWhenUsed="0"/>
-    <w:lsdException w:name="Medium List 2 Accent 3" w:semiHidden="0" w:uiPriority="66" w:unhideWhenUsed="0"/>
-    <w:lsdException w:name="Medium Grid 1 Accent 3" w:semiHidden="0" w:uiPriority="67" w:unhideWhenUsed="0"/>
-    <w:lsdException w:name="Medium Grid 2 Accent 3" w:semiHidden="0" w:uiPriority="68" w:unhideWhenUsed="0"/>
-    <w:lsdException w:name="Medium Grid 3 Accent 3" w:semiHidden="0" w:uiPriority="69" w:unhideWhenUsed="0"/>
-    <w:lsdException w:name="Dark List Accent 3" w:semiHidden="0" w:uiPriority="70" w:unhideWhenUsed="0"/>
-    <w:lsdException w:name="Colorful Shading Accent 3" w:semiHidden="0" w:uiPriority="71" w:unhideWhenUsed="0"/>
-    <w:lsdException w:name="Colorful List Accent 3" w:semiHidden="0" w:uiPriority="72" w:unhideWhenUsed="0"/>
-    <w:lsdException w:name="Colorful Grid Accent 3" w:semiHidden="0" w:uiPriority="73" w:unhideWhenUsed="0"/>
-    <w:lsdException w:name="Light Shading Accent 4" w:semiHidden="0" w:uiPriority="60" w:unhideWhenUsed="0"/>
-    <w:lsdException w:name="Light List Accent 4" w:semiHidden="0" w:uiPriority="61" w:unhideWhenUsed="0"/>
-    <w:lsdException w:name="Light Grid Accent 4" w:semiHidden="0" w:uiPriority="62" w:unhideWhenUsed="0"/>
-    <w:lsdException w:name="Medium Shading 1 Accent 4" w:semiHidden="0" w:uiPriority="63" w:unhideWhenUsed="0"/>
-    <w:lsdException w:name="Medium Shading 2 Accent 4" w:semiHidden="0" w:uiPriority="64" w:unhideWhenUsed="0"/>
-    <w:lsdException w:name="Medium List 1 Accent 4" w:semiHidden="0" w:uiPriority="65" w:unhideWhenUsed="0"/>
-    <w:lsdException w:name="Medium List 2 Accent 4" w:semiHidden="0" w:uiPriority="66" w:unhideWhenUsed="0"/>
-    <w:lsdException w:name="Medium Grid 1 Accent 4" w:semiHidden="0" w:uiPriority="67" w:unhideWhenUsed="0"/>
-    <w:lsdException w:name="Medium Grid 2 Accent 4" w:semiHidden="0" w:uiPriority="68" w:unhideWhenUsed="0"/>
-    <w:lsdException w:name="Medium Grid 3 Accent 4" w:semiHidden="0" w:uiPriority="69" w:unhideWhenUsed="0"/>
-    <w:lsdException w:name="Dark List Accent 4" w:semiHidden="0" w:uiPriority="70" w:unhideWhenUsed="0"/>
-    <w:lsdException w:name="Colorful Shading Accent 4" w:semiHidden="0" w:uiPriority="71" w:unhideWhenUsed="0"/>
-    <w:lsdException w:name="Colorful List Accent 4" w:semiHidden="0" w:uiPriority="72" w:unhideWhenUsed="0"/>
-    <w:lsdException w:name="Colorful Grid Accent 4" w:semiHidden="0" w:uiPriority="73" w:unhideWhenUsed="0"/>
-    <w:lsdException w:name="Light Shading Accent 5" w:semiHidden="0" w:uiPriority="60" w:unhideWhenUsed="0"/>
-    <w:lsdException w:name="Light List Accent 5" w:semiHidden="0" w:uiPriority="61" w:unhideWhenUsed="0"/>
-    <w:lsdException w:name="Light Grid Accent 5" w:semiHidden="0" w:uiPriority="62" w:unhideWhenUsed="0"/>
-    <w:lsdException w:name="Medium Shading 1 Accent 5" w:semiHidden="0" w:uiPriority="63" w:unhideWhenUsed="0"/>
-    <w:lsdException w:name="Medium Shading 2 Accent 5" w:semiHidden="0" w:uiPriority="64" w:unhideWhenUsed="0"/>
-    <w:lsdException w:name="Medium List 1 Accent 5" w:semiHidden="0" w:uiPriority="65" w:unhideWhenUsed="0"/>
-    <w:lsdException w:name="Medium List 2 Accent 5" w:semiHidden="0" w:uiPriority="66" w:unhideWhenUsed="0"/>
-    <w:lsdException w:name="Medium Grid 1 Accent 5" w:semiHidden="0" w:uiPriority="67" w:unhideWhenUsed="0"/>
-    <w:lsdException w:name="Medium Grid 2 Accent 5" w:semiHidden="0" w:uiPriority="68" w:unhideWhenUsed="0"/>
-    <w:lsdException w:name="Medium Grid 3 Accent 5" w:semiHidden="0" w:uiPriority="69" w:unhideWhenUsed="0"/>
-    <w:lsdException w:name="Dark List Accent 5" w:semiHidden="0" w:uiPriority="70" w:unhideWhenUsed="0"/>
-    <w:lsdException w:name="Colorful Shading Accent 5" w:semiHidden="0" w:uiPriority="71" w:unhideWhenUsed="0"/>
-    <w:lsdException w:name="Colorful List Accent 5" w:semiHidden="0" w:uiPriority="72" w:unhideWhenUsed="0"/>
-    <w:lsdException w:name="Colorful Grid Accent 5" w:semiHidden="0" w:uiPriority="73" w:unhideWhenUsed="0"/>
-    <w:lsdException w:name="Light Shading Accent 6" w:semiHidden="0" w:uiPriority="60" w:unhideWhenUsed="0"/>
-    <w:lsdException w:name="Light List Accent 6" w:semiHidden="0" w:uiPriority="61" w:unhideWhenUsed="0"/>
-    <w:lsdException w:name="Light Grid Accent 6" w:semiHidden="0" w:uiPriority="62" w:unhideWhenUsed="0"/>
-    <w:lsdException w:name="Medium Shading 1 Accent 6" w:semiHidden="0" w:uiPriority="63" w:unhideWhenUsed="0"/>
-    <w:lsdException w:name="Medium Shading 2 Accent 6" w:semiHidden="0" w:uiPriority="64" w:unhideWhenUsed="0"/>
-    <w:lsdException w:name="Medium List 1 Accent 6" w:semiHidden="0" w:uiPriority="65" w:unhideWhenUsed="0"/>
-    <w:lsdException w:name="Medium List 2 Accent 6" w:semiHidden="0" w:uiPriority="66" w:unhideWhenUsed="0"/>
-    <w:lsdException w:name="Medium Grid 1 Accent 6" w:semiHidden="0" w:uiPriority="67" w:unhideWhenUsed="0"/>
-    <w:lsdException w:name="Medium Grid 2 Accent 6" w:semiHidden="0" w:uiPriority="68" w:unhideWhenUsed="0"/>
-    <w:lsdException w:name="Medium Grid 3 Accent 6" w:semiHidden="0" w:uiPriority="69" w:unhideWhenUsed="0"/>
-    <w:lsdException w:name="Dark List Accent 6" w:semiHidden="0" w:uiPriority="70" w:unhideWhenUsed="0"/>
-    <w:lsdException w:name="Colorful Shading Accent 6" w:semiHidden="0" w:uiPriority="71" w:unhideWhenUsed="0"/>
-    <w:lsdException w:name="Colorful List Accent 6" w:semiHidden="0" w:uiPriority="72" w:unhideWhenUsed="0"/>
-    <w:lsdException w:name="Colorful Grid Accent 6" w:semiHidden="0" w:uiPriority="73" w:unhideWhenUsed="0"/>
-    <w:lsdException w:name="Subtle Emphasis" w:semiHidden="0" w:uiPriority="19" w:unhideWhenUsed="0" w:qFormat="1"/>
-    <w:lsdException w:name="Intense Emphasis" w:semiHidden="0" w:uiPriority="21" w:unhideWhenUsed="0" w:qFormat="1"/>
-    <w:lsdException w:name="Subtle Reference" w:semiHidden="0" w:uiPriority="31" w:unhideWhenUsed="0" w:qFormat="1"/>
-    <w:lsdException w:name="Intense Reference" w:semiHidden="0" w:uiPriority="32" w:unhideWhenUsed="0" w:qFormat="1"/>
-    <w:lsdException w:name="Book Title" w:semiHidden="0" w:uiPriority="33" w:unhideWhenUsed="0" w:qFormat="1"/>
-    <w:lsdException w:name="Bibliography" w:uiPriority="37"/>
-    <w:lsdException w:name="TOC Heading" w:uiPriority="39" w:qFormat="1"/>
+  <w:latentStyles w:defLockedState="0" w:defUIPriority="99" w:defSemiHidden="0" w:defUnhideWhenUsed="0" w:defQFormat="0" w:count="382">
+    <w:lsdException w:name="Normal" w:uiPriority="0" w:qFormat="1"/>
+    <w:lsdException w:name="heading 1" w:uiPriority="9" w:qFormat="1"/>
+    <w:lsdException w:name="heading 2" w:semiHidden="1" w:uiPriority="9" w:unhideWhenUsed="1" w:qFormat="1"/>
+    <w:lsdException w:name="heading 3" w:semiHidden="1" w:uiPriority="9" w:unhideWhenUsed="1" w:qFormat="1"/>
+    <w:lsdException w:name="heading 4" w:semiHidden="1" w:uiPriority="9" w:unhideWhenUsed="1" w:qFormat="1"/>
+    <w:lsdException w:name="heading 5" w:semiHidden="1" w:uiPriority="9" w:unhideWhenUsed="1" w:qFormat="1"/>
+    <w:lsdException w:name="heading 6" w:semiHidden="1" w:uiPriority="9" w:unhideWhenUsed="1" w:qFormat="1"/>
+    <w:lsdException w:name="heading 7" w:semiHidden="1" w:uiPriority="9" w:unhideWhenUsed="1" w:qFormat="1"/>
+    <w:lsdException w:name="heading 8" w:semiHidden="1" w:uiPriority="9" w:unhideWhenUsed="1" w:qFormat="1"/>
+    <w:lsdException w:name="heading 9" w:semiHidden="1" w:uiPriority="9" w:unhideWhenUsed="1" w:qFormat="1"/>
+    <w:lsdException w:name="index 1" w:semiHidden="1" w:unhideWhenUsed="1"/>
+    <w:lsdException w:name="index 2" w:semiHidden="1" w:unhideWhenUsed="1"/>
+    <w:lsdException w:name="index 3" w:semiHidden="1" w:unhideWhenUsed="1"/>
+    <w:lsdException w:name="index 4" w:semiHidden="1" w:unhideWhenUsed="1"/>
+    <w:lsdException w:name="index 5" w:semiHidden="1" w:unhideWhenUsed="1"/>
+    <w:lsdException w:name="index 6" w:semiHidden="1" w:unhideWhenUsed="1"/>
+    <w:lsdException w:name="index 7" w:semiHidden="1" w:unhideWhenUsed="1"/>
+    <w:lsdException w:name="index 8" w:semiHidden="1" w:unhideWhenUsed="1"/>
+    <w:lsdException w:name="index 9" w:semiHidden="1" w:unhideWhenUsed="1"/>
+    <w:lsdException w:name="toc 1" w:semiHidden="1" w:uiPriority="39" w:unhideWhenUsed="1"/>
+    <w:lsdException w:name="toc 2" w:semiHidden="1" w:uiPriority="39" w:unhideWhenUsed="1"/>
+    <w:lsdException w:name="toc 3" w:semiHidden="1" w:uiPriority="39" w:unhideWhenUsed="1"/>
+    <w:lsdException w:name="toc 4" w:semiHidden="1" w:uiPriority="39" w:unhideWhenUsed="1"/>
+    <w:lsdException w:name="toc 5" w:semiHidden="1" w:uiPriority="39" w:unhideWhenUsed="1"/>
+    <w:lsdException w:name="toc 6" w:semiHidden="1" w:uiPriority="39" w:unhideWhenUsed="1"/>
+    <w:lsdException w:name="toc 7" w:semiHidden="1" w:uiPriority="39" w:unhideWhenUsed="1"/>
+    <w:lsdException w:name="toc 8" w:semiHidden="1" w:uiPriority="39" w:unhideWhenUsed="1"/>
+    <w:lsdException w:name="toc 9" w:semiHidden="1" w:uiPriority="39" w:unhideWhenUsed="1"/>
+    <w:lsdException w:name="Normal Indent" w:semiHidden="1" w:unhideWhenUsed="1"/>
+    <w:lsdException w:name="footnote text" w:semiHidden="1" w:unhideWhenUsed="1"/>
+    <w:lsdException w:name="annotation text" w:semiHidden="1" w:unhideWhenUsed="1"/>
+    <w:lsdException w:name="header" w:semiHidden="1" w:unhideWhenUsed="1"/>
+    <w:lsdException w:name="footer" w:semiHidden="1" w:unhideWhenUsed="1"/>
+    <w:lsdException w:name="index heading" w:semiHidden="1" w:unhideWhenUsed="1"/>
+    <w:lsdException w:name="caption" w:semiHidden="1" w:uiPriority="35" w:unhideWhenUsed="1" w:qFormat="1"/>
+    <w:lsdException w:name="table of figures" w:semiHidden="1" w:unhideWhenUsed="1"/>
+    <w:lsdException w:name="envelope address" w:semiHidden="1" w:unhideWhenUsed="1"/>
+    <w:lsdException w:name="envelope return" w:semiHidden="1" w:unhideWhenUsed="1"/>
+    <w:lsdException w:name="footnote reference" w:semiHidden="1" w:unhideWhenUsed="1"/>
+    <w:lsdException w:name="annotation reference" w:semiHidden="1" w:unhideWhenUsed="1"/>
+    <w:lsdException w:name="line number" w:semiHidden="1" w:unhideWhenUsed="1"/>
+    <w:lsdException w:name="page number" w:semiHidden="1" w:unhideWhenUsed="1"/>
+    <w:lsdException w:name="endnote reference" w:semiHidden="1" w:unhideWhenUsed="1"/>
+    <w:lsdException w:name="endnote text" w:semiHidden="1" w:unhideWhenUsed="1"/>
+    <w:lsdException w:name="table of authorities" w:semiHidden="1" w:unhideWhenUsed="1"/>
+    <w:lsdException w:name="macro" w:semiHidden="1" w:unhideWhenUsed="1"/>
+    <w:lsdException w:name="toa heading" w:semiHidden="1" w:unhideWhenUsed="1"/>
+    <w:lsdException w:name="List" w:semiHidden="1" w:unhideWhenUsed="1"/>
+    <w:lsdException w:name="List Bullet" w:semiHidden="1" w:unhideWhenUsed="1"/>
+    <w:lsdException w:name="List Number" w:semiHidden="1" w:unhideWhenUsed="1"/>
+    <w:lsdException w:name="List 2" w:semiHidden="1" w:unhideWhenUsed="1"/>
+    <w:lsdException w:name="List 3" w:semiHidden="1" w:unhideWhenUsed="1"/>
+    <w:lsdException w:name="List 4" w:semiHidden="1" w:unhideWhenUsed="1"/>
+    <w:lsdException w:name="List 5" w:semiHidden="1" w:unhideWhenUsed="1"/>
+    <w:lsdException w:name="List Bullet 2" w:semiHidden="1" w:unhideWhenUsed="1"/>
+    <w:lsdException w:name="List Bullet 3" w:semiHidden="1" w:unhideWhenUsed="1"/>
+    <w:lsdException w:name="List Bullet 4" w:semiHidden="1" w:unhideWhenUsed="1"/>
+    <w:lsdException w:name="List Bullet 5" w:semiHidden="1" w:unhideWhenUsed="1"/>
+    <w:lsdException w:name="List Number 2" w:semiHidden="1" w:unhideWhenUsed="1"/>
+    <w:lsdException w:name="List Number 3" w:semiHidden="1" w:unhideWhenUsed="1"/>
+    <w:lsdException w:name="List Number 4" w:semiHidden="1" w:unhideWhenUsed="1"/>
+    <w:lsdException w:name="List Number 5" w:semiHidden="1" w:unhideWhenUsed="1"/>
+    <w:lsdException w:name="Title" w:uiPriority="10" w:qFormat="1"/>
+    <w:lsdException w:name="Closing" w:semiHidden="1" w:unhideWhenUsed="1"/>
+    <w:lsdException w:name="Signature" w:semiHidden="1" w:unhideWhenUsed="1"/>
+    <w:lsdException w:name="Default Paragraph Font" w:semiHidden="1" w:uiPriority="1" w:unhideWhenUsed="1"/>
+    <w:lsdException w:name="Body Text" w:semiHidden="1" w:unhideWhenUsed="1"/>
+    <w:lsdException w:name="Body Text Indent" w:semiHidden="1" w:unhideWhenUsed="1"/>
+    <w:lsdException w:name="List Continue" w:semiHidden="1" w:unhideWhenUsed="1"/>
+    <w:lsdException w:name="List Continue 2" w:semiHidden="1" w:unhideWhenUsed="1"/>
+    <w:lsdException w:name="List Continue 3" w:semiHidden="1" w:unhideWhenUsed="1"/>
+    <w:lsdException w:name="List Continue 4" w:semiHidden="1" w:unhideWhenUsed="1"/>
+    <w:lsdException w:name="List Continue 5" w:semiHidden="1" w:unhideWhenUsed="1"/>
+    <w:lsdException w:name="Message Header" w:semiHidden="1" w:unhideWhenUsed="1"/>
+    <w:lsdException w:name="Subtitle" w:uiPriority="11" w:qFormat="1"/>
+    <w:lsdException w:name="Salutation" w:semiHidden="1" w:unhideWhenUsed="1"/>
+    <w:lsdException w:name="Date" w:semiHidden="1" w:unhideWhenUsed="1"/>
+    <w:lsdException w:name="Body Text First Indent" w:semiHidden="1" w:unhideWhenUsed="1"/>
+    <w:lsdException w:name="Body Text First Indent 2" w:semiHidden="1" w:unhideWhenUsed="1"/>
+    <w:lsdException w:name="Note Heading" w:semiHidden="1" w:unhideWhenUsed="1"/>
+    <w:lsdException w:name="Body Text 2" w:semiHidden="1" w:unhideWhenUsed="1"/>
+    <w:lsdException w:name="Body Text 3" w:semiHidden="1" w:unhideWhenUsed="1"/>
+    <w:lsdException w:name="Body Text Indent 2" w:semiHidden="1" w:unhideWhenUsed="1"/>
+    <w:lsdException w:name="Body Text Indent 3" w:semiHidden="1" w:unhideWhenUsed="1"/>
+    <w:lsdException w:name="Block Text" w:semiHidden="1" w:unhideWhenUsed="1"/>
+    <w:lsdException w:name="Hyperlink" w:semiHidden="1" w:unhideWhenUsed="1"/>
+    <w:lsdException w:name="FollowedHyperlink" w:semiHidden="1" w:unhideWhenUsed="1"/>
+    <w:lsdException w:name="Strong" w:uiPriority="22" w:qFormat="1"/>
+    <w:lsdException w:name="Emphasis" w:uiPriority="20" w:qFormat="1"/>
+    <w:lsdException w:name="Document Map" w:semiHidden="1" w:unhideWhenUsed="1"/>
+    <w:lsdException w:name="Plain Text" w:semiHidden="1" w:unhideWhenUsed="1"/>
+    <w:lsdException w:name="E-mail Signature" w:semiHidden="1" w:unhideWhenUsed="1"/>
+    <w:lsdException w:name="HTML Top of Form" w:semiHidden="1" w:unhideWhenUsed="1"/>
+    <w:lsdException w:name="HTML Bottom of Form" w:semiHidden="1" w:unhideWhenUsed="1"/>
+    <w:lsdException w:name="Normal (Web)" w:semiHidden="1" w:unhideWhenUsed="1"/>
+    <w:lsdException w:name="HTML Acronym" w:semiHidden="1" w:unhideWhenUsed="1"/>
+    <w:lsdException w:name="HTML Address" w:semiHidden="1" w:unhideWhenUsed="1"/>
+    <w:lsdException w:name="HTML Cite" w:semiHidden="1" w:unhideWhenUsed="1"/>
+    <w:lsdException w:name="HTML Code" w:semiHidden="1" w:unhideWhenUsed="1"/>
+    <w:lsdException w:name="HTML Definition" w:semiHidden="1" w:unhideWhenUsed="1"/>
+    <w:lsdException w:name="HTML Keyboard" w:semiHidden="1" w:unhideWhenUsed="1"/>
+    <w:lsdException w:name="HTML Preformatted" w:semiHidden="1" w:unhideWhenUsed="1"/>
+    <w:lsdException w:name="HTML Sample" w:semiHidden="1" w:unhideWhenUsed="1"/>
+    <w:lsdException w:name="HTML Typewriter" w:semiHidden="1" w:unhideWhenUsed="1"/>
+    <w:lsdException w:name="HTML Variable" w:semiHidden="1" w:unhideWhenUsed="1"/>
+    <w:lsdException w:name="Normal Table" w:semiHidden="1" w:unhideWhenUsed="1"/>
+    <w:lsdException w:name="annotation subject" w:semiHidden="1" w:unhideWhenUsed="1"/>
+    <w:lsdException w:name="No List" w:semiHidden="1" w:unhideWhenUsed="1"/>
+    <w:lsdException w:name="Outline List 1" w:semiHidden="1" w:unhideWhenUsed="1"/>
+    <w:lsdException w:name="Outline List 2" w:semiHidden="1" w:unhideWhenUsed="1"/>
+    <w:lsdException w:name="Outline List 3" w:semiHidden="1" w:unhideWhenUsed="1"/>
+    <w:lsdException w:name="Table Simple 1" w:semiHidden="1" w:unhideWhenUsed="1"/>
+    <w:lsdException w:name="Table Simple 2" w:semiHidden="1" w:unhideWhenUsed="1"/>
+    <w:lsdException w:name="Table Simple 3" w:semiHidden="1" w:unhideWhenUsed="1"/>
+    <w:lsdException w:name="Table Classic 1" w:semiHidden="1" w:unhideWhenUsed="1"/>
+    <w:lsdException w:name="Table Classic 2" w:semiHidden="1" w:unhideWhenUsed="1"/>
+    <w:lsdException w:name="Table Classic 3" w:semiHidden="1" w:unhideWhenUsed="1"/>
+    <w:lsdException w:name="Table Classic 4" w:semiHidden="1" w:unhideWhenUsed="1"/>
+    <w:lsdException w:name="Table Colorful 1" w:semiHidden="1" w:unhideWhenUsed="1"/>
+    <w:lsdException w:name="Table Colorful 2" w:semiHidden="1" w:unhideWhenUsed="1"/>
+    <w:lsdException w:name="Table Colorful 3" w:semiHidden="1" w:unhideWhenUsed="1"/>
+    <w:lsdException w:name="Table Columns 1" w:semiHidden="1" w:unhideWhenUsed="1"/>
+    <w:lsdException w:name="Table Columns 2" w:semiHidden="1" w:unhideWhenUsed="1"/>
+    <w:lsdException w:name="Table Columns 3" w:semiHidden="1" w:unhideWhenUsed="1"/>
+    <w:lsdException w:name="Table Columns 4" w:semiHidden="1" w:unhideWhenUsed="1"/>
+    <w:lsdException w:name="Table Columns 5" w:semiHidden="1" w:unhideWhenUsed="1"/>
+    <w:lsdException w:name="Table Grid 1" w:semiHidden="1" w:unhideWhenUsed="1"/>
+    <w:lsdException w:name="Table Grid 2" w:semiHidden="1" w:unhideWhenUsed="1"/>
+    <w:lsdException w:name="Table Grid 3" w:semiHidden="1" w:unhideWhenUsed="1"/>
+    <w:lsdException w:name="Table Grid 4" w:semiHidden="1" w:unhideWhenUsed="1"/>
+    <w:lsdException w:name="Table Grid 5" w:semiHidden="1" w:unhideWhenUsed="1"/>
+    <w:lsdException w:name="Table Grid 6" w:semiHidden="1" w:unhideWhenUsed="1"/>
+    <w:lsdException w:name="Table Grid 7" w:semiHidden="1" w:unhideWhenUsed="1"/>
+    <w:lsdException w:name="Table Grid 8" w:semiHidden="1" w:unhideWhenUsed="1"/>
+    <w:lsdException w:name="Table List 1" w:semiHidden="1" w:unhideWhenUsed="1"/>
+    <w:lsdException w:name="Table List 2" w:semiHidden="1" w:unhideWhenUsed="1"/>
+    <w:lsdException w:name="Table List 3" w:semiHidden="1" w:unhideWhenUsed="1"/>
+    <w:lsdException w:name="Table List 4" w:semiHidden="1" w:unhideWhenUsed="1"/>
+    <w:lsdException w:name="Table List 5" w:semiHidden="1" w:unhideWhenUsed="1"/>
+    <w:lsdException w:name="Table List 6" w:semiHidden="1" w:unhideWhenUsed="1"/>
+    <w:lsdException w:name="Table List 7" w:semiHidden="1" w:unhideWhenUsed="1"/>
+    <w:lsdException w:name="Table List 8" w:semiHidden="1" w:unhideWhenUsed="1"/>
+    <w:lsdException w:name="Table 3D effects 1" w:semiHidden="1" w:unhideWhenUsed="1"/>
+    <w:lsdException w:name="Table 3D effects 2" w:semiHidden="1" w:unhideWhenUsed="1"/>
+    <w:lsdException w:name="Table 3D effects 3" w:semiHidden="1" w:unhideWhenUsed="1"/>
+    <w:lsdException w:name="Table Contemporary" w:semiHidden="1" w:unhideWhenUsed="1"/>
+    <w:lsdException w:name="Table Elegant" w:semiHidden="1" w:unhideWhenUsed="1"/>
+    <w:lsdException w:name="Table Professional" w:semiHidden="1" w:unhideWhenUsed="1"/>
+    <w:lsdException w:name="Table Subtle 1" w:semiHidden="1" w:unhideWhenUsed="1"/>
+    <w:lsdException w:name="Table Subtle 2" w:semiHidden="1" w:unhideWhenUsed="1"/>
+    <w:lsdException w:name="Table Web 1" w:semiHidden="1" w:unhideWhenUsed="1"/>
+    <w:lsdException w:name="Table Web 2" w:semiHidden="1" w:unhideWhenUsed="1"/>
+    <w:lsdException w:name="Table Web 3" w:semiHidden="1" w:unhideWhenUsed="1"/>
+    <w:lsdException w:name="Balloon Text" w:semiHidden="1" w:unhideWhenUsed="1"/>
+    <w:lsdException w:name="Table Grid" w:uiPriority="39"/>
+    <w:lsdException w:name="Table Theme" w:semiHidden="1" w:unhideWhenUsed="1"/>
+    <w:lsdException w:name="Note Level 1" w:semiHidden="1" w:unhideWhenUsed="1"/>
+    <w:lsdException w:name="Note Level 2" w:semiHidden="1" w:unhideWhenUsed="1"/>
+    <w:lsdException w:name="Note Level 3" w:semiHidden="1" w:unhideWhenUsed="1"/>
+    <w:lsdException w:name="Note Level 4" w:semiHidden="1" w:unhideWhenUsed="1"/>
+    <w:lsdException w:name="Note Level 5" w:semiHidden="1" w:unhideWhenUsed="1"/>
+    <w:lsdException w:name="Note Level 6" w:semiHidden="1" w:unhideWhenUsed="1"/>
+    <w:lsdException w:name="Note Level 7" w:semiHidden="1" w:unhideWhenUsed="1"/>
+    <w:lsdException w:name="Note Level 8" w:semiHidden="1" w:unhideWhenUsed="1"/>
+    <w:lsdException w:name="Note Level 9" w:semiHidden="1" w:unhideWhenUsed="1"/>
+    <w:lsdException w:name="Placeholder Text" w:semiHidden="1"/>
+    <w:lsdException w:name="No Spacing" w:uiPriority="1" w:qFormat="1"/>
+    <w:lsdException w:name="Light Shading" w:uiPriority="60"/>
+    <w:lsdException w:name="Light List" w:uiPriority="61"/>
+    <w:lsdException w:name="Light Grid" w:uiPriority="62"/>
+    <w:lsdException w:name="Medium Shading 1" w:uiPriority="63"/>
+    <w:lsdException w:name="Medium Shading 2" w:uiPriority="64"/>
+    <w:lsdException w:name="Medium List 1" w:uiPriority="65"/>
+    <w:lsdException w:name="Medium List 2" w:uiPriority="66"/>
+    <w:lsdException w:name="Medium Grid 1" w:uiPriority="67"/>
+    <w:lsdException w:name="Medium Grid 2" w:uiPriority="68"/>
+    <w:lsdException w:name="Medium Grid 3" w:uiPriority="69"/>
+    <w:lsdException w:name="Dark List" w:uiPriority="70"/>
+    <w:lsdException w:name="Colorful Shading" w:uiPriority="71"/>
+    <w:lsdException w:name="Colorful List" w:uiPriority="72"/>
+    <w:lsdException w:name="Colorful Grid" w:uiPriority="73"/>
+    <w:lsdException w:name="Light Shading Accent 1" w:uiPriority="60"/>
+    <w:lsdException w:name="Light List Accent 1" w:uiPriority="61"/>
+    <w:lsdException w:name="Light Grid Accent 1" w:uiPriority="62"/>
+    <w:lsdException w:name="Medium Shading 1 Accent 1" w:uiPriority="63"/>
+    <w:lsdException w:name="Medium Shading 2 Accent 1" w:uiPriority="64"/>
+    <w:lsdException w:name="Medium List 1 Accent 1" w:uiPriority="65"/>
+    <w:lsdException w:name="Revision" w:semiHidden="1"/>
+    <w:lsdException w:name="List Paragraph" w:uiPriority="34" w:qFormat="1"/>
+    <w:lsdException w:name="Quote" w:uiPriority="29" w:qFormat="1"/>
+    <w:lsdException w:name="Intense Quote" w:uiPriority="30" w:qFormat="1"/>
+    <w:lsdException w:name="Medium List 2 Accent 1" w:uiPriority="66"/>
+    <w:lsdException w:name="Medium Grid 1 Accent 1" w:uiPriority="67"/>
+    <w:lsdException w:name="Medium Grid 2 Accent 1" w:uiPriority="68"/>
+    <w:lsdException w:name="Medium Grid 3 Accent 1" w:uiPriority="69"/>
+    <w:lsdException w:name="Dark List Accent 1" w:uiPriority="70"/>
+    <w:lsdException w:name="Colorful Shading Accent 1" w:uiPriority="71"/>
+    <w:lsdException w:name="Colorful List Accent 1" w:uiPriority="72"/>
+    <w:lsdException w:name="Colorful Grid Accent 1" w:uiPriority="73"/>
+    <w:lsdException w:name="Light Shading Accent 2" w:uiPriority="60"/>
+    <w:lsdException w:name="Light List Accent 2" w:uiPriority="61"/>
+    <w:lsdException w:name="Light Grid Accent 2" w:uiPriority="62"/>
+    <w:lsdException w:name="Medium Shading 1 Accent 2" w:uiPriority="63"/>
+    <w:lsdException w:name="Medium Shading 2 Accent 2" w:uiPriority="64"/>
+    <w:lsdException w:name="Medium List 1 Accent 2" w:uiPriority="65"/>
+    <w:lsdException w:name="Medium List 2 Accent 2" w:uiPriority="66"/>
+    <w:lsdException w:name="Medium Grid 1 Accent 2" w:uiPriority="67"/>
+    <w:lsdException w:name="Medium Grid 2 Accent 2" w:uiPriority="68"/>
+    <w:lsdException w:name="Medium Grid 3 Accent 2" w:uiPriority="69"/>
+    <w:lsdException w:name="Dark List Accent 2" w:uiPriority="70"/>
+    <w:lsdException w:name="Colorful Shading Accent 2" w:uiPriority="71"/>
+    <w:lsdException w:name="Colorful List Accent 2" w:uiPriority="72"/>
+    <w:lsdException w:name="Colorful Grid Accent 2" w:uiPriority="73"/>
+    <w:lsdException w:name="Light Shading Accent 3" w:uiPriority="60"/>
+    <w:lsdException w:name="Light List Accent 3" w:uiPriority="61"/>
+    <w:lsdException w:name="Light Grid Accent 3" w:uiPriority="62"/>
+    <w:lsdException w:name="Medium Shading 1 Accent 3" w:uiPriority="63"/>
+    <w:lsdException w:name="Medium Shading 2 Accent 3" w:uiPriority="64"/>
+    <w:lsdException w:name="Medium List 1 Accent 3" w:uiPriority="65"/>
+    <w:lsdException w:name="Medium List 2 Accent 3" w:uiPriority="66"/>
+    <w:lsdException w:name="Medium Grid 1 Accent 3" w:uiPriority="67"/>
+    <w:lsdException w:name="Medium Grid 2 Accent 3" w:uiPriority="68"/>
+    <w:lsdException w:name="Medium Grid 3 Accent 3" w:uiPriority="69"/>
+    <w:lsdException w:name="Dark List Accent 3" w:uiPriority="70"/>
+    <w:lsdException w:name="Colorful Shading Accent 3" w:uiPriority="71"/>
+    <w:lsdException w:name="Colorful List Accent 3" w:uiPriority="72"/>
+    <w:lsdException w:name="Colorful Grid Accent 3" w:uiPriority="73"/>
+    <w:lsdException w:name="Light Shading Accent 4" w:uiPriority="60"/>
+    <w:lsdException w:name="Light List Accent 4" w:uiPriority="61"/>
+    <w:lsdException w:name="Light Grid Accent 4" w:uiPriority="62"/>
+    <w:lsdException w:name="Medium Shading 1 Accent 4" w:uiPriority="63"/>
+    <w:lsdException w:name="Medium Shading 2 Accent 4" w:uiPriority="64"/>
+    <w:lsdException w:name="Medium List 1 Accent 4" w:uiPriority="65"/>
+    <w:lsdException w:name="Medium List 2 Accent 4" w:uiPriority="66"/>
+    <w:lsdException w:name="Medium Grid 1 Accent 4" w:uiPriority="67"/>
+    <w:lsdException w:name="Medium Grid 2 Accent 4" w:uiPriority="68"/>
+    <w:lsdException w:name="Medium Grid 3 Accent 4" w:uiPriority="69"/>
+    <w:lsdException w:name="Dark List Accent 4" w:uiPriority="70"/>
+    <w:lsdException w:name="Colorful Shading Accent 4" w:uiPriority="71"/>
+    <w:lsdException w:name="Colorful List Accent 4" w:uiPriority="72"/>
+    <w:lsdException w:name="Colorful Grid Accent 4" w:uiPriority="73"/>
+    <w:lsdException w:name="Light Shading Accent 5" w:uiPriority="60"/>
+    <w:lsdException w:name="Light List Accent 5" w:uiPriority="61"/>
+    <w:lsdException w:name="Light Grid Accent 5" w:uiPriority="62"/>
+    <w:lsdException w:name="Medium Shading 1 Accent 5" w:uiPriority="63"/>
+    <w:lsdException w:name="Medium Shading 2 Accent 5" w:uiPriority="64"/>
+    <w:lsdException w:name="Medium List 1 Accent 5" w:uiPriority="65"/>
+    <w:lsdException w:name="Medium List 2 Accent 5" w:uiPriority="66"/>
+    <w:lsdException w:name="Medium Grid 1 Accent 5" w:uiPriority="67"/>
+    <w:lsdException w:name="Medium Grid 2 Accent 5" w:uiPriority="68"/>
+    <w:lsdException w:name="Medium Grid 3 Accent 5" w:uiPriority="69"/>
+    <w:lsdException w:name="Dark List Accent 5" w:uiPriority="70"/>
+    <w:lsdException w:name="Colorful Shading Accent 5" w:uiPriority="71"/>
+    <w:lsdException w:name="Colorful List Accent 5" w:uiPriority="72"/>
+    <w:lsdException w:name="Colorful Grid Accent 5" w:uiPriority="73"/>
+    <w:lsdException w:name="Light Shading Accent 6" w:uiPriority="60"/>
+    <w:lsdException w:name="Light List Accent 6" w:uiPriority="61"/>
+    <w:lsdException w:name="Light Grid Accent 6" w:uiPriority="62"/>
+    <w:lsdException w:name="Medium Shading 1 Accent 6" w:uiPriority="63"/>
+    <w:lsdException w:name="Medium Shading 2 Accent 6" w:uiPriority="64"/>
+    <w:lsdException w:name="Medium List 1 Accent 6" w:uiPriority="65"/>
+    <w:lsdException w:name="Medium List 2 Accent 6" w:uiPriority="66"/>
+    <w:lsdException w:name="Medium Grid 1 Accent 6" w:uiPriority="67"/>
+    <w:lsdException w:name="Medium Grid 2 Accent 6" w:uiPriority="68"/>
+    <w:lsdException w:name="Medium Grid 3 Accent 6" w:uiPriority="69"/>
+    <w:lsdException w:name="Dark List Accent 6" w:uiPriority="70"/>
+    <w:lsdException w:name="Colorful Shading Accent 6" w:uiPriority="71"/>
+    <w:lsdException w:name="Colorful List Accent 6" w:uiPriority="72"/>
+    <w:lsdException w:name="Colorful Grid Accent 6" w:uiPriority="73"/>
+    <w:lsdException w:name="Subtle Emphasis" w:uiPriority="19" w:qFormat="1"/>
+    <w:lsdException w:name="Intense Emphasis" w:uiPriority="21" w:qFormat="1"/>
+    <w:lsdException w:name="Subtle Reference" w:uiPriority="31" w:qFormat="1"/>
+    <w:lsdException w:name="Intense Reference" w:uiPriority="32" w:qFormat="1"/>
+    <w:lsdException w:name="Book Title" w:uiPriority="33" w:qFormat="1"/>
+    <w:lsdException w:name="Bibliography" w:semiHidden="1" w:uiPriority="37" w:unhideWhenUsed="1"/>
+    <w:lsdException w:name="TOC Heading" w:semiHidden="1" w:uiPriority="39" w:unhideWhenUsed="1" w:qFormat="1"/>
+    <w:lsdException w:name="Plain Table 1" w:uiPriority="41"/>
+    <w:lsdException w:name="Plain Table 2" w:uiPriority="42"/>
+    <w:lsdException w:name="Plain Table 3" w:uiPriority="43"/>
+    <w:lsdException w:name="Plain Table 4" w:uiPriority="44"/>
+    <w:lsdException w:name="Plain Table 5" w:uiPriority="45"/>
+    <w:lsdException w:name="Grid Table Light" w:uiPriority="40"/>
+    <w:lsdException w:name="Grid Table 1 Light" w:uiPriority="46"/>
+    <w:lsdException w:name="Grid Table 2" w:uiPriority="47"/>
+    <w:lsdException w:name="Grid Table 3" w:uiPriority="48"/>
+    <w:lsdException w:name="Grid Table 4" w:uiPriority="49"/>
+    <w:lsdException w:name="Grid Table 5 Dark" w:uiPriority="50"/>
+    <w:lsdException w:name="Grid Table 6 Colorful" w:uiPriority="51"/>
+    <w:lsdException w:name="Grid Table 7 Colorful" w:uiPriority="52"/>
+    <w:lsdException w:name="Grid Table 1 Light Accent 1" w:uiPriority="46"/>
+    <w:lsdException w:name="Grid Table 2 Accent 1" w:uiPriority="47"/>
+    <w:lsdException w:name="Grid Table 3 Accent 1" w:uiPriority="48"/>
+    <w:lsdException w:name="Grid Table 4 Accent 1" w:uiPriority="49"/>
+    <w:lsdException w:name="Grid Table 5 Dark Accent 1" w:uiPriority="50"/>
+    <w:lsdException w:name="Grid Table 6 Colorful Accent 1" w:uiPriority="51"/>
+    <w:lsdException w:name="Grid Table 7 Colorful Accent 1" w:uiPriority="52"/>
+    <w:lsdException w:name="Grid Table 1 Light Accent 2" w:uiPriority="46"/>
+    <w:lsdException w:name="Grid Table 2 Accent 2" w:uiPriority="47"/>
+    <w:lsdException w:name="Grid Table 3 Accent 2" w:uiPriority="48"/>
+    <w:lsdException w:name="Grid Table 4 Accent 2" w:uiPriority="49"/>
+    <w:lsdException w:name="Grid Table 5 Dark Accent 2" w:uiPriority="50"/>
+    <w:lsdException w:name="Grid Table 6 Colorful Accent 2" w:uiPriority="51"/>
+    <w:lsdException w:name="Grid Table 7 Colorful Accent 2" w:uiPriority="52"/>
+    <w:lsdException w:name="Grid Table 1 Light Accent 3" w:uiPriority="46"/>
+    <w:lsdException w:name="Grid Table 2 Accent 3" w:uiPriority="47"/>
+    <w:lsdException w:name="Grid Table 3 Accent 3" w:uiPriority="48"/>
+    <w:lsdException w:name="Grid Table 4 Accent 3" w:uiPriority="49"/>
+    <w:lsdException w:name="Grid Table 5 Dark Accent 3" w:uiPriority="50"/>
+    <w:lsdException w:name="Grid Table 6 Colorful Accent 3" w:uiPriority="51"/>
+    <w:lsdException w:name="Grid Table 7 Colorful Accent 3" w:uiPriority="52"/>
+    <w:lsdException w:name="Grid Table 1 Light Accent 4" w:uiPriority="46"/>
+    <w:lsdException w:name="Grid Table 2 Accent 4" w:uiPriority="47"/>
+    <w:lsdException w:name="Grid Table 3 Accent 4" w:uiPriority="48"/>
+    <w:lsdException w:name="Grid Table 4 Accent 4" w:uiPriority="49"/>
+    <w:lsdException w:name="Grid Table 5 Dark Accent 4" w:uiPriority="50"/>
+    <w:lsdException w:name="Grid Table 6 Colorful Accent 4" w:uiPriority="51"/>
+    <w:lsdException w:name="Grid Table 7 Colorful Accent 4" w:uiPriority="52"/>
+    <w:lsdException w:name="Grid Table 1 Light Accent 5" w:uiPriority="46"/>
+    <w:lsdException w:name="Grid Table 2 Accent 5" w:uiPriority="47"/>
+    <w:lsdException w:name="Grid Table 3 Accent 5" w:uiPriority="48"/>
+    <w:lsdException w:name="Grid Table 4 Accent 5" w:uiPriority="49"/>
+    <w:lsdException w:name="Grid Table 5 Dark Accent 5" w:uiPriority="50"/>
+    <w:lsdException w:name="Grid Table 6 Colorful Accent 5" w:uiPriority="51"/>
+    <w:lsdException w:name="Grid Table 7 Colorful Accent 5" w:uiPriority="52"/>
+    <w:lsdException w:name="Grid Table 1 Light Accent 6" w:uiPriority="46"/>
+    <w:lsdException w:name="Grid Table 2 Accent 6" w:uiPriority="47"/>
+    <w:lsdException w:name="Grid Table 3 Accent 6" w:uiPriority="48"/>
+    <w:lsdException w:name="Grid Table 4 Accent 6" w:uiPriority="49"/>
+    <w:lsdException w:name="Grid Table 5 Dark Accent 6" w:uiPriority="50"/>
+    <w:lsdException w:name="Grid Table 6 Colorful Accent 6" w:uiPriority="51"/>
+    <w:lsdException w:name="Grid Table 7 Colorful Accent 6" w:uiPriority="52"/>
+    <w:lsdException w:name="List Table 1 Light" w:uiPriority="46"/>
+    <w:lsdException w:name="List Table 2" w:uiPriority="47"/>
+    <w:lsdException w:name="List Table 3" w:uiPriority="48"/>
+    <w:lsdException w:name="List Table 4" w:uiPriority="49"/>
+    <w:lsdException w:name="List Table 5 Dark" w:uiPriority="50"/>
+    <w:lsdException w:name="List Table 6 Colorful" w:uiPriority="51"/>
+    <w:lsdException w:name="List Table 7 Colorful" w:uiPriority="52"/>
+    <w:lsdException w:name="List Table 1 Light Accent 1" w:uiPriority="46"/>
+    <w:lsdException w:name="List Table 2 Accent 1" w:uiPriority="47"/>
+    <w:lsdException w:name="List Table 3 Accent 1" w:uiPriority="48"/>
+    <w:lsdException w:name="List Table 4 Accent 1" w:uiPriority="49"/>
+    <w:lsdException w:name="List Table 5 Dark Accent 1" w:uiPriority="50"/>
+    <w:lsdException w:name="List Table 6 Colorful Accent 1" w:uiPriority="51"/>
+    <w:lsdException w:name="List Table 7 Colorful Accent 1" w:uiPriority="52"/>
+    <w:lsdException w:name="List Table 1 Light Accent 2" w:uiPriority="46"/>
+    <w:lsdException w:name="List Table 2 Accent 2" w:uiPriority="47"/>
+    <w:lsdException w:name="List Table 3 Accent 2" w:uiPriority="48"/>
+    <w:lsdException w:name="List Table 4 Accent 2" w:uiPriority="49"/>
+    <w:lsdException w:name="List Table 5 Dark Accent 2" w:uiPriority="50"/>
+    <w:lsdException w:name="List Table 6 Colorful Accent 2" w:uiPriority="51"/>
+    <w:lsdException w:name="List Table 7 Colorful Accent 2" w:uiPriority="52"/>
+    <w:lsdException w:name="List Table 1 Light Accent 3" w:uiPriority="46"/>
+    <w:lsdException w:name="List Table 2 Accent 3" w:uiPriority="47"/>
+    <w:lsdException w:name="List Table 3 Accent 3" w:uiPriority="48"/>
+    <w:lsdException w:name="List Table 4 Accent 3" w:uiPriority="49"/>
+    <w:lsdException w:name="List Table 5 Dark Accent 3" w:uiPriority="50"/>
+    <w:lsdException w:name="List Table 6 Colorful Accent 3" w:uiPriority="51"/>
+    <w:lsdException w:name="List Table 7 Colorful Accent 3" w:uiPriority="52"/>
+    <w:lsdException w:name="List Table 1 Light Accent 4" w:uiPriority="46"/>
+    <w:lsdException w:name="List Table 2 Accent 4" w:uiPriority="47"/>
+    <w:lsdException w:name="List Table 3 Accent 4" w:uiPriority="48"/>
+    <w:lsdException w:name="List Table 4 Accent 4" w:uiPriority="49"/>
+    <w:lsdException w:name="List Table 5 Dark Accent 4" w:uiPriority="50"/>
+    <w:lsdException w:name="List Table 6 Colorful Accent 4" w:uiPriority="51"/>
+    <w:lsdException w:name="List Table 7 Colorful Accent 4" w:uiPriority="52"/>
+    <w:lsdException w:name="List Table 1 Light Accent 5" w:uiPriority="46"/>
+    <w:lsdException w:name="List Table 2 Accent 5" w:uiPriority="47"/>
+    <w:lsdException w:name="List Table 3 Accent 5" w:uiPriority="48"/>
+    <w:lsdException w:name="List Table 4 Accent 5" w:uiPriority="49"/>
+    <w:lsdException w:name="List Table 5 Dark Accent 5" w:uiPriority="50"/>
+    <w:lsdException w:name="List Table 6 Colorful Accent 5" w:uiPriority="51"/>
+    <w:lsdException w:name="List Table 7 Colorful Accent 5" w:uiPriority="52"/>
+    <w:lsdException w:name="List Table 1 Light Accent 6" w:uiPriority="46"/>
+    <w:lsdException w:name="List Table 2 Accent 6" w:uiPriority="47"/>
+    <w:lsdException w:name="List Table 3 Accent 6" w:uiPriority="48"/>
+    <w:lsdException w:name="List Table 4 Accent 6" w:uiPriority="49"/>
+    <w:lsdException w:name="List Table 5 Dark Accent 6" w:uiPriority="50"/>
+    <w:lsdException w:name="List Table 6 Colorful Accent 6" w:uiPriority="51"/>
+    <w:lsdException w:name="List Table 7 Colorful Accent 6" w:uiPriority="52"/>
+    <w:lsdException w:name="Mention" w:semiHidden="1" w:unhideWhenUsed="1"/>
+    <w:lsdException w:name="Smart Hyperlink" w:semiHidden="1" w:unhideWhenUsed="1"/>
   </w:latentStyles>
   <w:style w:type="paragraph" w:default="1" w:styleId="Normal">
     <w:name w:val="Normal"/>
@@ -7836,7 +7604,6 @@
     <w:uiPriority w:val="99"/>
     <w:semiHidden/>
     <w:unhideWhenUsed/>
-    <w:qFormat/>
     <w:tblPr>
       <w:tblInd w:w="0" w:type="dxa"/>
       <w:tblCellMar>
@@ -8098,8 +7865,8 @@
       <w:lang w:val="en-GB" w:eastAsia="en-GB"/>
     </w:rPr>
   </w:style>
-  <w:style w:type="table" w:customStyle="1" w:styleId="PlainTable3">
-    <w:name w:val="Plain Table 3"/>
+  <w:style w:type="table" w:customStyle="1" w:styleId="PlainTable31">
+    <w:name w:val="Plain Table 31"/>
     <w:basedOn w:val="TableNormal"/>
     <w:uiPriority w:val="43"/>
     <w:rsid w:val="003A45C6"/>
@@ -8486,7 +8253,7 @@
   <a:extraClrSchemeLst/>
   <a:extLst>
     <a:ext uri="{05A4C25C-085E-4340-85A3-A5531E510DB2}">
-      <thm15:themeFamily xmlns:thm15="http://schemas.microsoft.com/office/thememl/2012/main" xmlns="" name="Office Theme" id="{62F939B6-93AF-4DB8-9C6B-D6C7DFDC589F}" vid="{4A3C46E8-61CC-4603-A589-7422A47A8E4A}"/>
+      <thm15:themeFamily xmlns:thm15="http://schemas.microsoft.com/office/thememl/2012/main" name="Office Theme" id="{62F939B6-93AF-4DB8-9C6B-D6C7DFDC589F}" vid="{4A3C46E8-61CC-4603-A589-7422A47A8E4A}"/>
     </a:ext>
   </a:extLst>
 </a:theme>
@@ -8709,7 +8476,7 @@
 </file>
 
 <file path=customXml/itemProps4.xml><?xml version="1.0" encoding="utf-8"?>
-<ds:datastoreItem xmlns:ds="http://schemas.openxmlformats.org/officeDocument/2006/customXml" ds:itemID="{3B271AC6-703D-490D-8A8C-372B7BE91A82}">
+<ds:datastoreItem xmlns:ds="http://schemas.openxmlformats.org/officeDocument/2006/customXml" ds:itemID="{BB4923F5-65F2-4E45-971D-E0D86CB3ED0C}">
   <ds:schemaRefs>
     <ds:schemaRef ds:uri="http://schemas.openxmlformats.org/officeDocument/2006/bibliography"/>
   </ds:schemaRefs>

</xml_diff>

<commit_message>
Added appenidx + conclusion
</commit_message>
<xml_diff>
--- a/Documentation/Chata - Test Plan.docx
+++ b/Documentation/Chata - Test Plan.docx
@@ -6,13 +6,8 @@
       <w:pPr>
         <w:pStyle w:val="Title"/>
       </w:pPr>
-      <w:proofErr w:type="spellStart"/>
       <w:r>
-        <w:t>Chata</w:t>
-      </w:r>
-      <w:proofErr w:type="spellEnd"/>
-      <w:r>
-        <w:t xml:space="preserve"> App</w:t>
+        <w:t>Chata App</w:t>
       </w:r>
       <w:r>
         <w:t xml:space="preserve"> </w:t>
@@ -41,8 +36,6 @@
       <w:r>
         <w:t>›</w:t>
       </w:r>
-      <w:bookmarkStart w:id="1" w:name="_GoBack"/>
-      <w:bookmarkEnd w:id="1"/>
     </w:p>
     <w:sdt>
       <w:sdtPr>
@@ -2054,11 +2047,11 @@
       <w:pPr>
         <w:pStyle w:val="Heading2"/>
       </w:pPr>
-      <w:bookmarkStart w:id="2" w:name="_Toc467088040"/>
+      <w:bookmarkStart w:id="1" w:name="_Toc467088040"/>
       <w:r>
         <w:t>Login Page</w:t>
       </w:r>
-      <w:bookmarkEnd w:id="2"/>
+      <w:bookmarkEnd w:id="1"/>
     </w:p>
     <w:tbl>
       <w:tblPr>
@@ -2196,7 +2189,7 @@
                 <w:highlight w:val="green"/>
               </w:rPr>
             </w:pPr>
-            <w:bookmarkStart w:id="3" w:name="_Toc467088041"/>
+            <w:bookmarkStart w:id="2" w:name="_Toc467088041"/>
             <w:r>
               <w:rPr>
                 <w:b/>
@@ -2232,7 +2225,7 @@
               </w:rPr>
               <w:t>Login</w:t>
             </w:r>
-            <w:bookmarkEnd w:id="3"/>
+            <w:bookmarkEnd w:id="2"/>
           </w:p>
         </w:tc>
         <w:tc>
@@ -2414,7 +2407,7 @@
                 <w:highlight w:val="green"/>
               </w:rPr>
             </w:pPr>
-            <w:bookmarkStart w:id="4" w:name="_Toc467088042"/>
+            <w:bookmarkStart w:id="3" w:name="_Toc467088042"/>
             <w:r>
               <w:rPr>
                 <w:b/>
@@ -2422,7 +2415,7 @@
               </w:rPr>
               <w:t>Test Invalid Login</w:t>
             </w:r>
-            <w:bookmarkEnd w:id="4"/>
+            <w:bookmarkEnd w:id="3"/>
           </w:p>
         </w:tc>
         <w:tc>
@@ -2604,7 +2597,7 @@
                 <w:highlight w:val="green"/>
               </w:rPr>
             </w:pPr>
-            <w:bookmarkStart w:id="5" w:name="_Toc467088043"/>
+            <w:bookmarkStart w:id="4" w:name="_Toc467088043"/>
             <w:r>
               <w:rPr>
                 <w:b/>
@@ -2612,7 +2605,7 @@
               </w:rPr>
               <w:t>Test Wrongly Formatted Email</w:t>
             </w:r>
-            <w:bookmarkEnd w:id="5"/>
+            <w:bookmarkEnd w:id="4"/>
           </w:p>
         </w:tc>
         <w:tc>
@@ -2803,7 +2796,7 @@
                 <w:highlight w:val="green"/>
               </w:rPr>
             </w:pPr>
-            <w:bookmarkStart w:id="6" w:name="_Toc467088044"/>
+            <w:bookmarkStart w:id="5" w:name="_Toc467088044"/>
             <w:r>
               <w:rPr>
                 <w:b/>
@@ -2811,7 +2804,7 @@
               </w:rPr>
               <w:t>Test Register Link</w:t>
             </w:r>
-            <w:bookmarkEnd w:id="6"/>
+            <w:bookmarkEnd w:id="5"/>
           </w:p>
         </w:tc>
         <w:tc>
@@ -2864,11 +2857,11 @@
       <w:pPr>
         <w:pStyle w:val="Heading2"/>
       </w:pPr>
-      <w:bookmarkStart w:id="7" w:name="_Toc467088045"/>
+      <w:bookmarkStart w:id="6" w:name="_Toc467088045"/>
       <w:r>
         <w:t>Register Page</w:t>
       </w:r>
-      <w:bookmarkEnd w:id="7"/>
+      <w:bookmarkEnd w:id="6"/>
     </w:p>
     <w:tbl>
       <w:tblPr>
@@ -3066,7 +3059,7 @@
                 <w:highlight w:val="green"/>
               </w:rPr>
             </w:pPr>
-            <w:bookmarkStart w:id="8" w:name="_Toc467088046"/>
+            <w:bookmarkStart w:id="7" w:name="_Toc467088046"/>
             <w:r>
               <w:rPr>
                 <w:b/>
@@ -3074,7 +3067,7 @@
               </w:rPr>
               <w:t>Test Wrongly Formatted Email</w:t>
             </w:r>
-            <w:bookmarkEnd w:id="8"/>
+            <w:bookmarkEnd w:id="7"/>
           </w:p>
         </w:tc>
         <w:tc>
@@ -3340,7 +3333,7 @@
                 <w:highlight w:val="green"/>
               </w:rPr>
             </w:pPr>
-            <w:bookmarkStart w:id="9" w:name="_Toc467088047"/>
+            <w:bookmarkStart w:id="8" w:name="_Toc467088047"/>
             <w:r>
               <w:rPr>
                 <w:b/>
@@ -3348,7 +3341,7 @@
               </w:rPr>
               <w:t>Test non-matching passwords</w:t>
             </w:r>
-            <w:bookmarkEnd w:id="9"/>
+            <w:bookmarkEnd w:id="8"/>
           </w:p>
         </w:tc>
         <w:tc>
@@ -3611,7 +3604,7 @@
                 <w:highlight w:val="green"/>
               </w:rPr>
             </w:pPr>
-            <w:bookmarkStart w:id="10" w:name="_Toc467088048"/>
+            <w:bookmarkStart w:id="9" w:name="_Toc467088048"/>
             <w:r>
               <w:rPr>
                 <w:b/>
@@ -3626,7 +3619,7 @@
               </w:rPr>
               <w:t>uploading profile picture</w:t>
             </w:r>
-            <w:bookmarkEnd w:id="10"/>
+            <w:bookmarkEnd w:id="9"/>
           </w:p>
         </w:tc>
         <w:tc>
@@ -3820,7 +3813,7 @@
                 <w:highlight w:val="green"/>
               </w:rPr>
             </w:pPr>
-            <w:bookmarkStart w:id="11" w:name="_Toc467088049"/>
+            <w:bookmarkStart w:id="10" w:name="_Toc467088049"/>
             <w:r>
               <w:rPr>
                 <w:b/>
@@ -3828,7 +3821,7 @@
               </w:rPr>
               <w:t>Test Login Link</w:t>
             </w:r>
-            <w:bookmarkEnd w:id="11"/>
+            <w:bookmarkEnd w:id="10"/>
           </w:p>
         </w:tc>
         <w:tc>
@@ -3881,11 +3874,11 @@
       <w:pPr>
         <w:pStyle w:val="Heading2"/>
       </w:pPr>
-      <w:bookmarkStart w:id="12" w:name="_Toc467088051"/>
+      <w:bookmarkStart w:id="11" w:name="_Toc467088051"/>
       <w:r>
         <w:t>Profile Page</w:t>
       </w:r>
-      <w:bookmarkEnd w:id="12"/>
+      <w:bookmarkEnd w:id="11"/>
     </w:p>
     <w:tbl>
       <w:tblPr>
@@ -4083,7 +4076,7 @@
                 <w:highlight w:val="green"/>
               </w:rPr>
             </w:pPr>
-            <w:bookmarkStart w:id="13" w:name="_Toc467088052"/>
+            <w:bookmarkStart w:id="12" w:name="_Toc467088052"/>
             <w:r>
               <w:rPr>
                 <w:b/>
@@ -4098,7 +4091,7 @@
               </w:rPr>
               <w:t>uploading profile picture</w:t>
             </w:r>
-            <w:bookmarkEnd w:id="13"/>
+            <w:bookmarkEnd w:id="12"/>
           </w:p>
         </w:tc>
         <w:tc>
@@ -4293,7 +4286,7 @@
                 <w:highlight w:val="green"/>
               </w:rPr>
             </w:pPr>
-            <w:bookmarkStart w:id="14" w:name="_Toc467088054"/>
+            <w:bookmarkStart w:id="13" w:name="_Toc467088054"/>
             <w:r>
               <w:rPr>
                 <w:b/>
@@ -4301,7 +4294,7 @@
               </w:rPr>
               <w:t>Test Changing Email Success</w:t>
             </w:r>
-            <w:bookmarkEnd w:id="14"/>
+            <w:bookmarkEnd w:id="13"/>
           </w:p>
         </w:tc>
         <w:tc>
@@ -4483,7 +4476,7 @@
                 <w:highlight w:val="green"/>
               </w:rPr>
             </w:pPr>
-            <w:bookmarkStart w:id="15" w:name="_Toc467088055"/>
+            <w:bookmarkStart w:id="14" w:name="_Toc467088055"/>
             <w:r>
               <w:rPr>
                 <w:b/>
@@ -4491,7 +4484,7 @@
               </w:rPr>
               <w:t>Test Changing Password Success</w:t>
             </w:r>
-            <w:bookmarkEnd w:id="15"/>
+            <w:bookmarkEnd w:id="14"/>
           </w:p>
         </w:tc>
         <w:tc>
@@ -4740,7 +4733,7 @@
                 <w:highlight w:val="green"/>
               </w:rPr>
             </w:pPr>
-            <w:bookmarkStart w:id="16" w:name="_Toc467088056"/>
+            <w:bookmarkStart w:id="15" w:name="_Toc467088056"/>
             <w:r>
               <w:rPr>
                 <w:b/>
@@ -4748,7 +4741,7 @@
               </w:rPr>
               <w:t>Test Wrongly Formatted Email</w:t>
             </w:r>
-            <w:bookmarkEnd w:id="16"/>
+            <w:bookmarkEnd w:id="15"/>
           </w:p>
         </w:tc>
         <w:tc>
@@ -5008,7 +5001,7 @@
                 <w:highlight w:val="green"/>
               </w:rPr>
             </w:pPr>
-            <w:bookmarkStart w:id="17" w:name="_Toc467088058"/>
+            <w:bookmarkStart w:id="16" w:name="_Toc467088058"/>
             <w:r>
               <w:rPr>
                 <w:b/>
@@ -5016,7 +5009,7 @@
               </w:rPr>
               <w:t>Test non-matching passwords</w:t>
             </w:r>
-            <w:bookmarkEnd w:id="17"/>
+            <w:bookmarkEnd w:id="16"/>
           </w:p>
         </w:tc>
         <w:tc>
@@ -5076,6 +5069,299 @@
         </w:tc>
       </w:tr>
     </w:tbl>
+    <w:p>
+      <w:bookmarkStart w:id="17" w:name="_GoBack"/>
+      <w:bookmarkEnd w:id="17"/>
+    </w:p>
+    <w:tbl>
+      <w:tblPr>
+        <w:tblStyle w:val="TableGrid"/>
+        <w:tblW w:w="10467" w:type="dxa"/>
+        <w:tblLook w:val="04A0" w:firstRow="1" w:lastRow="0" w:firstColumn="1" w:lastColumn="0" w:noHBand="0" w:noVBand="1"/>
+      </w:tblPr>
+      <w:tblGrid>
+        <w:gridCol w:w="1555"/>
+        <w:gridCol w:w="2268"/>
+        <w:gridCol w:w="2126"/>
+        <w:gridCol w:w="2126"/>
+        <w:gridCol w:w="2392"/>
+      </w:tblGrid>
+      <w:tr>
+        <w:trPr>
+          <w:trHeight w:val="507"/>
+        </w:trPr>
+        <w:tc>
+          <w:tcPr>
+            <w:tcW w:w="1555" w:type="dxa"/>
+          </w:tcPr>
+          <w:p>
+            <w:pPr>
+              <w:keepNext/>
+              <w:keepLines/>
+              <w:spacing w:before="40" w:line="259" w:lineRule="auto"/>
+              <w:outlineLvl w:val="2"/>
+              <w:rPr>
+                <w:rFonts w:asciiTheme="majorHAnsi" w:eastAsiaTheme="majorEastAsia" w:hAnsiTheme="majorHAnsi" w:cstheme="majorBidi"/>
+                <w:b/>
+                <w:bCs/>
+                <w:color w:val="1F4D78" w:themeColor="accent1" w:themeShade="7F"/>
+                <w:sz w:val="24"/>
+                <w:szCs w:val="24"/>
+              </w:rPr>
+            </w:pPr>
+            <w:r>
+              <w:rPr>
+                <w:rFonts w:asciiTheme="majorHAnsi" w:eastAsiaTheme="majorEastAsia" w:hAnsiTheme="majorHAnsi" w:cstheme="majorBidi"/>
+                <w:b/>
+                <w:bCs/>
+                <w:color w:val="1F4D78" w:themeColor="accent1" w:themeShade="7F"/>
+                <w:sz w:val="24"/>
+                <w:szCs w:val="24"/>
+              </w:rPr>
+              <w:t>Test Case Name</w:t>
+            </w:r>
+          </w:p>
+        </w:tc>
+        <w:tc>
+          <w:tcPr>
+            <w:tcW w:w="2268" w:type="dxa"/>
+          </w:tcPr>
+          <w:p>
+            <w:pPr>
+              <w:keepNext/>
+              <w:keepLines/>
+              <w:spacing w:before="40" w:line="259" w:lineRule="auto"/>
+              <w:outlineLvl w:val="2"/>
+              <w:rPr>
+                <w:rFonts w:asciiTheme="majorHAnsi" w:eastAsiaTheme="majorEastAsia" w:hAnsiTheme="majorHAnsi" w:cstheme="majorBidi"/>
+                <w:b/>
+                <w:bCs/>
+                <w:color w:val="1F4D78" w:themeColor="accent1" w:themeShade="7F"/>
+                <w:sz w:val="24"/>
+                <w:szCs w:val="24"/>
+              </w:rPr>
+            </w:pPr>
+            <w:r>
+              <w:rPr>
+                <w:rFonts w:asciiTheme="majorHAnsi" w:eastAsiaTheme="majorEastAsia" w:hAnsiTheme="majorHAnsi" w:cstheme="majorBidi"/>
+                <w:b/>
+                <w:bCs/>
+                <w:color w:val="1F4D78" w:themeColor="accent1" w:themeShade="7F"/>
+                <w:sz w:val="24"/>
+                <w:szCs w:val="24"/>
+              </w:rPr>
+              <w:t>Description</w:t>
+            </w:r>
+          </w:p>
+        </w:tc>
+        <w:tc>
+          <w:tcPr>
+            <w:tcW w:w="2126" w:type="dxa"/>
+          </w:tcPr>
+          <w:p>
+            <w:pPr>
+              <w:keepNext/>
+              <w:keepLines/>
+              <w:spacing w:before="40" w:line="259" w:lineRule="auto"/>
+              <w:outlineLvl w:val="2"/>
+              <w:rPr>
+                <w:rFonts w:asciiTheme="majorHAnsi" w:eastAsiaTheme="majorEastAsia" w:hAnsiTheme="majorHAnsi" w:cstheme="majorBidi"/>
+                <w:b/>
+                <w:bCs/>
+                <w:color w:val="1F4D78" w:themeColor="accent1" w:themeShade="7F"/>
+                <w:sz w:val="24"/>
+                <w:szCs w:val="24"/>
+              </w:rPr>
+            </w:pPr>
+            <w:r>
+              <w:rPr>
+                <w:rFonts w:asciiTheme="majorHAnsi" w:eastAsiaTheme="majorEastAsia" w:hAnsiTheme="majorHAnsi" w:cstheme="majorBidi"/>
+                <w:b/>
+                <w:bCs/>
+                <w:color w:val="1F4D78" w:themeColor="accent1" w:themeShade="7F"/>
+                <w:sz w:val="24"/>
+                <w:szCs w:val="24"/>
+              </w:rPr>
+              <w:t>Steps</w:t>
+            </w:r>
+          </w:p>
+        </w:tc>
+        <w:tc>
+          <w:tcPr>
+            <w:tcW w:w="2126" w:type="dxa"/>
+          </w:tcPr>
+          <w:p>
+            <w:pPr>
+              <w:keepNext/>
+              <w:keepLines/>
+              <w:spacing w:before="40" w:line="259" w:lineRule="auto"/>
+              <w:outlineLvl w:val="2"/>
+              <w:rPr>
+                <w:rFonts w:asciiTheme="majorHAnsi" w:eastAsiaTheme="majorEastAsia" w:hAnsiTheme="majorHAnsi" w:cstheme="majorBidi"/>
+                <w:b/>
+                <w:bCs/>
+                <w:color w:val="1F4D78" w:themeColor="accent1" w:themeShade="7F"/>
+                <w:sz w:val="24"/>
+                <w:szCs w:val="24"/>
+              </w:rPr>
+            </w:pPr>
+            <w:r>
+              <w:rPr>
+                <w:rFonts w:asciiTheme="majorHAnsi" w:eastAsiaTheme="majorEastAsia" w:hAnsiTheme="majorHAnsi" w:cstheme="majorBidi"/>
+                <w:b/>
+                <w:bCs/>
+                <w:color w:val="1F4D78" w:themeColor="accent1" w:themeShade="7F"/>
+                <w:sz w:val="24"/>
+                <w:szCs w:val="24"/>
+              </w:rPr>
+              <w:t>Expected Result</w:t>
+            </w:r>
+          </w:p>
+        </w:tc>
+        <w:tc>
+          <w:tcPr>
+            <w:tcW w:w="2392" w:type="dxa"/>
+          </w:tcPr>
+          <w:p>
+            <w:pPr>
+              <w:keepNext/>
+              <w:keepLines/>
+              <w:spacing w:before="40" w:line="259" w:lineRule="auto"/>
+              <w:outlineLvl w:val="2"/>
+              <w:rPr>
+                <w:rFonts w:asciiTheme="majorHAnsi" w:eastAsiaTheme="majorEastAsia" w:hAnsiTheme="majorHAnsi" w:cstheme="majorBidi"/>
+                <w:b/>
+                <w:bCs/>
+                <w:color w:val="1F4D78" w:themeColor="accent1" w:themeShade="7F"/>
+                <w:sz w:val="24"/>
+                <w:szCs w:val="24"/>
+              </w:rPr>
+            </w:pPr>
+            <w:r>
+              <w:rPr>
+                <w:rFonts w:asciiTheme="majorHAnsi" w:eastAsiaTheme="majorEastAsia" w:hAnsiTheme="majorHAnsi" w:cstheme="majorBidi"/>
+                <w:b/>
+                <w:bCs/>
+                <w:color w:val="1F4D78" w:themeColor="accent1" w:themeShade="7F"/>
+                <w:sz w:val="24"/>
+                <w:szCs w:val="24"/>
+              </w:rPr>
+              <w:t>Actual Result</w:t>
+            </w:r>
+          </w:p>
+        </w:tc>
+      </w:tr>
+      <w:tr>
+        <w:trPr>
+          <w:trHeight w:val="1706"/>
+        </w:trPr>
+        <w:tc>
+          <w:tcPr>
+            <w:tcW w:w="1555" w:type="dxa"/>
+          </w:tcPr>
+          <w:p>
+            <w:pPr>
+              <w:pStyle w:val="Heading4"/>
+              <w:outlineLvl w:val="3"/>
+              <w:rPr>
+                <w:b/>
+                <w:i w:val="0"/>
+                <w:highlight w:val="green"/>
+              </w:rPr>
+            </w:pPr>
+            <w:bookmarkStart w:id="18" w:name="_Toc467088060"/>
+            <w:r>
+              <w:rPr>
+                <w:b/>
+                <w:i w:val="0"/>
+              </w:rPr>
+              <w:t xml:space="preserve">Test </w:t>
+            </w:r>
+            <w:r>
+              <w:rPr>
+                <w:b/>
+                <w:i w:val="0"/>
+              </w:rPr>
+              <w:t>uploading profile picture</w:t>
+            </w:r>
+            <w:bookmarkEnd w:id="18"/>
+          </w:p>
+        </w:tc>
+        <w:tc>
+          <w:tcPr>
+            <w:tcW w:w="2268" w:type="dxa"/>
+          </w:tcPr>
+          <w:p>
+            <w:pPr>
+              <w:spacing w:after="160" w:line="259" w:lineRule="auto"/>
+            </w:pPr>
+            <w:r>
+              <w:t>Test image preview and upload</w:t>
+            </w:r>
+          </w:p>
+        </w:tc>
+        <w:tc>
+          <w:tcPr>
+            <w:tcW w:w="2126" w:type="dxa"/>
+          </w:tcPr>
+          <w:p>
+            <w:pPr>
+              <w:spacing w:after="160" w:line="259" w:lineRule="auto"/>
+            </w:pPr>
+            <w:r>
+              <w:t>Select an image using the upload file button and submit the form</w:t>
+            </w:r>
+          </w:p>
+        </w:tc>
+        <w:tc>
+          <w:tcPr>
+            <w:tcW w:w="2126" w:type="dxa"/>
+          </w:tcPr>
+          <w:p>
+            <w:pPr>
+              <w:spacing w:after="160" w:line="259" w:lineRule="auto"/>
+            </w:pPr>
+            <w:r>
+              <w:t>The image is previewed in the window and on submit the image is added to the user profile.</w:t>
+            </w:r>
+          </w:p>
+        </w:tc>
+        <w:tc>
+          <w:tcPr>
+            <w:tcW w:w="2392" w:type="dxa"/>
+          </w:tcPr>
+          <w:p>
+            <w:pPr>
+              <w:spacing w:after="160" w:line="259" w:lineRule="auto"/>
+            </w:pPr>
+            <w:r>
+              <w:t>I can see the image I selected in the form and it becomes my profile picture.</w:t>
+            </w:r>
+          </w:p>
+        </w:tc>
+      </w:tr>
+    </w:tbl>
+    <w:p/>
+    <w:p>
+      <w:pPr>
+        <w:pStyle w:val="Heading2"/>
+      </w:pPr>
+      <w:bookmarkStart w:id="19" w:name="_Toc467088061"/>
+    </w:p>
+    <w:p>
+      <w:pPr>
+        <w:pStyle w:val="Heading2"/>
+      </w:pPr>
+    </w:p>
+    <w:p>
+      <w:pPr>
+        <w:pStyle w:val="Heading2"/>
+      </w:pPr>
+      <w:r>
+        <w:t>Chat Page</w:t>
+      </w:r>
+      <w:bookmarkEnd w:id="19"/>
+    </w:p>
     <w:p/>
     <w:tbl>
       <w:tblPr>
@@ -5084,10 +5370,10 @@
         <w:tblLook w:val="04A0" w:firstRow="1" w:lastRow="0" w:firstColumn="1" w:lastColumn="0" w:noHBand="0" w:noVBand="1"/>
       </w:tblPr>
       <w:tblGrid>
-        <w:gridCol w:w="1576"/>
-        <w:gridCol w:w="2188"/>
-        <w:gridCol w:w="2065"/>
-        <w:gridCol w:w="2246"/>
+        <w:gridCol w:w="1555"/>
+        <w:gridCol w:w="2268"/>
+        <w:gridCol w:w="2126"/>
+        <w:gridCol w:w="2126"/>
         <w:gridCol w:w="2392"/>
       </w:tblGrid>
       <w:tr>
@@ -5096,7 +5382,7 @@
         </w:trPr>
         <w:tc>
           <w:tcPr>
-            <w:tcW w:w="1576" w:type="dxa"/>
+            <w:tcW w:w="1555" w:type="dxa"/>
           </w:tcPr>
           <w:p>
             <w:pPr>
@@ -5110,13 +5396,14 @@
               <w:rPr>
                 <w:rStyle w:val="Strong"/>
               </w:rPr>
+              <w:lastRenderedPageBreak/>
               <w:t>Test Case Name</w:t>
             </w:r>
           </w:p>
         </w:tc>
         <w:tc>
           <w:tcPr>
-            <w:tcW w:w="2188" w:type="dxa"/>
+            <w:tcW w:w="2268" w:type="dxa"/>
           </w:tcPr>
           <w:p>
             <w:pPr>
@@ -5136,7 +5423,7 @@
         </w:tc>
         <w:tc>
           <w:tcPr>
-            <w:tcW w:w="2065" w:type="dxa"/>
+            <w:tcW w:w="2126" w:type="dxa"/>
           </w:tcPr>
           <w:p>
             <w:pPr>
@@ -5156,7 +5443,7 @@
         </w:tc>
         <w:tc>
           <w:tcPr>
-            <w:tcW w:w="2246" w:type="dxa"/>
+            <w:tcW w:w="2126" w:type="dxa"/>
           </w:tcPr>
           <w:p>
             <w:pPr>
@@ -5201,7 +5488,7 @@
         </w:trPr>
         <w:tc>
           <w:tcPr>
-            <w:tcW w:w="1576" w:type="dxa"/>
+            <w:tcW w:w="1555" w:type="dxa"/>
           </w:tcPr>
           <w:p>
             <w:pPr>
@@ -5213,44 +5500,44 @@
                 <w:highlight w:val="green"/>
               </w:rPr>
             </w:pPr>
-            <w:bookmarkStart w:id="18" w:name="_Toc467088059"/>
+            <w:bookmarkStart w:id="20" w:name="_Toc467088062"/>
             <w:r>
               <w:rPr>
                 <w:b/>
                 <w:i w:val="0"/>
               </w:rPr>
-              <w:t>Test Invalid Old Password Value</w:t>
-            </w:r>
-            <w:bookmarkEnd w:id="18"/>
-          </w:p>
-        </w:tc>
-        <w:tc>
-          <w:tcPr>
-            <w:tcW w:w="2188" w:type="dxa"/>
-          </w:tcPr>
-          <w:p>
-            <w:r>
-              <w:t>Password change invalid old password</w:t>
-            </w:r>
-          </w:p>
-        </w:tc>
-        <w:tc>
-          <w:tcPr>
-            <w:tcW w:w="2065" w:type="dxa"/>
-          </w:tcPr>
-          <w:p>
-            <w:r>
-              <w:t>Enter an invalid old password and valid new passwords</w:t>
-            </w:r>
-          </w:p>
-        </w:tc>
-        <w:tc>
-          <w:tcPr>
-            <w:tcW w:w="2246" w:type="dxa"/>
-          </w:tcPr>
-          <w:p>
-            <w:r>
-              <w:t>An error is returned stating that the old password is incorrect.</w:t>
+              <w:t>Test sending message</w:t>
+            </w:r>
+            <w:bookmarkEnd w:id="20"/>
+          </w:p>
+        </w:tc>
+        <w:tc>
+          <w:tcPr>
+            <w:tcW w:w="2268" w:type="dxa"/>
+          </w:tcPr>
+          <w:p>
+            <w:r>
+              <w:t>Sending chat message</w:t>
+            </w:r>
+          </w:p>
+        </w:tc>
+        <w:tc>
+          <w:tcPr>
+            <w:tcW w:w="2126" w:type="dxa"/>
+          </w:tcPr>
+          <w:p>
+            <w:r>
+              <w:t>Enter a message into the text box and press the send button</w:t>
+            </w:r>
+          </w:p>
+        </w:tc>
+        <w:tc>
+          <w:tcPr>
+            <w:tcW w:w="2126" w:type="dxa"/>
+          </w:tcPr>
+          <w:p>
+            <w:r>
+              <w:t>The message appears on the chat with your username, profile picture and timestamp of post</w:t>
             </w:r>
           </w:p>
         </w:tc>
@@ -5260,7 +5547,10 @@
           </w:tcPr>
           <w:p>
             <w:r>
-              <w:t>This field is not present in the application.</w:t>
+              <w:t xml:space="preserve">The message appears with </w:t>
+            </w:r>
+            <w:r>
+              <w:t>the message, username, profile picture. But there is not timestamp.</w:t>
             </w:r>
           </w:p>
         </w:tc>
@@ -5290,27 +5580,15 @@
           </w:tcPr>
           <w:p>
             <w:pPr>
-              <w:keepNext/>
-              <w:keepLines/>
-              <w:spacing w:before="40" w:line="259" w:lineRule="auto"/>
-              <w:outlineLvl w:val="2"/>
-              <w:rPr>
-                <w:rFonts w:asciiTheme="majorHAnsi" w:eastAsiaTheme="majorEastAsia" w:hAnsiTheme="majorHAnsi" w:cstheme="majorBidi"/>
-                <w:b/>
-                <w:bCs/>
-                <w:color w:val="1F4D78" w:themeColor="accent1" w:themeShade="7F"/>
-                <w:sz w:val="24"/>
-                <w:szCs w:val="24"/>
-              </w:rPr>
-            </w:pPr>
-            <w:r>
-              <w:rPr>
-                <w:rFonts w:asciiTheme="majorHAnsi" w:eastAsiaTheme="majorEastAsia" w:hAnsiTheme="majorHAnsi" w:cstheme="majorBidi"/>
-                <w:b/>
-                <w:bCs/>
-                <w:color w:val="1F4D78" w:themeColor="accent1" w:themeShade="7F"/>
-                <w:sz w:val="24"/>
-                <w:szCs w:val="24"/>
+              <w:pStyle w:val="Heading3"/>
+              <w:outlineLvl w:val="2"/>
+              <w:rPr>
+                <w:rStyle w:val="Strong"/>
+              </w:rPr>
+            </w:pPr>
+            <w:r>
+              <w:rPr>
+                <w:rStyle w:val="Strong"/>
               </w:rPr>
               <w:t>Test Case Name</w:t>
             </w:r>
@@ -5322,27 +5600,15 @@
           </w:tcPr>
           <w:p>
             <w:pPr>
-              <w:keepNext/>
-              <w:keepLines/>
-              <w:spacing w:before="40" w:line="259" w:lineRule="auto"/>
-              <w:outlineLvl w:val="2"/>
-              <w:rPr>
-                <w:rFonts w:asciiTheme="majorHAnsi" w:eastAsiaTheme="majorEastAsia" w:hAnsiTheme="majorHAnsi" w:cstheme="majorBidi"/>
-                <w:b/>
-                <w:bCs/>
-                <w:color w:val="1F4D78" w:themeColor="accent1" w:themeShade="7F"/>
-                <w:sz w:val="24"/>
-                <w:szCs w:val="24"/>
-              </w:rPr>
-            </w:pPr>
-            <w:r>
-              <w:rPr>
-                <w:rFonts w:asciiTheme="majorHAnsi" w:eastAsiaTheme="majorEastAsia" w:hAnsiTheme="majorHAnsi" w:cstheme="majorBidi"/>
-                <w:b/>
-                <w:bCs/>
-                <w:color w:val="1F4D78" w:themeColor="accent1" w:themeShade="7F"/>
-                <w:sz w:val="24"/>
-                <w:szCs w:val="24"/>
+              <w:pStyle w:val="Heading3"/>
+              <w:outlineLvl w:val="2"/>
+              <w:rPr>
+                <w:rStyle w:val="Strong"/>
+              </w:rPr>
+            </w:pPr>
+            <w:r>
+              <w:rPr>
+                <w:rStyle w:val="Strong"/>
               </w:rPr>
               <w:t>Description</w:t>
             </w:r>
@@ -5354,27 +5620,15 @@
           </w:tcPr>
           <w:p>
             <w:pPr>
-              <w:keepNext/>
-              <w:keepLines/>
-              <w:spacing w:before="40" w:line="259" w:lineRule="auto"/>
-              <w:outlineLvl w:val="2"/>
-              <w:rPr>
-                <w:rFonts w:asciiTheme="majorHAnsi" w:eastAsiaTheme="majorEastAsia" w:hAnsiTheme="majorHAnsi" w:cstheme="majorBidi"/>
-                <w:b/>
-                <w:bCs/>
-                <w:color w:val="1F4D78" w:themeColor="accent1" w:themeShade="7F"/>
-                <w:sz w:val="24"/>
-                <w:szCs w:val="24"/>
-              </w:rPr>
-            </w:pPr>
-            <w:r>
-              <w:rPr>
-                <w:rFonts w:asciiTheme="majorHAnsi" w:eastAsiaTheme="majorEastAsia" w:hAnsiTheme="majorHAnsi" w:cstheme="majorBidi"/>
-                <w:b/>
-                <w:bCs/>
-                <w:color w:val="1F4D78" w:themeColor="accent1" w:themeShade="7F"/>
-                <w:sz w:val="24"/>
-                <w:szCs w:val="24"/>
+              <w:pStyle w:val="Heading3"/>
+              <w:outlineLvl w:val="2"/>
+              <w:rPr>
+                <w:rStyle w:val="Strong"/>
+              </w:rPr>
+            </w:pPr>
+            <w:r>
+              <w:rPr>
+                <w:rStyle w:val="Strong"/>
               </w:rPr>
               <w:t>Steps</w:t>
             </w:r>
@@ -5386,27 +5640,15 @@
           </w:tcPr>
           <w:p>
             <w:pPr>
-              <w:keepNext/>
-              <w:keepLines/>
-              <w:spacing w:before="40" w:line="259" w:lineRule="auto"/>
-              <w:outlineLvl w:val="2"/>
-              <w:rPr>
-                <w:rFonts w:asciiTheme="majorHAnsi" w:eastAsiaTheme="majorEastAsia" w:hAnsiTheme="majorHAnsi" w:cstheme="majorBidi"/>
-                <w:b/>
-                <w:bCs/>
-                <w:color w:val="1F4D78" w:themeColor="accent1" w:themeShade="7F"/>
-                <w:sz w:val="24"/>
-                <w:szCs w:val="24"/>
-              </w:rPr>
-            </w:pPr>
-            <w:r>
-              <w:rPr>
-                <w:rFonts w:asciiTheme="majorHAnsi" w:eastAsiaTheme="majorEastAsia" w:hAnsiTheme="majorHAnsi" w:cstheme="majorBidi"/>
-                <w:b/>
-                <w:bCs/>
-                <w:color w:val="1F4D78" w:themeColor="accent1" w:themeShade="7F"/>
-                <w:sz w:val="24"/>
-                <w:szCs w:val="24"/>
+              <w:pStyle w:val="Heading3"/>
+              <w:outlineLvl w:val="2"/>
+              <w:rPr>
+                <w:rStyle w:val="Strong"/>
+              </w:rPr>
+            </w:pPr>
+            <w:r>
+              <w:rPr>
+                <w:rStyle w:val="Strong"/>
               </w:rPr>
               <w:t>Expected Result</w:t>
             </w:r>
@@ -5418,27 +5660,15 @@
           </w:tcPr>
           <w:p>
             <w:pPr>
-              <w:keepNext/>
-              <w:keepLines/>
-              <w:spacing w:before="40" w:line="259" w:lineRule="auto"/>
-              <w:outlineLvl w:val="2"/>
-              <w:rPr>
-                <w:rFonts w:asciiTheme="majorHAnsi" w:eastAsiaTheme="majorEastAsia" w:hAnsiTheme="majorHAnsi" w:cstheme="majorBidi"/>
-                <w:b/>
-                <w:bCs/>
-                <w:color w:val="1F4D78" w:themeColor="accent1" w:themeShade="7F"/>
-                <w:sz w:val="24"/>
-                <w:szCs w:val="24"/>
-              </w:rPr>
-            </w:pPr>
-            <w:r>
-              <w:rPr>
-                <w:rFonts w:asciiTheme="majorHAnsi" w:eastAsiaTheme="majorEastAsia" w:hAnsiTheme="majorHAnsi" w:cstheme="majorBidi"/>
-                <w:b/>
-                <w:bCs/>
-                <w:color w:val="1F4D78" w:themeColor="accent1" w:themeShade="7F"/>
-                <w:sz w:val="24"/>
-                <w:szCs w:val="24"/>
+              <w:pStyle w:val="Heading3"/>
+              <w:outlineLvl w:val="2"/>
+              <w:rPr>
+                <w:rStyle w:val="Strong"/>
+              </w:rPr>
+            </w:pPr>
+            <w:r>
+              <w:rPr>
+                <w:rStyle w:val="Strong"/>
               </w:rPr>
               <w:t>Actual Result</w:t>
             </w:r>
@@ -5463,22 +5693,15 @@
                 <w:highlight w:val="green"/>
               </w:rPr>
             </w:pPr>
-            <w:bookmarkStart w:id="19" w:name="_Toc467088060"/>
+            <w:bookmarkStart w:id="21" w:name="_Toc467088063"/>
             <w:r>
               <w:rPr>
                 <w:b/>
                 <w:i w:val="0"/>
               </w:rPr>
-              <w:t xml:space="preserve">Test </w:t>
-            </w:r>
-            <w:r>
-              <w:rPr>
-                <w:b/>
-                <w:i w:val="0"/>
-              </w:rPr>
-              <w:t>uploading profile picture</w:t>
-            </w:r>
-            <w:bookmarkEnd w:id="19"/>
+              <w:t>Test sending message (without mouse)</w:t>
+            </w:r>
+            <w:bookmarkEnd w:id="21"/>
           </w:p>
         </w:tc>
         <w:tc>
@@ -5486,11 +5709,8 @@
             <w:tcW w:w="2268" w:type="dxa"/>
           </w:tcPr>
           <w:p>
-            <w:pPr>
-              <w:spacing w:after="160" w:line="259" w:lineRule="auto"/>
-            </w:pPr>
-            <w:r>
-              <w:t>Test image preview and upload</w:t>
+            <w:r>
+              <w:t>Sending chat message with enter key</w:t>
             </w:r>
           </w:p>
         </w:tc>
@@ -5499,11 +5719,8 @@
             <w:tcW w:w="2126" w:type="dxa"/>
           </w:tcPr>
           <w:p>
-            <w:pPr>
-              <w:spacing w:after="160" w:line="259" w:lineRule="auto"/>
-            </w:pPr>
-            <w:r>
-              <w:t>Select an image using the upload file button and submit the form</w:t>
+            <w:r>
+              <w:t>Enter a message into the text box and press the enter key</w:t>
             </w:r>
           </w:p>
         </w:tc>
@@ -5512,11 +5729,8 @@
             <w:tcW w:w="2126" w:type="dxa"/>
           </w:tcPr>
           <w:p>
-            <w:pPr>
-              <w:spacing w:after="160" w:line="259" w:lineRule="auto"/>
-            </w:pPr>
-            <w:r>
-              <w:t>The image is previewed in the window and on submit the image is added to the user profile.</w:t>
+            <w:r>
+              <w:t>The message appears on the chat with your username, profile picture and timestamp of post</w:t>
             </w:r>
           </w:p>
         </w:tc>
@@ -5525,225 +5739,8 @@
             <w:tcW w:w="2392" w:type="dxa"/>
           </w:tcPr>
           <w:p>
-            <w:pPr>
-              <w:spacing w:after="160" w:line="259" w:lineRule="auto"/>
-            </w:pPr>
-            <w:r>
-              <w:t>I can see the image I selected in the form and it becomes my profile picture.</w:t>
-            </w:r>
-          </w:p>
-        </w:tc>
-      </w:tr>
-    </w:tbl>
-    <w:p/>
-    <w:p>
-      <w:pPr>
-        <w:pStyle w:val="Heading2"/>
-      </w:pPr>
-      <w:bookmarkStart w:id="20" w:name="_Toc467088061"/>
-    </w:p>
-    <w:p>
-      <w:pPr>
-        <w:pStyle w:val="Heading2"/>
-      </w:pPr>
-    </w:p>
-    <w:p>
-      <w:pPr>
-        <w:pStyle w:val="Heading2"/>
-      </w:pPr>
-      <w:r>
-        <w:t>Chat Page</w:t>
-      </w:r>
-      <w:bookmarkEnd w:id="20"/>
-    </w:p>
-    <w:p/>
-    <w:tbl>
-      <w:tblPr>
-        <w:tblStyle w:val="TableGrid"/>
-        <w:tblW w:w="10467" w:type="dxa"/>
-        <w:tblLook w:val="04A0" w:firstRow="1" w:lastRow="0" w:firstColumn="1" w:lastColumn="0" w:noHBand="0" w:noVBand="1"/>
-      </w:tblPr>
-      <w:tblGrid>
-        <w:gridCol w:w="1555"/>
-        <w:gridCol w:w="2268"/>
-        <w:gridCol w:w="2126"/>
-        <w:gridCol w:w="2126"/>
-        <w:gridCol w:w="2392"/>
-      </w:tblGrid>
-      <w:tr>
-        <w:trPr>
-          <w:trHeight w:val="507"/>
-        </w:trPr>
-        <w:tc>
-          <w:tcPr>
-            <w:tcW w:w="1555" w:type="dxa"/>
-          </w:tcPr>
-          <w:p>
-            <w:pPr>
-              <w:pStyle w:val="Heading3"/>
-              <w:outlineLvl w:val="2"/>
-              <w:rPr>
-                <w:rStyle w:val="Strong"/>
-              </w:rPr>
-            </w:pPr>
-            <w:r>
-              <w:rPr>
-                <w:rStyle w:val="Strong"/>
-              </w:rPr>
-              <w:t>Test Case Name</w:t>
-            </w:r>
-          </w:p>
-        </w:tc>
-        <w:tc>
-          <w:tcPr>
-            <w:tcW w:w="2268" w:type="dxa"/>
-          </w:tcPr>
-          <w:p>
-            <w:pPr>
-              <w:pStyle w:val="Heading3"/>
-              <w:outlineLvl w:val="2"/>
-              <w:rPr>
-                <w:rStyle w:val="Strong"/>
-              </w:rPr>
-            </w:pPr>
-            <w:r>
-              <w:rPr>
-                <w:rStyle w:val="Strong"/>
-              </w:rPr>
-              <w:t>Description</w:t>
-            </w:r>
-          </w:p>
-        </w:tc>
-        <w:tc>
-          <w:tcPr>
-            <w:tcW w:w="2126" w:type="dxa"/>
-          </w:tcPr>
-          <w:p>
-            <w:pPr>
-              <w:pStyle w:val="Heading3"/>
-              <w:outlineLvl w:val="2"/>
-              <w:rPr>
-                <w:rStyle w:val="Strong"/>
-              </w:rPr>
-            </w:pPr>
-            <w:r>
-              <w:rPr>
-                <w:rStyle w:val="Strong"/>
-              </w:rPr>
-              <w:t>Steps</w:t>
-            </w:r>
-          </w:p>
-        </w:tc>
-        <w:tc>
-          <w:tcPr>
-            <w:tcW w:w="2126" w:type="dxa"/>
-          </w:tcPr>
-          <w:p>
-            <w:pPr>
-              <w:pStyle w:val="Heading3"/>
-              <w:outlineLvl w:val="2"/>
-              <w:rPr>
-                <w:rStyle w:val="Strong"/>
-              </w:rPr>
-            </w:pPr>
-            <w:r>
-              <w:rPr>
-                <w:rStyle w:val="Strong"/>
-              </w:rPr>
-              <w:t>Expected Result</w:t>
-            </w:r>
-          </w:p>
-        </w:tc>
-        <w:tc>
-          <w:tcPr>
-            <w:tcW w:w="2392" w:type="dxa"/>
-          </w:tcPr>
-          <w:p>
-            <w:pPr>
-              <w:pStyle w:val="Heading3"/>
-              <w:outlineLvl w:val="2"/>
-              <w:rPr>
-                <w:rStyle w:val="Strong"/>
-              </w:rPr>
-            </w:pPr>
-            <w:r>
-              <w:rPr>
-                <w:rStyle w:val="Strong"/>
-              </w:rPr>
-              <w:t>Actual Result</w:t>
-            </w:r>
-          </w:p>
-        </w:tc>
-      </w:tr>
-      <w:tr>
-        <w:trPr>
-          <w:trHeight w:val="1706"/>
-        </w:trPr>
-        <w:tc>
-          <w:tcPr>
-            <w:tcW w:w="1555" w:type="dxa"/>
-          </w:tcPr>
-          <w:p>
-            <w:pPr>
-              <w:pStyle w:val="Heading4"/>
-              <w:outlineLvl w:val="3"/>
-              <w:rPr>
-                <w:b/>
-                <w:i w:val="0"/>
-                <w:highlight w:val="green"/>
-              </w:rPr>
-            </w:pPr>
-            <w:bookmarkStart w:id="21" w:name="_Toc467088062"/>
-            <w:r>
-              <w:rPr>
-                <w:b/>
-                <w:i w:val="0"/>
-              </w:rPr>
-              <w:t>Test sending message</w:t>
-            </w:r>
-            <w:bookmarkEnd w:id="21"/>
-          </w:p>
-        </w:tc>
-        <w:tc>
-          <w:tcPr>
-            <w:tcW w:w="2268" w:type="dxa"/>
-          </w:tcPr>
-          <w:p>
-            <w:r>
-              <w:t>Sending chat message</w:t>
-            </w:r>
-          </w:p>
-        </w:tc>
-        <w:tc>
-          <w:tcPr>
-            <w:tcW w:w="2126" w:type="dxa"/>
-          </w:tcPr>
-          <w:p>
-            <w:r>
-              <w:t>Enter a message into the text box and press the send button</w:t>
-            </w:r>
-          </w:p>
-        </w:tc>
-        <w:tc>
-          <w:tcPr>
-            <w:tcW w:w="2126" w:type="dxa"/>
-          </w:tcPr>
-          <w:p>
-            <w:r>
-              <w:t>The message appears on the chat with your username, profile picture and timestamp of post</w:t>
-            </w:r>
-          </w:p>
-        </w:tc>
-        <w:tc>
-          <w:tcPr>
-            <w:tcW w:w="2392" w:type="dxa"/>
-          </w:tcPr>
-          <w:p>
-            <w:r>
-              <w:t xml:space="preserve">The message appears with </w:t>
-            </w:r>
-            <w:r>
-              <w:t>the message, username, profile picture. But there is not timestamp.</w:t>
+            <w:r>
+              <w:t>The message appears with the message, username, profile picture. But there is not timestamp.</w:t>
             </w:r>
           </w:p>
         </w:tc>
@@ -5886,13 +5883,13 @@
                 <w:highlight w:val="green"/>
               </w:rPr>
             </w:pPr>
-            <w:bookmarkStart w:id="22" w:name="_Toc467088063"/>
+            <w:bookmarkStart w:id="22" w:name="_Toc467088064"/>
             <w:r>
               <w:rPr>
                 <w:b/>
                 <w:i w:val="0"/>
               </w:rPr>
-              <w:t>Test sending message (without mouse)</w:t>
+              <w:t>Test receiving message</w:t>
             </w:r>
             <w:bookmarkEnd w:id="22"/>
           </w:p>
@@ -5903,7 +5900,7 @@
           </w:tcPr>
           <w:p>
             <w:r>
-              <w:t>Sending chat message with enter key</w:t>
+              <w:t>Receiving chat messages from other users</w:t>
             </w:r>
           </w:p>
         </w:tc>
@@ -5913,7 +5910,7 @@
           </w:tcPr>
           <w:p>
             <w:r>
-              <w:t>Enter a message into the text box and press the enter key</w:t>
+              <w:t>Log into the application on 2 different accounts, send a message from one account, check the chat on the other account</w:t>
             </w:r>
           </w:p>
         </w:tc>
@@ -5923,7 +5920,7 @@
           </w:tcPr>
           <w:p>
             <w:r>
-              <w:t>The message appears on the chat with your username, profile picture and timestamp of post</w:t>
+              <w:t>The message appears on the chat with the other user's name, profile picture and time stamp of the message</w:t>
             </w:r>
           </w:p>
         </w:tc>
@@ -6076,13 +6073,13 @@
                 <w:highlight w:val="green"/>
               </w:rPr>
             </w:pPr>
-            <w:bookmarkStart w:id="23" w:name="_Toc467088064"/>
+            <w:bookmarkStart w:id="23" w:name="_Toc467088065"/>
             <w:r>
               <w:rPr>
                 <w:b/>
                 <w:i w:val="0"/>
               </w:rPr>
-              <w:t>Test receiving message</w:t>
+              <w:t>Test Logout Link</w:t>
             </w:r>
             <w:bookmarkEnd w:id="23"/>
           </w:p>
@@ -6093,7 +6090,7 @@
           </w:tcPr>
           <w:p>
             <w:r>
-              <w:t>Receiving chat messages from other users</w:t>
+              <w:t>Test the logout link</w:t>
             </w:r>
           </w:p>
         </w:tc>
@@ -6103,7 +6100,7 @@
           </w:tcPr>
           <w:p>
             <w:r>
-              <w:t>Log into the application on 2 different accounts, send a message from one account, check the chat on the other account</w:t>
+              <w:t>Click the logout link</w:t>
             </w:r>
           </w:p>
         </w:tc>
@@ -6113,7 +6110,7 @@
           </w:tcPr>
           <w:p>
             <w:r>
-              <w:t>The message appears on the chat with the other user's name, profile picture and time stamp of the message</w:t>
+              <w:t>The user is returned to the login screen and is unable to access the chat page again without re-entering credentials</w:t>
             </w:r>
           </w:p>
         </w:tc>
@@ -6123,7 +6120,7 @@
           </w:tcPr>
           <w:p>
             <w:r>
-              <w:t>The message appears with the message, username, profile picture. But there is not timestamp.</w:t>
+              <w:t>I am taken to the login screen and I cannot get back to the chat page.</w:t>
             </w:r>
           </w:p>
         </w:tc>
@@ -6163,6 +6160,7 @@
               <w:rPr>
                 <w:rStyle w:val="Strong"/>
               </w:rPr>
+              <w:lastRenderedPageBreak/>
               <w:t>Test Case Name</w:t>
             </w:r>
           </w:p>
@@ -6266,206 +6264,15 @@
                 <w:highlight w:val="green"/>
               </w:rPr>
             </w:pPr>
-            <w:bookmarkStart w:id="24" w:name="_Toc467088065"/>
+            <w:bookmarkStart w:id="24" w:name="_Toc467088066"/>
             <w:r>
               <w:rPr>
                 <w:b/>
                 <w:i w:val="0"/>
               </w:rPr>
-              <w:t>Test Logout Link</w:t>
+              <w:t>Test Profile Link</w:t>
             </w:r>
             <w:bookmarkEnd w:id="24"/>
-          </w:p>
-        </w:tc>
-        <w:tc>
-          <w:tcPr>
-            <w:tcW w:w="2268" w:type="dxa"/>
-          </w:tcPr>
-          <w:p>
-            <w:r>
-              <w:t>Test the logout link</w:t>
-            </w:r>
-          </w:p>
-        </w:tc>
-        <w:tc>
-          <w:tcPr>
-            <w:tcW w:w="2126" w:type="dxa"/>
-          </w:tcPr>
-          <w:p>
-            <w:r>
-              <w:t>Click the logout link</w:t>
-            </w:r>
-          </w:p>
-        </w:tc>
-        <w:tc>
-          <w:tcPr>
-            <w:tcW w:w="2126" w:type="dxa"/>
-          </w:tcPr>
-          <w:p>
-            <w:r>
-              <w:t>The user is returned to the login screen and is unable to access the chat page again without re-entering credentials</w:t>
-            </w:r>
-          </w:p>
-        </w:tc>
-        <w:tc>
-          <w:tcPr>
-            <w:tcW w:w="2392" w:type="dxa"/>
-          </w:tcPr>
-          <w:p>
-            <w:r>
-              <w:t>I am taken to the login screen and I cannot get back to the chat page.</w:t>
-            </w:r>
-          </w:p>
-        </w:tc>
-      </w:tr>
-    </w:tbl>
-    <w:p/>
-    <w:tbl>
-      <w:tblPr>
-        <w:tblStyle w:val="TableGrid"/>
-        <w:tblW w:w="10467" w:type="dxa"/>
-        <w:tblLook w:val="04A0" w:firstRow="1" w:lastRow="0" w:firstColumn="1" w:lastColumn="0" w:noHBand="0" w:noVBand="1"/>
-      </w:tblPr>
-      <w:tblGrid>
-        <w:gridCol w:w="1555"/>
-        <w:gridCol w:w="2268"/>
-        <w:gridCol w:w="2126"/>
-        <w:gridCol w:w="2126"/>
-        <w:gridCol w:w="2392"/>
-      </w:tblGrid>
-      <w:tr>
-        <w:trPr>
-          <w:trHeight w:val="507"/>
-        </w:trPr>
-        <w:tc>
-          <w:tcPr>
-            <w:tcW w:w="1555" w:type="dxa"/>
-          </w:tcPr>
-          <w:p>
-            <w:pPr>
-              <w:pStyle w:val="Heading3"/>
-              <w:outlineLvl w:val="2"/>
-              <w:rPr>
-                <w:rStyle w:val="Strong"/>
-              </w:rPr>
-            </w:pPr>
-            <w:r>
-              <w:rPr>
-                <w:rStyle w:val="Strong"/>
-              </w:rPr>
-              <w:lastRenderedPageBreak/>
-              <w:t>Test Case Name</w:t>
-            </w:r>
-          </w:p>
-        </w:tc>
-        <w:tc>
-          <w:tcPr>
-            <w:tcW w:w="2268" w:type="dxa"/>
-          </w:tcPr>
-          <w:p>
-            <w:pPr>
-              <w:pStyle w:val="Heading3"/>
-              <w:outlineLvl w:val="2"/>
-              <w:rPr>
-                <w:rStyle w:val="Strong"/>
-              </w:rPr>
-            </w:pPr>
-            <w:r>
-              <w:rPr>
-                <w:rStyle w:val="Strong"/>
-              </w:rPr>
-              <w:t>Description</w:t>
-            </w:r>
-          </w:p>
-        </w:tc>
-        <w:tc>
-          <w:tcPr>
-            <w:tcW w:w="2126" w:type="dxa"/>
-          </w:tcPr>
-          <w:p>
-            <w:pPr>
-              <w:pStyle w:val="Heading3"/>
-              <w:outlineLvl w:val="2"/>
-              <w:rPr>
-                <w:rStyle w:val="Strong"/>
-              </w:rPr>
-            </w:pPr>
-            <w:r>
-              <w:rPr>
-                <w:rStyle w:val="Strong"/>
-              </w:rPr>
-              <w:t>Steps</w:t>
-            </w:r>
-          </w:p>
-        </w:tc>
-        <w:tc>
-          <w:tcPr>
-            <w:tcW w:w="2126" w:type="dxa"/>
-          </w:tcPr>
-          <w:p>
-            <w:pPr>
-              <w:pStyle w:val="Heading3"/>
-              <w:outlineLvl w:val="2"/>
-              <w:rPr>
-                <w:rStyle w:val="Strong"/>
-              </w:rPr>
-            </w:pPr>
-            <w:r>
-              <w:rPr>
-                <w:rStyle w:val="Strong"/>
-              </w:rPr>
-              <w:t>Expected Result</w:t>
-            </w:r>
-          </w:p>
-        </w:tc>
-        <w:tc>
-          <w:tcPr>
-            <w:tcW w:w="2392" w:type="dxa"/>
-          </w:tcPr>
-          <w:p>
-            <w:pPr>
-              <w:pStyle w:val="Heading3"/>
-              <w:outlineLvl w:val="2"/>
-              <w:rPr>
-                <w:rStyle w:val="Strong"/>
-              </w:rPr>
-            </w:pPr>
-            <w:r>
-              <w:rPr>
-                <w:rStyle w:val="Strong"/>
-              </w:rPr>
-              <w:t>Actual Result</w:t>
-            </w:r>
-          </w:p>
-        </w:tc>
-      </w:tr>
-      <w:tr>
-        <w:trPr>
-          <w:trHeight w:val="1706"/>
-        </w:trPr>
-        <w:tc>
-          <w:tcPr>
-            <w:tcW w:w="1555" w:type="dxa"/>
-          </w:tcPr>
-          <w:p>
-            <w:pPr>
-              <w:pStyle w:val="Heading4"/>
-              <w:outlineLvl w:val="3"/>
-              <w:rPr>
-                <w:b/>
-                <w:i w:val="0"/>
-                <w:highlight w:val="green"/>
-              </w:rPr>
-            </w:pPr>
-            <w:bookmarkStart w:id="25" w:name="_Toc467088066"/>
-            <w:r>
-              <w:rPr>
-                <w:b/>
-                <w:i w:val="0"/>
-              </w:rPr>
-              <w:t>Test Profile Link</w:t>
-            </w:r>
-            <w:bookmarkEnd w:id="25"/>
           </w:p>
         </w:tc>
         <w:tc>
@@ -6582,7 +6389,7 @@
           <w:rPr>
             <w:noProof/>
           </w:rPr>
-          <w:t>1</w:t>
+          <w:t>5</w:t>
         </w:r>
         <w:r>
           <w:rPr>
@@ -6600,19 +6407,11 @@
         <w:lang w:val="en-GB"/>
       </w:rPr>
     </w:pPr>
-    <w:proofErr w:type="spellStart"/>
     <w:r>
       <w:rPr>
         <w:lang w:val="en-GB"/>
       </w:rPr>
-      <w:t>Chata</w:t>
-    </w:r>
-    <w:proofErr w:type="spellEnd"/>
-    <w:r>
-      <w:rPr>
-        <w:lang w:val="en-GB"/>
-      </w:rPr>
-      <w:t xml:space="preserve"> App Test Plan</w:t>
+      <w:t>Chata App Test Plan</w:t>
     </w:r>
   </w:p>
 </w:ftr>
@@ -8476,7 +8275,7 @@
 </file>
 
 <file path=customXml/itemProps4.xml><?xml version="1.0" encoding="utf-8"?>
-<ds:datastoreItem xmlns:ds="http://schemas.openxmlformats.org/officeDocument/2006/customXml" ds:itemID="{BB4923F5-65F2-4E45-971D-E0D86CB3ED0C}">
+<ds:datastoreItem xmlns:ds="http://schemas.openxmlformats.org/officeDocument/2006/customXml" ds:itemID="{2D9429C2-656E-5449-BE50-D3D7FAD43280}">
   <ds:schemaRefs>
     <ds:schemaRef ds:uri="http://schemas.openxmlformats.org/officeDocument/2006/bibliography"/>
   </ds:schemaRefs>

</xml_diff>